<commit_message>
update 'APA 7th Document - COVID Pulse - A Real-time Tracking Digos City COVID-19 Web-based Dashboard.docx'
</commit_message>
<xml_diff>
--- a/APA 7th Document - COVID Pulse - A Real-time Tracking Digos City COVID-19 Web-based Dashboard.docx
+++ b/APA 7th Document - COVID Pulse - A Real-time Tracking Digos City COVID-19 Web-based Dashboard.docx
@@ -5,7 +5,6 @@
     <w:p>
       <w:pPr>
         <w:spacing w:line="360" w:lineRule="auto"/>
-        <w:ind w:firstLine="0"/>
         <w:jc w:val="center"/>
         <w:rPr>
           <w:b/>
@@ -21,7 +20,6 @@
     <w:p>
       <w:pPr>
         <w:spacing w:line="360" w:lineRule="auto"/>
-        <w:ind w:firstLine="0"/>
         <w:jc w:val="center"/>
         <w:rPr>
           <w:b/>
@@ -37,7 +35,6 @@
     <w:p>
       <w:pPr>
         <w:spacing w:line="360" w:lineRule="auto"/>
-        <w:ind w:firstLine="0"/>
         <w:jc w:val="center"/>
         <w:rPr>
           <w:b/>
@@ -47,7 +44,6 @@
     <w:p>
       <w:pPr>
         <w:spacing w:line="360" w:lineRule="auto"/>
-        <w:ind w:firstLine="0"/>
         <w:rPr>
           <w:b/>
         </w:rPr>
@@ -56,7 +52,6 @@
     <w:p>
       <w:pPr>
         <w:spacing w:line="360" w:lineRule="auto"/>
-        <w:ind w:firstLine="0"/>
         <w:jc w:val="center"/>
         <w:rPr>
           <w:b/>
@@ -121,19 +116,16 @@
     <w:p>
       <w:pPr>
         <w:spacing w:line="360" w:lineRule="auto"/>
-        <w:ind w:firstLine="0"/>
-      </w:pPr>
-    </w:p>
-    <w:p>
-      <w:pPr>
-        <w:spacing w:line="360" w:lineRule="auto"/>
-        <w:ind w:firstLine="0"/>
-      </w:pPr>
-    </w:p>
-    <w:p>
-      <w:pPr>
-        <w:spacing w:line="360" w:lineRule="auto"/>
-        <w:ind w:firstLine="0"/>
+      </w:pPr>
+    </w:p>
+    <w:p>
+      <w:pPr>
+        <w:spacing w:line="360" w:lineRule="auto"/>
+      </w:pPr>
+    </w:p>
+    <w:p>
+      <w:pPr>
+        <w:spacing w:line="360" w:lineRule="auto"/>
         <w:jc w:val="center"/>
         <w:rPr>
           <w:b/>
@@ -149,7 +141,6 @@
     <w:p>
       <w:pPr>
         <w:spacing w:line="360" w:lineRule="auto"/>
-        <w:ind w:firstLine="0"/>
         <w:jc w:val="center"/>
       </w:pPr>
       <w:r>
@@ -159,7 +150,6 @@
     <w:p>
       <w:pPr>
         <w:spacing w:line="360" w:lineRule="auto"/>
-        <w:ind w:firstLine="0"/>
         <w:jc w:val="center"/>
       </w:pPr>
       <w:r>
@@ -169,7 +159,6 @@
     <w:p>
       <w:pPr>
         <w:spacing w:line="360" w:lineRule="auto"/>
-        <w:ind w:firstLine="0"/>
         <w:jc w:val="center"/>
       </w:pPr>
       <w:r>
@@ -179,48 +168,41 @@
     <w:p>
       <w:pPr>
         <w:spacing w:line="360" w:lineRule="auto"/>
-        <w:ind w:firstLine="0"/>
         <w:jc w:val="center"/>
       </w:pPr>
     </w:p>
     <w:p>
       <w:pPr>
         <w:spacing w:line="360" w:lineRule="auto"/>
-        <w:ind w:firstLine="0"/>
         <w:jc w:val="center"/>
       </w:pPr>
     </w:p>
     <w:p>
       <w:pPr>
         <w:spacing w:line="360" w:lineRule="auto"/>
-        <w:ind w:firstLine="0"/>
-      </w:pPr>
-    </w:p>
-    <w:p>
-      <w:pPr>
-        <w:spacing w:line="360" w:lineRule="auto"/>
-        <w:ind w:firstLine="0"/>
+      </w:pPr>
+    </w:p>
+    <w:p>
+      <w:pPr>
+        <w:spacing w:line="360" w:lineRule="auto"/>
         <w:jc w:val="center"/>
       </w:pPr>
     </w:p>
     <w:p>
       <w:pPr>
         <w:spacing w:line="360" w:lineRule="auto"/>
-        <w:ind w:firstLine="0"/>
         <w:jc w:val="center"/>
       </w:pPr>
     </w:p>
     <w:p>
       <w:pPr>
         <w:spacing w:line="360" w:lineRule="auto"/>
-        <w:ind w:firstLine="0"/>
         <w:jc w:val="center"/>
       </w:pPr>
     </w:p>
     <w:p>
       <w:pPr>
         <w:spacing w:line="360" w:lineRule="auto"/>
-        <w:ind w:firstLine="0"/>
         <w:jc w:val="center"/>
         <w:rPr>
           <w:b/>
@@ -236,19 +218,16 @@
     <w:p>
       <w:pPr>
         <w:spacing w:line="360" w:lineRule="auto"/>
-        <w:ind w:firstLine="0"/>
-      </w:pPr>
-    </w:p>
-    <w:p>
-      <w:pPr>
-        <w:spacing w:line="360" w:lineRule="auto"/>
-        <w:ind w:firstLine="0"/>
-      </w:pPr>
-    </w:p>
-    <w:p>
-      <w:pPr>
-        <w:spacing w:line="360" w:lineRule="auto"/>
-        <w:ind w:firstLine="0"/>
+      </w:pPr>
+    </w:p>
+    <w:p>
+      <w:pPr>
+        <w:spacing w:line="360" w:lineRule="auto"/>
+      </w:pPr>
+    </w:p>
+    <w:p>
+      <w:pPr>
+        <w:spacing w:line="360" w:lineRule="auto"/>
         <w:jc w:val="center"/>
       </w:pPr>
       <w:r>
@@ -258,7 +237,6 @@
     <w:p>
       <w:pPr>
         <w:spacing w:line="360" w:lineRule="auto"/>
-        <w:ind w:firstLine="0"/>
         <w:sectPr>
           <w:pgSz w:w="12240" w:h="15840"/>
           <w:pgMar w:top="1440" w:right="1440" w:bottom="1440" w:left="1440" w:header="706" w:footer="706" w:gutter="0"/>
@@ -270,7 +248,6 @@
     <w:p>
       <w:pPr>
         <w:spacing w:line="360" w:lineRule="auto"/>
-        <w:ind w:firstLine="0"/>
         <w:jc w:val="center"/>
         <w:rPr>
           <w:b/>
@@ -287,7 +264,6 @@
     <w:p>
       <w:pPr>
         <w:spacing w:line="360" w:lineRule="auto"/>
-        <w:ind w:firstLine="0"/>
         <w:jc w:val="center"/>
         <w:rPr>
           <w:b/>
@@ -303,7 +279,6 @@
     <w:p>
       <w:pPr>
         <w:spacing w:line="360" w:lineRule="auto"/>
-        <w:ind w:firstLine="0"/>
         <w:jc w:val="center"/>
         <w:rPr>
           <w:b/>
@@ -313,7 +288,6 @@
     <w:p>
       <w:pPr>
         <w:spacing w:line="360" w:lineRule="auto"/>
-        <w:ind w:firstLine="0"/>
         <w:jc w:val="center"/>
         <w:rPr>
           <w:b/>
@@ -323,7 +297,6 @@
     <w:p>
       <w:pPr>
         <w:spacing w:line="360" w:lineRule="auto"/>
-        <w:ind w:firstLine="0"/>
         <w:jc w:val="center"/>
         <w:rPr>
           <w:b/>
@@ -333,7 +306,6 @@
     <w:p>
       <w:pPr>
         <w:spacing w:line="360" w:lineRule="auto"/>
-        <w:ind w:firstLine="0"/>
         <w:jc w:val="center"/>
         <w:rPr>
           <w:b/>
@@ -343,7 +315,6 @@
     <w:p>
       <w:pPr>
         <w:spacing w:line="360" w:lineRule="auto"/>
-        <w:ind w:firstLine="0"/>
         <w:jc w:val="center"/>
         <w:rPr>
           <w:b/>
@@ -353,7 +324,6 @@
     <w:p>
       <w:pPr>
         <w:spacing w:line="360" w:lineRule="auto"/>
-        <w:ind w:firstLine="0"/>
         <w:jc w:val="center"/>
       </w:pPr>
       <w:r>
@@ -363,7 +333,6 @@
     <w:p>
       <w:pPr>
         <w:spacing w:line="360" w:lineRule="auto"/>
-        <w:ind w:firstLine="0"/>
         <w:jc w:val="center"/>
       </w:pPr>
       <w:r>
@@ -377,7 +346,6 @@
     <w:p>
       <w:pPr>
         <w:spacing w:line="360" w:lineRule="auto"/>
-        <w:ind w:firstLine="0"/>
         <w:jc w:val="center"/>
       </w:pPr>
       <w:r>
@@ -387,7 +355,6 @@
     <w:p>
       <w:pPr>
         <w:spacing w:line="360" w:lineRule="auto"/>
-        <w:ind w:firstLine="0"/>
         <w:jc w:val="center"/>
       </w:pPr>
       <w:r>
@@ -397,7 +364,6 @@
     <w:p>
       <w:pPr>
         <w:spacing w:line="360" w:lineRule="auto"/>
-        <w:ind w:firstLine="0"/>
         <w:jc w:val="center"/>
         <w:rPr>
           <w:b/>
@@ -407,7 +373,6 @@
     <w:p>
       <w:pPr>
         <w:spacing w:line="360" w:lineRule="auto"/>
-        <w:ind w:firstLine="0"/>
         <w:jc w:val="center"/>
         <w:rPr>
           <w:b/>
@@ -417,28 +382,24 @@
     <w:p>
       <w:pPr>
         <w:spacing w:line="360" w:lineRule="auto"/>
-        <w:ind w:firstLine="0"/>
         <w:jc w:val="center"/>
       </w:pPr>
     </w:p>
     <w:p>
       <w:pPr>
         <w:spacing w:line="360" w:lineRule="auto"/>
-        <w:ind w:firstLine="0"/>
         <w:jc w:val="center"/>
       </w:pPr>
     </w:p>
     <w:p>
       <w:pPr>
         <w:spacing w:line="360" w:lineRule="auto"/>
-        <w:ind w:firstLine="0"/>
         <w:jc w:val="center"/>
       </w:pPr>
     </w:p>
     <w:p>
       <w:pPr>
         <w:spacing w:line="360" w:lineRule="auto"/>
-        <w:ind w:firstLine="0"/>
         <w:jc w:val="center"/>
       </w:pPr>
       <w:r>
@@ -456,7 +417,6 @@
     <w:p>
       <w:pPr>
         <w:spacing w:line="360" w:lineRule="auto"/>
-        <w:ind w:firstLine="0"/>
         <w:jc w:val="center"/>
       </w:pPr>
       <w:r>
@@ -466,28 +426,24 @@
     <w:p>
       <w:pPr>
         <w:spacing w:line="360" w:lineRule="auto"/>
-        <w:ind w:firstLine="0"/>
         <w:jc w:val="center"/>
       </w:pPr>
     </w:p>
     <w:p>
       <w:pPr>
         <w:spacing w:line="360" w:lineRule="auto"/>
-        <w:ind w:firstLine="0"/>
         <w:jc w:val="center"/>
       </w:pPr>
     </w:p>
     <w:p>
       <w:pPr>
         <w:spacing w:line="360" w:lineRule="auto"/>
-        <w:ind w:firstLine="0"/>
         <w:jc w:val="center"/>
       </w:pPr>
     </w:p>
     <w:p>
       <w:pPr>
         <w:spacing w:line="360" w:lineRule="auto"/>
-        <w:ind w:firstLine="0"/>
         <w:jc w:val="center"/>
       </w:pPr>
       <w:proofErr w:type="gramStart"/>
@@ -499,28 +455,24 @@
     <w:p>
       <w:pPr>
         <w:spacing w:line="360" w:lineRule="auto"/>
-        <w:ind w:firstLine="0"/>
         <w:jc w:val="center"/>
       </w:pPr>
     </w:p>
     <w:p>
       <w:pPr>
         <w:spacing w:line="360" w:lineRule="auto"/>
-        <w:ind w:firstLine="0"/>
         <w:jc w:val="center"/>
       </w:pPr>
     </w:p>
     <w:p>
       <w:pPr>
         <w:spacing w:line="360" w:lineRule="auto"/>
-        <w:ind w:firstLine="0"/>
         <w:jc w:val="center"/>
       </w:pPr>
     </w:p>
     <w:p>
       <w:pPr>
         <w:spacing w:line="360" w:lineRule="auto"/>
-        <w:ind w:firstLine="0"/>
         <w:jc w:val="center"/>
       </w:pPr>
       <w:r>
@@ -530,50 +482,1732 @@
     <w:p>
       <w:pPr>
         <w:spacing w:line="360" w:lineRule="auto"/>
-        <w:ind w:firstLine="0"/>
-      </w:pPr>
-    </w:p>
-    <w:p>
-      <w:pPr>
-        <w:spacing w:line="360" w:lineRule="auto"/>
-        <w:ind w:firstLine="0"/>
-      </w:pPr>
-    </w:p>
-    <w:p>
-      <w:pPr>
-        <w:spacing w:line="360" w:lineRule="auto"/>
-        <w:ind w:firstLine="0"/>
+      </w:pPr>
+    </w:p>
+    <w:p>
+      <w:pPr>
+        <w:spacing w:line="360" w:lineRule="auto"/>
+      </w:pPr>
+    </w:p>
+    <w:p>
+      <w:pPr>
+        <w:spacing w:line="360" w:lineRule="auto"/>
         <w:jc w:val="center"/>
       </w:pPr>
     </w:p>
     <w:p>
       <w:pPr>
         <w:spacing w:line="360" w:lineRule="auto"/>
-        <w:ind w:firstLine="0"/>
         <w:jc w:val="center"/>
       </w:pPr>
       <w:r>
         <w:t>March 2022</w:t>
       </w:r>
     </w:p>
-    <w:p>
-      <w:pPr>
-        <w:spacing w:line="360" w:lineRule="auto"/>
-        <w:sectPr>
-          <w:pgSz w:w="12240" w:h="15840"/>
-          <w:pgMar w:top="1440" w:right="1440" w:bottom="1440" w:left="1440" w:header="706" w:footer="706" w:gutter="0"/>
-          <w:cols w:space="720"/>
-        </w:sectPr>
-      </w:pPr>
-    </w:p>
+    <w:sdt>
+      <w:sdtPr>
+        <w:id w:val="193658655"/>
+        <w:docPartObj>
+          <w:docPartGallery w:val="Table of Contents"/>
+          <w:docPartUnique/>
+        </w:docPartObj>
+      </w:sdtPr>
+      <w:sdtEndPr>
+        <w:rPr>
+          <w:bCs/>
+          <w:noProof/>
+        </w:rPr>
+      </w:sdtEndPr>
+      <w:sdtContent>
+        <w:bookmarkStart w:id="0" w:name="_Toc102415282" w:displacedByCustomXml="prev"/>
+        <w:p>
+          <w:pPr>
+            <w:pStyle w:val="Heading1"/>
+          </w:pPr>
+          <w:r>
+            <w:t>TABLE OF CONTENTS</w:t>
+          </w:r>
+          <w:bookmarkEnd w:id="0"/>
+        </w:p>
+        <w:p>
+          <w:pPr>
+            <w:pStyle w:val="TOC1"/>
+            <w:tabs>
+              <w:tab w:val="right" w:leader="dot" w:pos="9350"/>
+            </w:tabs>
+            <w:rPr>
+              <w:rFonts w:ascii="Times New Roman" w:eastAsiaTheme="minorEastAsia" w:hAnsi="Times New Roman" w:cs="Times New Roman"/>
+              <w:b w:val="0"/>
+              <w:bCs w:val="0"/>
+              <w:caps w:val="0"/>
+              <w:noProof/>
+              <w:lang w:val="en-US" w:eastAsia="en-US"/>
+            </w:rPr>
+          </w:pPr>
+          <w:r>
+            <w:rPr>
+              <w:rFonts w:ascii="Times New Roman" w:hAnsi="Times New Roman" w:cs="Times New Roman"/>
+              <w:b w:val="0"/>
+              <w:bCs w:val="0"/>
+              <w:caps w:val="0"/>
+            </w:rPr>
+            <w:fldChar w:fldCharType="begin"/>
+          </w:r>
+          <w:r>
+            <w:rPr>
+              <w:rFonts w:ascii="Times New Roman" w:hAnsi="Times New Roman" w:cs="Times New Roman"/>
+              <w:b w:val="0"/>
+              <w:bCs w:val="0"/>
+              <w:caps w:val="0"/>
+            </w:rPr>
+            <w:instrText xml:space="preserve"> TOC \o "1-3" \u </w:instrText>
+          </w:r>
+          <w:r>
+            <w:rPr>
+              <w:rFonts w:ascii="Times New Roman" w:hAnsi="Times New Roman" w:cs="Times New Roman"/>
+              <w:b w:val="0"/>
+              <w:bCs w:val="0"/>
+              <w:caps w:val="0"/>
+            </w:rPr>
+            <w:fldChar w:fldCharType="separate"/>
+          </w:r>
+          <w:r>
+            <w:rPr>
+              <w:rFonts w:ascii="Times New Roman" w:hAnsi="Times New Roman" w:cs="Times New Roman"/>
+              <w:b w:val="0"/>
+              <w:noProof/>
+            </w:rPr>
+            <w:t>TABLE OF CONTENTS</w:t>
+          </w:r>
+          <w:r>
+            <w:rPr>
+              <w:rFonts w:ascii="Times New Roman" w:hAnsi="Times New Roman" w:cs="Times New Roman"/>
+              <w:b w:val="0"/>
+              <w:noProof/>
+            </w:rPr>
+            <w:tab/>
+          </w:r>
+          <w:r>
+            <w:rPr>
+              <w:rFonts w:ascii="Times New Roman" w:hAnsi="Times New Roman" w:cs="Times New Roman"/>
+              <w:b w:val="0"/>
+              <w:noProof/>
+            </w:rPr>
+            <w:fldChar w:fldCharType="begin"/>
+          </w:r>
+          <w:r>
+            <w:rPr>
+              <w:rFonts w:ascii="Times New Roman" w:hAnsi="Times New Roman" w:cs="Times New Roman"/>
+              <w:b w:val="0"/>
+              <w:noProof/>
+            </w:rPr>
+            <w:instrText xml:space="preserve"> PAGEREF _Toc102415282 \h </w:instrText>
+          </w:r>
+          <w:r>
+            <w:rPr>
+              <w:rFonts w:ascii="Times New Roman" w:hAnsi="Times New Roman" w:cs="Times New Roman"/>
+              <w:b w:val="0"/>
+              <w:noProof/>
+            </w:rPr>
+          </w:r>
+          <w:r>
+            <w:rPr>
+              <w:rFonts w:ascii="Times New Roman" w:hAnsi="Times New Roman" w:cs="Times New Roman"/>
+              <w:b w:val="0"/>
+              <w:noProof/>
+            </w:rPr>
+            <w:fldChar w:fldCharType="separate"/>
+          </w:r>
+          <w:r>
+            <w:rPr>
+              <w:rFonts w:ascii="Times New Roman" w:hAnsi="Times New Roman" w:cs="Times New Roman"/>
+              <w:b w:val="0"/>
+              <w:noProof/>
+            </w:rPr>
+            <w:t>3</w:t>
+          </w:r>
+          <w:r>
+            <w:rPr>
+              <w:rFonts w:ascii="Times New Roman" w:hAnsi="Times New Roman" w:cs="Times New Roman"/>
+              <w:b w:val="0"/>
+              <w:noProof/>
+            </w:rPr>
+            <w:fldChar w:fldCharType="end"/>
+          </w:r>
+        </w:p>
+        <w:p>
+          <w:pPr>
+            <w:pStyle w:val="TOC1"/>
+            <w:tabs>
+              <w:tab w:val="right" w:leader="dot" w:pos="9350"/>
+            </w:tabs>
+            <w:rPr>
+              <w:rFonts w:ascii="Times New Roman" w:eastAsiaTheme="minorEastAsia" w:hAnsi="Times New Roman" w:cs="Times New Roman"/>
+              <w:b w:val="0"/>
+              <w:bCs w:val="0"/>
+              <w:caps w:val="0"/>
+              <w:noProof/>
+              <w:lang w:val="en-US" w:eastAsia="en-US"/>
+            </w:rPr>
+          </w:pPr>
+          <w:r>
+            <w:rPr>
+              <w:rFonts w:ascii="Times New Roman" w:hAnsi="Times New Roman" w:cs="Times New Roman"/>
+              <w:b w:val="0"/>
+              <w:noProof/>
+            </w:rPr>
+            <w:t>CHAPTER I INTRODUCTION</w:t>
+          </w:r>
+          <w:r>
+            <w:rPr>
+              <w:rFonts w:ascii="Times New Roman" w:hAnsi="Times New Roman" w:cs="Times New Roman"/>
+              <w:b w:val="0"/>
+              <w:noProof/>
+            </w:rPr>
+            <w:tab/>
+          </w:r>
+          <w:r>
+            <w:rPr>
+              <w:rFonts w:ascii="Times New Roman" w:hAnsi="Times New Roman" w:cs="Times New Roman"/>
+              <w:b w:val="0"/>
+              <w:noProof/>
+            </w:rPr>
+            <w:fldChar w:fldCharType="begin"/>
+          </w:r>
+          <w:r>
+            <w:rPr>
+              <w:rFonts w:ascii="Times New Roman" w:hAnsi="Times New Roman" w:cs="Times New Roman"/>
+              <w:b w:val="0"/>
+              <w:noProof/>
+            </w:rPr>
+            <w:instrText xml:space="preserve"> PAGEREF _Toc102415283 \h </w:instrText>
+          </w:r>
+          <w:r>
+            <w:rPr>
+              <w:rFonts w:ascii="Times New Roman" w:hAnsi="Times New Roman" w:cs="Times New Roman"/>
+              <w:b w:val="0"/>
+              <w:noProof/>
+            </w:rPr>
+          </w:r>
+          <w:r>
+            <w:rPr>
+              <w:rFonts w:ascii="Times New Roman" w:hAnsi="Times New Roman" w:cs="Times New Roman"/>
+              <w:b w:val="0"/>
+              <w:noProof/>
+            </w:rPr>
+            <w:fldChar w:fldCharType="separate"/>
+          </w:r>
+          <w:r>
+            <w:rPr>
+              <w:rFonts w:ascii="Times New Roman" w:hAnsi="Times New Roman" w:cs="Times New Roman"/>
+              <w:b w:val="0"/>
+              <w:noProof/>
+            </w:rPr>
+            <w:t>1</w:t>
+          </w:r>
+          <w:r>
+            <w:rPr>
+              <w:rFonts w:ascii="Times New Roman" w:hAnsi="Times New Roman" w:cs="Times New Roman"/>
+              <w:b w:val="0"/>
+              <w:noProof/>
+            </w:rPr>
+            <w:fldChar w:fldCharType="end"/>
+          </w:r>
+        </w:p>
+        <w:p>
+          <w:pPr>
+            <w:pStyle w:val="TOC2"/>
+            <w:tabs>
+              <w:tab w:val="right" w:leader="dot" w:pos="9350"/>
+            </w:tabs>
+            <w:rPr>
+              <w:rFonts w:ascii="Times New Roman" w:eastAsiaTheme="minorEastAsia" w:hAnsi="Times New Roman"/>
+              <w:b w:val="0"/>
+              <w:bCs w:val="0"/>
+              <w:noProof/>
+              <w:sz w:val="24"/>
+              <w:szCs w:val="24"/>
+              <w:lang w:val="en-US" w:eastAsia="en-US"/>
+            </w:rPr>
+          </w:pPr>
+          <w:r>
+            <w:rPr>
+              <w:rFonts w:ascii="Times New Roman" w:hAnsi="Times New Roman"/>
+              <w:b w:val="0"/>
+              <w:noProof/>
+              <w:sz w:val="24"/>
+              <w:szCs w:val="24"/>
+            </w:rPr>
+            <w:t>Theoretical and Conceptual Framework</w:t>
+          </w:r>
+          <w:r>
+            <w:rPr>
+              <w:rFonts w:ascii="Times New Roman" w:hAnsi="Times New Roman"/>
+              <w:b w:val="0"/>
+              <w:noProof/>
+              <w:sz w:val="24"/>
+              <w:szCs w:val="24"/>
+            </w:rPr>
+            <w:tab/>
+          </w:r>
+          <w:r>
+            <w:rPr>
+              <w:rFonts w:ascii="Times New Roman" w:hAnsi="Times New Roman"/>
+              <w:b w:val="0"/>
+              <w:noProof/>
+              <w:sz w:val="24"/>
+              <w:szCs w:val="24"/>
+            </w:rPr>
+            <w:fldChar w:fldCharType="begin"/>
+          </w:r>
+          <w:r>
+            <w:rPr>
+              <w:rFonts w:ascii="Times New Roman" w:hAnsi="Times New Roman"/>
+              <w:b w:val="0"/>
+              <w:noProof/>
+              <w:sz w:val="24"/>
+              <w:szCs w:val="24"/>
+            </w:rPr>
+            <w:instrText xml:space="preserve"> PAGEREF _Toc102415284 \h </w:instrText>
+          </w:r>
+          <w:r>
+            <w:rPr>
+              <w:rFonts w:ascii="Times New Roman" w:hAnsi="Times New Roman"/>
+              <w:b w:val="0"/>
+              <w:noProof/>
+              <w:sz w:val="24"/>
+              <w:szCs w:val="24"/>
+            </w:rPr>
+          </w:r>
+          <w:r>
+            <w:rPr>
+              <w:rFonts w:ascii="Times New Roman" w:hAnsi="Times New Roman"/>
+              <w:b w:val="0"/>
+              <w:noProof/>
+              <w:sz w:val="24"/>
+              <w:szCs w:val="24"/>
+            </w:rPr>
+            <w:fldChar w:fldCharType="separate"/>
+          </w:r>
+          <w:r>
+            <w:rPr>
+              <w:rFonts w:ascii="Times New Roman" w:hAnsi="Times New Roman"/>
+              <w:b w:val="0"/>
+              <w:noProof/>
+              <w:sz w:val="24"/>
+              <w:szCs w:val="24"/>
+            </w:rPr>
+            <w:t>1</w:t>
+          </w:r>
+          <w:r>
+            <w:rPr>
+              <w:rFonts w:ascii="Times New Roman" w:hAnsi="Times New Roman"/>
+              <w:b w:val="0"/>
+              <w:noProof/>
+              <w:sz w:val="24"/>
+              <w:szCs w:val="24"/>
+            </w:rPr>
+            <w:fldChar w:fldCharType="end"/>
+          </w:r>
+        </w:p>
+        <w:p>
+          <w:pPr>
+            <w:pStyle w:val="TOC2"/>
+            <w:tabs>
+              <w:tab w:val="right" w:leader="dot" w:pos="9350"/>
+            </w:tabs>
+            <w:rPr>
+              <w:rFonts w:ascii="Times New Roman" w:eastAsiaTheme="minorEastAsia" w:hAnsi="Times New Roman"/>
+              <w:b w:val="0"/>
+              <w:bCs w:val="0"/>
+              <w:noProof/>
+              <w:sz w:val="24"/>
+              <w:szCs w:val="24"/>
+              <w:lang w:val="en-US" w:eastAsia="en-US"/>
+            </w:rPr>
+          </w:pPr>
+          <w:r>
+            <w:rPr>
+              <w:rFonts w:ascii="Times New Roman" w:hAnsi="Times New Roman"/>
+              <w:b w:val="0"/>
+              <w:noProof/>
+              <w:sz w:val="24"/>
+              <w:szCs w:val="24"/>
+            </w:rPr>
+            <w:t>Statement of the Problem</w:t>
+          </w:r>
+          <w:r>
+            <w:rPr>
+              <w:rFonts w:ascii="Times New Roman" w:hAnsi="Times New Roman"/>
+              <w:b w:val="0"/>
+              <w:noProof/>
+              <w:sz w:val="24"/>
+              <w:szCs w:val="24"/>
+            </w:rPr>
+            <w:tab/>
+          </w:r>
+          <w:r>
+            <w:rPr>
+              <w:rFonts w:ascii="Times New Roman" w:hAnsi="Times New Roman"/>
+              <w:b w:val="0"/>
+              <w:noProof/>
+              <w:sz w:val="24"/>
+              <w:szCs w:val="24"/>
+            </w:rPr>
+            <w:fldChar w:fldCharType="begin"/>
+          </w:r>
+          <w:r>
+            <w:rPr>
+              <w:rFonts w:ascii="Times New Roman" w:hAnsi="Times New Roman"/>
+              <w:b w:val="0"/>
+              <w:noProof/>
+              <w:sz w:val="24"/>
+              <w:szCs w:val="24"/>
+            </w:rPr>
+            <w:instrText xml:space="preserve"> PAGEREF _Toc102415285 \h </w:instrText>
+          </w:r>
+          <w:r>
+            <w:rPr>
+              <w:rFonts w:ascii="Times New Roman" w:hAnsi="Times New Roman"/>
+              <w:b w:val="0"/>
+              <w:noProof/>
+              <w:sz w:val="24"/>
+              <w:szCs w:val="24"/>
+            </w:rPr>
+          </w:r>
+          <w:r>
+            <w:rPr>
+              <w:rFonts w:ascii="Times New Roman" w:hAnsi="Times New Roman"/>
+              <w:b w:val="0"/>
+              <w:noProof/>
+              <w:sz w:val="24"/>
+              <w:szCs w:val="24"/>
+            </w:rPr>
+            <w:fldChar w:fldCharType="separate"/>
+          </w:r>
+          <w:r>
+            <w:rPr>
+              <w:rFonts w:ascii="Times New Roman" w:hAnsi="Times New Roman"/>
+              <w:b w:val="0"/>
+              <w:noProof/>
+              <w:sz w:val="24"/>
+              <w:szCs w:val="24"/>
+            </w:rPr>
+            <w:t>1</w:t>
+          </w:r>
+          <w:r>
+            <w:rPr>
+              <w:rFonts w:ascii="Times New Roman" w:hAnsi="Times New Roman"/>
+              <w:b w:val="0"/>
+              <w:noProof/>
+              <w:sz w:val="24"/>
+              <w:szCs w:val="24"/>
+            </w:rPr>
+            <w:fldChar w:fldCharType="end"/>
+          </w:r>
+        </w:p>
+        <w:p>
+          <w:pPr>
+            <w:pStyle w:val="TOC2"/>
+            <w:tabs>
+              <w:tab w:val="right" w:leader="dot" w:pos="9350"/>
+            </w:tabs>
+            <w:rPr>
+              <w:rFonts w:ascii="Times New Roman" w:eastAsiaTheme="minorEastAsia" w:hAnsi="Times New Roman"/>
+              <w:b w:val="0"/>
+              <w:bCs w:val="0"/>
+              <w:noProof/>
+              <w:sz w:val="24"/>
+              <w:szCs w:val="24"/>
+              <w:lang w:val="en-US" w:eastAsia="en-US"/>
+            </w:rPr>
+          </w:pPr>
+          <w:r>
+            <w:rPr>
+              <w:rFonts w:ascii="Times New Roman" w:hAnsi="Times New Roman"/>
+              <w:b w:val="0"/>
+              <w:noProof/>
+              <w:sz w:val="24"/>
+              <w:szCs w:val="24"/>
+            </w:rPr>
+            <w:t>Hypothesis</w:t>
+          </w:r>
+          <w:r>
+            <w:rPr>
+              <w:rFonts w:ascii="Times New Roman" w:hAnsi="Times New Roman"/>
+              <w:b w:val="0"/>
+              <w:noProof/>
+              <w:sz w:val="24"/>
+              <w:szCs w:val="24"/>
+            </w:rPr>
+            <w:tab/>
+          </w:r>
+          <w:r>
+            <w:rPr>
+              <w:rFonts w:ascii="Times New Roman" w:hAnsi="Times New Roman"/>
+              <w:b w:val="0"/>
+              <w:noProof/>
+              <w:sz w:val="24"/>
+              <w:szCs w:val="24"/>
+            </w:rPr>
+            <w:fldChar w:fldCharType="begin"/>
+          </w:r>
+          <w:r>
+            <w:rPr>
+              <w:rFonts w:ascii="Times New Roman" w:hAnsi="Times New Roman"/>
+              <w:b w:val="0"/>
+              <w:noProof/>
+              <w:sz w:val="24"/>
+              <w:szCs w:val="24"/>
+            </w:rPr>
+            <w:instrText xml:space="preserve"> PAGEREF _Toc102415286 \h </w:instrText>
+          </w:r>
+          <w:r>
+            <w:rPr>
+              <w:rFonts w:ascii="Times New Roman" w:hAnsi="Times New Roman"/>
+              <w:b w:val="0"/>
+              <w:noProof/>
+              <w:sz w:val="24"/>
+              <w:szCs w:val="24"/>
+            </w:rPr>
+          </w:r>
+          <w:r>
+            <w:rPr>
+              <w:rFonts w:ascii="Times New Roman" w:hAnsi="Times New Roman"/>
+              <w:b w:val="0"/>
+              <w:noProof/>
+              <w:sz w:val="24"/>
+              <w:szCs w:val="24"/>
+            </w:rPr>
+            <w:fldChar w:fldCharType="separate"/>
+          </w:r>
+          <w:r>
+            <w:rPr>
+              <w:rFonts w:ascii="Times New Roman" w:hAnsi="Times New Roman"/>
+              <w:b w:val="0"/>
+              <w:noProof/>
+              <w:sz w:val="24"/>
+              <w:szCs w:val="24"/>
+            </w:rPr>
+            <w:t>1</w:t>
+          </w:r>
+          <w:r>
+            <w:rPr>
+              <w:rFonts w:ascii="Times New Roman" w:hAnsi="Times New Roman"/>
+              <w:b w:val="0"/>
+              <w:noProof/>
+              <w:sz w:val="24"/>
+              <w:szCs w:val="24"/>
+            </w:rPr>
+            <w:fldChar w:fldCharType="end"/>
+          </w:r>
+        </w:p>
+        <w:p>
+          <w:pPr>
+            <w:pStyle w:val="TOC2"/>
+            <w:tabs>
+              <w:tab w:val="right" w:leader="dot" w:pos="9350"/>
+            </w:tabs>
+            <w:rPr>
+              <w:rFonts w:ascii="Times New Roman" w:eastAsiaTheme="minorEastAsia" w:hAnsi="Times New Roman"/>
+              <w:b w:val="0"/>
+              <w:bCs w:val="0"/>
+              <w:noProof/>
+              <w:sz w:val="24"/>
+              <w:szCs w:val="24"/>
+              <w:lang w:val="en-US" w:eastAsia="en-US"/>
+            </w:rPr>
+          </w:pPr>
+          <w:r>
+            <w:rPr>
+              <w:rFonts w:ascii="Times New Roman" w:hAnsi="Times New Roman"/>
+              <w:b w:val="0"/>
+              <w:noProof/>
+              <w:sz w:val="24"/>
+              <w:szCs w:val="24"/>
+            </w:rPr>
+            <w:t>Significance of the Study</w:t>
+          </w:r>
+          <w:r>
+            <w:rPr>
+              <w:rFonts w:ascii="Times New Roman" w:hAnsi="Times New Roman"/>
+              <w:b w:val="0"/>
+              <w:noProof/>
+              <w:sz w:val="24"/>
+              <w:szCs w:val="24"/>
+            </w:rPr>
+            <w:tab/>
+          </w:r>
+          <w:r>
+            <w:rPr>
+              <w:rFonts w:ascii="Times New Roman" w:hAnsi="Times New Roman"/>
+              <w:b w:val="0"/>
+              <w:noProof/>
+              <w:sz w:val="24"/>
+              <w:szCs w:val="24"/>
+            </w:rPr>
+            <w:fldChar w:fldCharType="begin"/>
+          </w:r>
+          <w:r>
+            <w:rPr>
+              <w:rFonts w:ascii="Times New Roman" w:hAnsi="Times New Roman"/>
+              <w:b w:val="0"/>
+              <w:noProof/>
+              <w:sz w:val="24"/>
+              <w:szCs w:val="24"/>
+            </w:rPr>
+            <w:instrText xml:space="preserve"> PAGEREF _Toc102415287 \h </w:instrText>
+          </w:r>
+          <w:r>
+            <w:rPr>
+              <w:rFonts w:ascii="Times New Roman" w:hAnsi="Times New Roman"/>
+              <w:b w:val="0"/>
+              <w:noProof/>
+              <w:sz w:val="24"/>
+              <w:szCs w:val="24"/>
+            </w:rPr>
+          </w:r>
+          <w:r>
+            <w:rPr>
+              <w:rFonts w:ascii="Times New Roman" w:hAnsi="Times New Roman"/>
+              <w:b w:val="0"/>
+              <w:noProof/>
+              <w:sz w:val="24"/>
+              <w:szCs w:val="24"/>
+            </w:rPr>
+            <w:fldChar w:fldCharType="separate"/>
+          </w:r>
+          <w:r>
+            <w:rPr>
+              <w:rFonts w:ascii="Times New Roman" w:hAnsi="Times New Roman"/>
+              <w:b w:val="0"/>
+              <w:noProof/>
+              <w:sz w:val="24"/>
+              <w:szCs w:val="24"/>
+            </w:rPr>
+            <w:t>1</w:t>
+          </w:r>
+          <w:r>
+            <w:rPr>
+              <w:rFonts w:ascii="Times New Roman" w:hAnsi="Times New Roman"/>
+              <w:b w:val="0"/>
+              <w:noProof/>
+              <w:sz w:val="24"/>
+              <w:szCs w:val="24"/>
+            </w:rPr>
+            <w:fldChar w:fldCharType="end"/>
+          </w:r>
+        </w:p>
+        <w:p>
+          <w:pPr>
+            <w:pStyle w:val="TOC2"/>
+            <w:tabs>
+              <w:tab w:val="right" w:leader="dot" w:pos="9350"/>
+            </w:tabs>
+            <w:rPr>
+              <w:rFonts w:ascii="Times New Roman" w:eastAsiaTheme="minorEastAsia" w:hAnsi="Times New Roman"/>
+              <w:b w:val="0"/>
+              <w:bCs w:val="0"/>
+              <w:noProof/>
+              <w:sz w:val="24"/>
+              <w:szCs w:val="24"/>
+              <w:lang w:val="en-US" w:eastAsia="en-US"/>
+            </w:rPr>
+          </w:pPr>
+          <w:r>
+            <w:rPr>
+              <w:rFonts w:ascii="Times New Roman" w:hAnsi="Times New Roman"/>
+              <w:b w:val="0"/>
+              <w:noProof/>
+              <w:sz w:val="24"/>
+              <w:szCs w:val="24"/>
+            </w:rPr>
+            <w:t>Scope and Limitation of the Study</w:t>
+          </w:r>
+          <w:r>
+            <w:rPr>
+              <w:rFonts w:ascii="Times New Roman" w:hAnsi="Times New Roman"/>
+              <w:b w:val="0"/>
+              <w:noProof/>
+              <w:sz w:val="24"/>
+              <w:szCs w:val="24"/>
+            </w:rPr>
+            <w:tab/>
+          </w:r>
+          <w:r>
+            <w:rPr>
+              <w:rFonts w:ascii="Times New Roman" w:hAnsi="Times New Roman"/>
+              <w:b w:val="0"/>
+              <w:noProof/>
+              <w:sz w:val="24"/>
+              <w:szCs w:val="24"/>
+            </w:rPr>
+            <w:fldChar w:fldCharType="begin"/>
+          </w:r>
+          <w:r>
+            <w:rPr>
+              <w:rFonts w:ascii="Times New Roman" w:hAnsi="Times New Roman"/>
+              <w:b w:val="0"/>
+              <w:noProof/>
+              <w:sz w:val="24"/>
+              <w:szCs w:val="24"/>
+            </w:rPr>
+            <w:instrText xml:space="preserve"> PAGEREF _Toc102415288 \h </w:instrText>
+          </w:r>
+          <w:r>
+            <w:rPr>
+              <w:rFonts w:ascii="Times New Roman" w:hAnsi="Times New Roman"/>
+              <w:b w:val="0"/>
+              <w:noProof/>
+              <w:sz w:val="24"/>
+              <w:szCs w:val="24"/>
+            </w:rPr>
+          </w:r>
+          <w:r>
+            <w:rPr>
+              <w:rFonts w:ascii="Times New Roman" w:hAnsi="Times New Roman"/>
+              <w:b w:val="0"/>
+              <w:noProof/>
+              <w:sz w:val="24"/>
+              <w:szCs w:val="24"/>
+            </w:rPr>
+            <w:fldChar w:fldCharType="separate"/>
+          </w:r>
+          <w:r>
+            <w:rPr>
+              <w:rFonts w:ascii="Times New Roman" w:hAnsi="Times New Roman"/>
+              <w:b w:val="0"/>
+              <w:noProof/>
+              <w:sz w:val="24"/>
+              <w:szCs w:val="24"/>
+            </w:rPr>
+            <w:t>1</w:t>
+          </w:r>
+          <w:r>
+            <w:rPr>
+              <w:rFonts w:ascii="Times New Roman" w:hAnsi="Times New Roman"/>
+              <w:b w:val="0"/>
+              <w:noProof/>
+              <w:sz w:val="24"/>
+              <w:szCs w:val="24"/>
+            </w:rPr>
+            <w:fldChar w:fldCharType="end"/>
+          </w:r>
+        </w:p>
+        <w:p>
+          <w:pPr>
+            <w:pStyle w:val="TOC2"/>
+            <w:tabs>
+              <w:tab w:val="right" w:leader="dot" w:pos="9350"/>
+            </w:tabs>
+            <w:rPr>
+              <w:rFonts w:ascii="Times New Roman" w:eastAsiaTheme="minorEastAsia" w:hAnsi="Times New Roman"/>
+              <w:b w:val="0"/>
+              <w:bCs w:val="0"/>
+              <w:noProof/>
+              <w:sz w:val="24"/>
+              <w:szCs w:val="24"/>
+              <w:lang w:val="en-US" w:eastAsia="en-US"/>
+            </w:rPr>
+          </w:pPr>
+          <w:r>
+            <w:rPr>
+              <w:rFonts w:ascii="Times New Roman" w:hAnsi="Times New Roman"/>
+              <w:b w:val="0"/>
+              <w:noProof/>
+              <w:sz w:val="24"/>
+              <w:szCs w:val="24"/>
+            </w:rPr>
+            <w:t>Definition of Terms</w:t>
+          </w:r>
+          <w:r>
+            <w:rPr>
+              <w:rFonts w:ascii="Times New Roman" w:hAnsi="Times New Roman"/>
+              <w:b w:val="0"/>
+              <w:noProof/>
+              <w:sz w:val="24"/>
+              <w:szCs w:val="24"/>
+            </w:rPr>
+            <w:tab/>
+          </w:r>
+          <w:r>
+            <w:rPr>
+              <w:rFonts w:ascii="Times New Roman" w:hAnsi="Times New Roman"/>
+              <w:b w:val="0"/>
+              <w:noProof/>
+              <w:sz w:val="24"/>
+              <w:szCs w:val="24"/>
+            </w:rPr>
+            <w:fldChar w:fldCharType="begin"/>
+          </w:r>
+          <w:r>
+            <w:rPr>
+              <w:rFonts w:ascii="Times New Roman" w:hAnsi="Times New Roman"/>
+              <w:b w:val="0"/>
+              <w:noProof/>
+              <w:sz w:val="24"/>
+              <w:szCs w:val="24"/>
+            </w:rPr>
+            <w:instrText xml:space="preserve"> PAGEREF _Toc102415289 \h </w:instrText>
+          </w:r>
+          <w:r>
+            <w:rPr>
+              <w:rFonts w:ascii="Times New Roman" w:hAnsi="Times New Roman"/>
+              <w:b w:val="0"/>
+              <w:noProof/>
+              <w:sz w:val="24"/>
+              <w:szCs w:val="24"/>
+            </w:rPr>
+          </w:r>
+          <w:r>
+            <w:rPr>
+              <w:rFonts w:ascii="Times New Roman" w:hAnsi="Times New Roman"/>
+              <w:b w:val="0"/>
+              <w:noProof/>
+              <w:sz w:val="24"/>
+              <w:szCs w:val="24"/>
+            </w:rPr>
+            <w:fldChar w:fldCharType="separate"/>
+          </w:r>
+          <w:r>
+            <w:rPr>
+              <w:rFonts w:ascii="Times New Roman" w:hAnsi="Times New Roman"/>
+              <w:b w:val="0"/>
+              <w:noProof/>
+              <w:sz w:val="24"/>
+              <w:szCs w:val="24"/>
+            </w:rPr>
+            <w:t>1</w:t>
+          </w:r>
+          <w:r>
+            <w:rPr>
+              <w:rFonts w:ascii="Times New Roman" w:hAnsi="Times New Roman"/>
+              <w:b w:val="0"/>
+              <w:noProof/>
+              <w:sz w:val="24"/>
+              <w:szCs w:val="24"/>
+            </w:rPr>
+            <w:fldChar w:fldCharType="end"/>
+          </w:r>
+        </w:p>
+        <w:p>
+          <w:pPr>
+            <w:pStyle w:val="TOC1"/>
+            <w:tabs>
+              <w:tab w:val="right" w:leader="dot" w:pos="9350"/>
+            </w:tabs>
+            <w:rPr>
+              <w:rFonts w:ascii="Times New Roman" w:eastAsiaTheme="minorEastAsia" w:hAnsi="Times New Roman" w:cs="Times New Roman"/>
+              <w:b w:val="0"/>
+              <w:bCs w:val="0"/>
+              <w:caps w:val="0"/>
+              <w:noProof/>
+              <w:lang w:val="en-US" w:eastAsia="en-US"/>
+            </w:rPr>
+          </w:pPr>
+          <w:r>
+            <w:rPr>
+              <w:rFonts w:ascii="Times New Roman" w:hAnsi="Times New Roman" w:cs="Times New Roman"/>
+              <w:b w:val="0"/>
+              <w:noProof/>
+            </w:rPr>
+            <w:t>CHAPTER II REVIEW OF RELATED LITERATURE</w:t>
+          </w:r>
+          <w:r>
+            <w:rPr>
+              <w:rFonts w:ascii="Times New Roman" w:hAnsi="Times New Roman" w:cs="Times New Roman"/>
+              <w:b w:val="0"/>
+              <w:noProof/>
+            </w:rPr>
+            <w:tab/>
+          </w:r>
+          <w:r>
+            <w:rPr>
+              <w:rFonts w:ascii="Times New Roman" w:hAnsi="Times New Roman" w:cs="Times New Roman"/>
+              <w:b w:val="0"/>
+              <w:noProof/>
+            </w:rPr>
+            <w:fldChar w:fldCharType="begin"/>
+          </w:r>
+          <w:r>
+            <w:rPr>
+              <w:rFonts w:ascii="Times New Roman" w:hAnsi="Times New Roman" w:cs="Times New Roman"/>
+              <w:b w:val="0"/>
+              <w:noProof/>
+            </w:rPr>
+            <w:instrText xml:space="preserve"> PAGEREF _Toc102415290 \h </w:instrText>
+          </w:r>
+          <w:r>
+            <w:rPr>
+              <w:rFonts w:ascii="Times New Roman" w:hAnsi="Times New Roman" w:cs="Times New Roman"/>
+              <w:b w:val="0"/>
+              <w:noProof/>
+            </w:rPr>
+          </w:r>
+          <w:r>
+            <w:rPr>
+              <w:rFonts w:ascii="Times New Roman" w:hAnsi="Times New Roman" w:cs="Times New Roman"/>
+              <w:b w:val="0"/>
+              <w:noProof/>
+            </w:rPr>
+            <w:fldChar w:fldCharType="separate"/>
+          </w:r>
+          <w:r>
+            <w:rPr>
+              <w:rFonts w:ascii="Times New Roman" w:hAnsi="Times New Roman" w:cs="Times New Roman"/>
+              <w:b w:val="0"/>
+              <w:noProof/>
+            </w:rPr>
+            <w:t>1</w:t>
+          </w:r>
+          <w:r>
+            <w:rPr>
+              <w:rFonts w:ascii="Times New Roman" w:hAnsi="Times New Roman" w:cs="Times New Roman"/>
+              <w:b w:val="0"/>
+              <w:noProof/>
+            </w:rPr>
+            <w:fldChar w:fldCharType="end"/>
+          </w:r>
+        </w:p>
+        <w:p>
+          <w:pPr>
+            <w:pStyle w:val="TOC2"/>
+            <w:tabs>
+              <w:tab w:val="right" w:leader="dot" w:pos="9350"/>
+            </w:tabs>
+            <w:rPr>
+              <w:rFonts w:ascii="Times New Roman" w:eastAsiaTheme="minorEastAsia" w:hAnsi="Times New Roman"/>
+              <w:b w:val="0"/>
+              <w:bCs w:val="0"/>
+              <w:noProof/>
+              <w:sz w:val="24"/>
+              <w:szCs w:val="24"/>
+              <w:lang w:val="en-US" w:eastAsia="en-US"/>
+            </w:rPr>
+          </w:pPr>
+          <w:r>
+            <w:rPr>
+              <w:rFonts w:ascii="Times New Roman" w:hAnsi="Times New Roman"/>
+              <w:b w:val="0"/>
+              <w:noProof/>
+              <w:sz w:val="24"/>
+              <w:szCs w:val="24"/>
+            </w:rPr>
+            <w:t>Research Design</w:t>
+          </w:r>
+          <w:r>
+            <w:rPr>
+              <w:rFonts w:ascii="Times New Roman" w:hAnsi="Times New Roman"/>
+              <w:b w:val="0"/>
+              <w:noProof/>
+              <w:sz w:val="24"/>
+              <w:szCs w:val="24"/>
+            </w:rPr>
+            <w:tab/>
+          </w:r>
+          <w:r>
+            <w:rPr>
+              <w:rFonts w:ascii="Times New Roman" w:hAnsi="Times New Roman"/>
+              <w:b w:val="0"/>
+              <w:noProof/>
+              <w:sz w:val="24"/>
+              <w:szCs w:val="24"/>
+            </w:rPr>
+            <w:fldChar w:fldCharType="begin"/>
+          </w:r>
+          <w:r>
+            <w:rPr>
+              <w:rFonts w:ascii="Times New Roman" w:hAnsi="Times New Roman"/>
+              <w:b w:val="0"/>
+              <w:noProof/>
+              <w:sz w:val="24"/>
+              <w:szCs w:val="24"/>
+            </w:rPr>
+            <w:instrText xml:space="preserve"> PAGEREF _Toc102415291 \h </w:instrText>
+          </w:r>
+          <w:r>
+            <w:rPr>
+              <w:rFonts w:ascii="Times New Roman" w:hAnsi="Times New Roman"/>
+              <w:b w:val="0"/>
+              <w:noProof/>
+              <w:sz w:val="24"/>
+              <w:szCs w:val="24"/>
+            </w:rPr>
+          </w:r>
+          <w:r>
+            <w:rPr>
+              <w:rFonts w:ascii="Times New Roman" w:hAnsi="Times New Roman"/>
+              <w:b w:val="0"/>
+              <w:noProof/>
+              <w:sz w:val="24"/>
+              <w:szCs w:val="24"/>
+            </w:rPr>
+            <w:fldChar w:fldCharType="separate"/>
+          </w:r>
+          <w:r>
+            <w:rPr>
+              <w:rFonts w:ascii="Times New Roman" w:hAnsi="Times New Roman"/>
+              <w:b w:val="0"/>
+              <w:noProof/>
+              <w:sz w:val="24"/>
+              <w:szCs w:val="24"/>
+            </w:rPr>
+            <w:t>1</w:t>
+          </w:r>
+          <w:r>
+            <w:rPr>
+              <w:rFonts w:ascii="Times New Roman" w:hAnsi="Times New Roman"/>
+              <w:b w:val="0"/>
+              <w:noProof/>
+              <w:sz w:val="24"/>
+              <w:szCs w:val="24"/>
+            </w:rPr>
+            <w:fldChar w:fldCharType="end"/>
+          </w:r>
+        </w:p>
+        <w:p>
+          <w:pPr>
+            <w:pStyle w:val="TOC2"/>
+            <w:tabs>
+              <w:tab w:val="right" w:leader="dot" w:pos="9350"/>
+            </w:tabs>
+            <w:rPr>
+              <w:rFonts w:ascii="Times New Roman" w:eastAsiaTheme="minorEastAsia" w:hAnsi="Times New Roman"/>
+              <w:b w:val="0"/>
+              <w:bCs w:val="0"/>
+              <w:noProof/>
+              <w:sz w:val="24"/>
+              <w:szCs w:val="24"/>
+              <w:lang w:val="en-US" w:eastAsia="en-US"/>
+            </w:rPr>
+          </w:pPr>
+          <w:r>
+            <w:rPr>
+              <w:rFonts w:ascii="Times New Roman" w:hAnsi="Times New Roman"/>
+              <w:b w:val="0"/>
+              <w:noProof/>
+              <w:sz w:val="24"/>
+              <w:szCs w:val="24"/>
+            </w:rPr>
+            <w:t>Locale of the Study</w:t>
+          </w:r>
+          <w:r>
+            <w:rPr>
+              <w:rFonts w:ascii="Times New Roman" w:hAnsi="Times New Roman"/>
+              <w:b w:val="0"/>
+              <w:noProof/>
+              <w:sz w:val="24"/>
+              <w:szCs w:val="24"/>
+            </w:rPr>
+            <w:tab/>
+          </w:r>
+          <w:r>
+            <w:rPr>
+              <w:rFonts w:ascii="Times New Roman" w:hAnsi="Times New Roman"/>
+              <w:b w:val="0"/>
+              <w:noProof/>
+              <w:sz w:val="24"/>
+              <w:szCs w:val="24"/>
+            </w:rPr>
+            <w:fldChar w:fldCharType="begin"/>
+          </w:r>
+          <w:r>
+            <w:rPr>
+              <w:rFonts w:ascii="Times New Roman" w:hAnsi="Times New Roman"/>
+              <w:b w:val="0"/>
+              <w:noProof/>
+              <w:sz w:val="24"/>
+              <w:szCs w:val="24"/>
+            </w:rPr>
+            <w:instrText xml:space="preserve"> PAGEREF _Toc102415292 \h </w:instrText>
+          </w:r>
+          <w:r>
+            <w:rPr>
+              <w:rFonts w:ascii="Times New Roman" w:hAnsi="Times New Roman"/>
+              <w:b w:val="0"/>
+              <w:noProof/>
+              <w:sz w:val="24"/>
+              <w:szCs w:val="24"/>
+            </w:rPr>
+          </w:r>
+          <w:r>
+            <w:rPr>
+              <w:rFonts w:ascii="Times New Roman" w:hAnsi="Times New Roman"/>
+              <w:b w:val="0"/>
+              <w:noProof/>
+              <w:sz w:val="24"/>
+              <w:szCs w:val="24"/>
+            </w:rPr>
+            <w:fldChar w:fldCharType="separate"/>
+          </w:r>
+          <w:r>
+            <w:rPr>
+              <w:rFonts w:ascii="Times New Roman" w:hAnsi="Times New Roman"/>
+              <w:b w:val="0"/>
+              <w:noProof/>
+              <w:sz w:val="24"/>
+              <w:szCs w:val="24"/>
+            </w:rPr>
+            <w:t>1</w:t>
+          </w:r>
+          <w:r>
+            <w:rPr>
+              <w:rFonts w:ascii="Times New Roman" w:hAnsi="Times New Roman"/>
+              <w:b w:val="0"/>
+              <w:noProof/>
+              <w:sz w:val="24"/>
+              <w:szCs w:val="24"/>
+            </w:rPr>
+            <w:fldChar w:fldCharType="end"/>
+          </w:r>
+        </w:p>
+        <w:p>
+          <w:pPr>
+            <w:pStyle w:val="TOC2"/>
+            <w:tabs>
+              <w:tab w:val="right" w:leader="dot" w:pos="9350"/>
+            </w:tabs>
+            <w:rPr>
+              <w:rFonts w:ascii="Times New Roman" w:eastAsiaTheme="minorEastAsia" w:hAnsi="Times New Roman"/>
+              <w:b w:val="0"/>
+              <w:bCs w:val="0"/>
+              <w:noProof/>
+              <w:sz w:val="24"/>
+              <w:szCs w:val="24"/>
+              <w:lang w:val="en-US" w:eastAsia="en-US"/>
+            </w:rPr>
+          </w:pPr>
+          <w:r>
+            <w:rPr>
+              <w:rFonts w:ascii="Times New Roman" w:hAnsi="Times New Roman"/>
+              <w:b w:val="0"/>
+              <w:noProof/>
+              <w:sz w:val="24"/>
+              <w:szCs w:val="24"/>
+            </w:rPr>
+            <w:t>Materials and Methods</w:t>
+          </w:r>
+          <w:r>
+            <w:rPr>
+              <w:rFonts w:ascii="Times New Roman" w:hAnsi="Times New Roman"/>
+              <w:b w:val="0"/>
+              <w:noProof/>
+              <w:sz w:val="24"/>
+              <w:szCs w:val="24"/>
+            </w:rPr>
+            <w:tab/>
+          </w:r>
+          <w:r>
+            <w:rPr>
+              <w:rFonts w:ascii="Times New Roman" w:hAnsi="Times New Roman"/>
+              <w:b w:val="0"/>
+              <w:noProof/>
+              <w:sz w:val="24"/>
+              <w:szCs w:val="24"/>
+            </w:rPr>
+            <w:fldChar w:fldCharType="begin"/>
+          </w:r>
+          <w:r>
+            <w:rPr>
+              <w:rFonts w:ascii="Times New Roman" w:hAnsi="Times New Roman"/>
+              <w:b w:val="0"/>
+              <w:noProof/>
+              <w:sz w:val="24"/>
+              <w:szCs w:val="24"/>
+            </w:rPr>
+            <w:instrText xml:space="preserve"> PAGEREF _Toc102415293 \h </w:instrText>
+          </w:r>
+          <w:r>
+            <w:rPr>
+              <w:rFonts w:ascii="Times New Roman" w:hAnsi="Times New Roman"/>
+              <w:b w:val="0"/>
+              <w:noProof/>
+              <w:sz w:val="24"/>
+              <w:szCs w:val="24"/>
+            </w:rPr>
+          </w:r>
+          <w:r>
+            <w:rPr>
+              <w:rFonts w:ascii="Times New Roman" w:hAnsi="Times New Roman"/>
+              <w:b w:val="0"/>
+              <w:noProof/>
+              <w:sz w:val="24"/>
+              <w:szCs w:val="24"/>
+            </w:rPr>
+            <w:fldChar w:fldCharType="separate"/>
+          </w:r>
+          <w:r>
+            <w:rPr>
+              <w:rFonts w:ascii="Times New Roman" w:hAnsi="Times New Roman"/>
+              <w:b w:val="0"/>
+              <w:noProof/>
+              <w:sz w:val="24"/>
+              <w:szCs w:val="24"/>
+            </w:rPr>
+            <w:t>1</w:t>
+          </w:r>
+          <w:r>
+            <w:rPr>
+              <w:rFonts w:ascii="Times New Roman" w:hAnsi="Times New Roman"/>
+              <w:b w:val="0"/>
+              <w:noProof/>
+              <w:sz w:val="24"/>
+              <w:szCs w:val="24"/>
+            </w:rPr>
+            <w:fldChar w:fldCharType="end"/>
+          </w:r>
+        </w:p>
+        <w:p>
+          <w:pPr>
+            <w:pStyle w:val="TOC2"/>
+            <w:tabs>
+              <w:tab w:val="right" w:leader="dot" w:pos="9350"/>
+            </w:tabs>
+            <w:rPr>
+              <w:rFonts w:ascii="Times New Roman" w:eastAsiaTheme="minorEastAsia" w:hAnsi="Times New Roman"/>
+              <w:b w:val="0"/>
+              <w:bCs w:val="0"/>
+              <w:noProof/>
+              <w:sz w:val="24"/>
+              <w:szCs w:val="24"/>
+              <w:lang w:val="en-US" w:eastAsia="en-US"/>
+            </w:rPr>
+          </w:pPr>
+          <w:r>
+            <w:rPr>
+              <w:rFonts w:ascii="Times New Roman" w:hAnsi="Times New Roman"/>
+              <w:b w:val="0"/>
+              <w:noProof/>
+              <w:sz w:val="24"/>
+              <w:szCs w:val="24"/>
+            </w:rPr>
+            <w:t>Measures</w:t>
+          </w:r>
+          <w:r>
+            <w:rPr>
+              <w:rFonts w:ascii="Times New Roman" w:hAnsi="Times New Roman"/>
+              <w:b w:val="0"/>
+              <w:noProof/>
+              <w:sz w:val="24"/>
+              <w:szCs w:val="24"/>
+            </w:rPr>
+            <w:tab/>
+          </w:r>
+          <w:r>
+            <w:rPr>
+              <w:rFonts w:ascii="Times New Roman" w:hAnsi="Times New Roman"/>
+              <w:b w:val="0"/>
+              <w:noProof/>
+              <w:sz w:val="24"/>
+              <w:szCs w:val="24"/>
+            </w:rPr>
+            <w:fldChar w:fldCharType="begin"/>
+          </w:r>
+          <w:r>
+            <w:rPr>
+              <w:rFonts w:ascii="Times New Roman" w:hAnsi="Times New Roman"/>
+              <w:b w:val="0"/>
+              <w:noProof/>
+              <w:sz w:val="24"/>
+              <w:szCs w:val="24"/>
+            </w:rPr>
+            <w:instrText xml:space="preserve"> PAGEREF _Toc102415294 \h </w:instrText>
+          </w:r>
+          <w:r>
+            <w:rPr>
+              <w:rFonts w:ascii="Times New Roman" w:hAnsi="Times New Roman"/>
+              <w:b w:val="0"/>
+              <w:noProof/>
+              <w:sz w:val="24"/>
+              <w:szCs w:val="24"/>
+            </w:rPr>
+          </w:r>
+          <w:r>
+            <w:rPr>
+              <w:rFonts w:ascii="Times New Roman" w:hAnsi="Times New Roman"/>
+              <w:b w:val="0"/>
+              <w:noProof/>
+              <w:sz w:val="24"/>
+              <w:szCs w:val="24"/>
+            </w:rPr>
+            <w:fldChar w:fldCharType="separate"/>
+          </w:r>
+          <w:r>
+            <w:rPr>
+              <w:rFonts w:ascii="Times New Roman" w:hAnsi="Times New Roman"/>
+              <w:b w:val="0"/>
+              <w:noProof/>
+              <w:sz w:val="24"/>
+              <w:szCs w:val="24"/>
+            </w:rPr>
+            <w:t>1</w:t>
+          </w:r>
+          <w:r>
+            <w:rPr>
+              <w:rFonts w:ascii="Times New Roman" w:hAnsi="Times New Roman"/>
+              <w:b w:val="0"/>
+              <w:noProof/>
+              <w:sz w:val="24"/>
+              <w:szCs w:val="24"/>
+            </w:rPr>
+            <w:fldChar w:fldCharType="end"/>
+          </w:r>
+        </w:p>
+        <w:p>
+          <w:pPr>
+            <w:pStyle w:val="TOC2"/>
+            <w:tabs>
+              <w:tab w:val="right" w:leader="dot" w:pos="9350"/>
+            </w:tabs>
+            <w:rPr>
+              <w:rFonts w:ascii="Times New Roman" w:eastAsiaTheme="minorEastAsia" w:hAnsi="Times New Roman"/>
+              <w:b w:val="0"/>
+              <w:bCs w:val="0"/>
+              <w:noProof/>
+              <w:sz w:val="24"/>
+              <w:szCs w:val="24"/>
+              <w:lang w:val="en-US" w:eastAsia="en-US"/>
+            </w:rPr>
+          </w:pPr>
+          <w:r>
+            <w:rPr>
+              <w:rFonts w:ascii="Times New Roman" w:hAnsi="Times New Roman"/>
+              <w:b w:val="0"/>
+              <w:noProof/>
+              <w:sz w:val="24"/>
+              <w:szCs w:val="24"/>
+            </w:rPr>
+            <w:t>Procedure</w:t>
+          </w:r>
+          <w:r>
+            <w:rPr>
+              <w:rFonts w:ascii="Times New Roman" w:hAnsi="Times New Roman"/>
+              <w:b w:val="0"/>
+              <w:noProof/>
+              <w:sz w:val="24"/>
+              <w:szCs w:val="24"/>
+            </w:rPr>
+            <w:tab/>
+          </w:r>
+          <w:r>
+            <w:rPr>
+              <w:rFonts w:ascii="Times New Roman" w:hAnsi="Times New Roman"/>
+              <w:b w:val="0"/>
+              <w:noProof/>
+              <w:sz w:val="24"/>
+              <w:szCs w:val="24"/>
+            </w:rPr>
+            <w:fldChar w:fldCharType="begin"/>
+          </w:r>
+          <w:r>
+            <w:rPr>
+              <w:rFonts w:ascii="Times New Roman" w:hAnsi="Times New Roman"/>
+              <w:b w:val="0"/>
+              <w:noProof/>
+              <w:sz w:val="24"/>
+              <w:szCs w:val="24"/>
+            </w:rPr>
+            <w:instrText xml:space="preserve"> PAGEREF _Toc102415295 \h </w:instrText>
+          </w:r>
+          <w:r>
+            <w:rPr>
+              <w:rFonts w:ascii="Times New Roman" w:hAnsi="Times New Roman"/>
+              <w:b w:val="0"/>
+              <w:noProof/>
+              <w:sz w:val="24"/>
+              <w:szCs w:val="24"/>
+            </w:rPr>
+          </w:r>
+          <w:r>
+            <w:rPr>
+              <w:rFonts w:ascii="Times New Roman" w:hAnsi="Times New Roman"/>
+              <w:b w:val="0"/>
+              <w:noProof/>
+              <w:sz w:val="24"/>
+              <w:szCs w:val="24"/>
+            </w:rPr>
+            <w:fldChar w:fldCharType="separate"/>
+          </w:r>
+          <w:r>
+            <w:rPr>
+              <w:rFonts w:ascii="Times New Roman" w:hAnsi="Times New Roman"/>
+              <w:b w:val="0"/>
+              <w:noProof/>
+              <w:sz w:val="24"/>
+              <w:szCs w:val="24"/>
+            </w:rPr>
+            <w:t>1</w:t>
+          </w:r>
+          <w:r>
+            <w:rPr>
+              <w:rFonts w:ascii="Times New Roman" w:hAnsi="Times New Roman"/>
+              <w:b w:val="0"/>
+              <w:noProof/>
+              <w:sz w:val="24"/>
+              <w:szCs w:val="24"/>
+            </w:rPr>
+            <w:fldChar w:fldCharType="end"/>
+          </w:r>
+        </w:p>
+        <w:p>
+          <w:pPr>
+            <w:pStyle w:val="TOC2"/>
+            <w:tabs>
+              <w:tab w:val="right" w:leader="dot" w:pos="9350"/>
+            </w:tabs>
+            <w:rPr>
+              <w:rFonts w:ascii="Times New Roman" w:eastAsiaTheme="minorEastAsia" w:hAnsi="Times New Roman"/>
+              <w:b w:val="0"/>
+              <w:bCs w:val="0"/>
+              <w:noProof/>
+              <w:sz w:val="24"/>
+              <w:szCs w:val="24"/>
+              <w:lang w:val="en-US" w:eastAsia="en-US"/>
+            </w:rPr>
+          </w:pPr>
+          <w:r>
+            <w:rPr>
+              <w:rFonts w:ascii="Times New Roman" w:hAnsi="Times New Roman"/>
+              <w:b w:val="0"/>
+              <w:noProof/>
+              <w:sz w:val="24"/>
+              <w:szCs w:val="24"/>
+            </w:rPr>
+            <w:t>Data Analysis</w:t>
+          </w:r>
+          <w:r>
+            <w:rPr>
+              <w:rFonts w:ascii="Times New Roman" w:hAnsi="Times New Roman"/>
+              <w:b w:val="0"/>
+              <w:noProof/>
+              <w:sz w:val="24"/>
+              <w:szCs w:val="24"/>
+            </w:rPr>
+            <w:tab/>
+          </w:r>
+          <w:r>
+            <w:rPr>
+              <w:rFonts w:ascii="Times New Roman" w:hAnsi="Times New Roman"/>
+              <w:b w:val="0"/>
+              <w:noProof/>
+              <w:sz w:val="24"/>
+              <w:szCs w:val="24"/>
+            </w:rPr>
+            <w:fldChar w:fldCharType="begin"/>
+          </w:r>
+          <w:r>
+            <w:rPr>
+              <w:rFonts w:ascii="Times New Roman" w:hAnsi="Times New Roman"/>
+              <w:b w:val="0"/>
+              <w:noProof/>
+              <w:sz w:val="24"/>
+              <w:szCs w:val="24"/>
+            </w:rPr>
+            <w:instrText xml:space="preserve"> PAGEREF _Toc102415296 \h </w:instrText>
+          </w:r>
+          <w:r>
+            <w:rPr>
+              <w:rFonts w:ascii="Times New Roman" w:hAnsi="Times New Roman"/>
+              <w:b w:val="0"/>
+              <w:noProof/>
+              <w:sz w:val="24"/>
+              <w:szCs w:val="24"/>
+            </w:rPr>
+          </w:r>
+          <w:r>
+            <w:rPr>
+              <w:rFonts w:ascii="Times New Roman" w:hAnsi="Times New Roman"/>
+              <w:b w:val="0"/>
+              <w:noProof/>
+              <w:sz w:val="24"/>
+              <w:szCs w:val="24"/>
+            </w:rPr>
+            <w:fldChar w:fldCharType="separate"/>
+          </w:r>
+          <w:r>
+            <w:rPr>
+              <w:rFonts w:ascii="Times New Roman" w:hAnsi="Times New Roman"/>
+              <w:b w:val="0"/>
+              <w:noProof/>
+              <w:sz w:val="24"/>
+              <w:szCs w:val="24"/>
+            </w:rPr>
+            <w:t>1</w:t>
+          </w:r>
+          <w:r>
+            <w:rPr>
+              <w:rFonts w:ascii="Times New Roman" w:hAnsi="Times New Roman"/>
+              <w:b w:val="0"/>
+              <w:noProof/>
+              <w:sz w:val="24"/>
+              <w:szCs w:val="24"/>
+            </w:rPr>
+            <w:fldChar w:fldCharType="end"/>
+          </w:r>
+        </w:p>
+        <w:p>
+          <w:pPr>
+            <w:pStyle w:val="TOC1"/>
+            <w:tabs>
+              <w:tab w:val="right" w:leader="dot" w:pos="9350"/>
+            </w:tabs>
+            <w:rPr>
+              <w:rFonts w:ascii="Times New Roman" w:eastAsiaTheme="minorEastAsia" w:hAnsi="Times New Roman" w:cs="Times New Roman"/>
+              <w:b w:val="0"/>
+              <w:bCs w:val="0"/>
+              <w:caps w:val="0"/>
+              <w:noProof/>
+              <w:lang w:val="en-US" w:eastAsia="en-US"/>
+            </w:rPr>
+          </w:pPr>
+          <w:r>
+            <w:rPr>
+              <w:rFonts w:ascii="Times New Roman" w:hAnsi="Times New Roman" w:cs="Times New Roman"/>
+              <w:b w:val="0"/>
+              <w:noProof/>
+            </w:rPr>
+            <w:t>CHAPTER III METHODS</w:t>
+          </w:r>
+          <w:r>
+            <w:rPr>
+              <w:rFonts w:ascii="Times New Roman" w:hAnsi="Times New Roman" w:cs="Times New Roman"/>
+              <w:b w:val="0"/>
+              <w:noProof/>
+            </w:rPr>
+            <w:tab/>
+          </w:r>
+          <w:r>
+            <w:rPr>
+              <w:rFonts w:ascii="Times New Roman" w:hAnsi="Times New Roman" w:cs="Times New Roman"/>
+              <w:b w:val="0"/>
+              <w:noProof/>
+            </w:rPr>
+            <w:fldChar w:fldCharType="begin"/>
+          </w:r>
+          <w:r>
+            <w:rPr>
+              <w:rFonts w:ascii="Times New Roman" w:hAnsi="Times New Roman" w:cs="Times New Roman"/>
+              <w:b w:val="0"/>
+              <w:noProof/>
+            </w:rPr>
+            <w:instrText xml:space="preserve"> PAGEREF _Toc102415297 \h </w:instrText>
+          </w:r>
+          <w:r>
+            <w:rPr>
+              <w:rFonts w:ascii="Times New Roman" w:hAnsi="Times New Roman" w:cs="Times New Roman"/>
+              <w:b w:val="0"/>
+              <w:noProof/>
+            </w:rPr>
+          </w:r>
+          <w:r>
+            <w:rPr>
+              <w:rFonts w:ascii="Times New Roman" w:hAnsi="Times New Roman" w:cs="Times New Roman"/>
+              <w:b w:val="0"/>
+              <w:noProof/>
+            </w:rPr>
+            <w:fldChar w:fldCharType="separate"/>
+          </w:r>
+          <w:r>
+            <w:rPr>
+              <w:rFonts w:ascii="Times New Roman" w:hAnsi="Times New Roman" w:cs="Times New Roman"/>
+              <w:b w:val="0"/>
+              <w:noProof/>
+            </w:rPr>
+            <w:t>1</w:t>
+          </w:r>
+          <w:r>
+            <w:rPr>
+              <w:rFonts w:ascii="Times New Roman" w:hAnsi="Times New Roman" w:cs="Times New Roman"/>
+              <w:b w:val="0"/>
+              <w:noProof/>
+            </w:rPr>
+            <w:fldChar w:fldCharType="end"/>
+          </w:r>
+        </w:p>
+        <w:p>
+          <w:pPr>
+            <w:pStyle w:val="TOC1"/>
+            <w:tabs>
+              <w:tab w:val="right" w:leader="dot" w:pos="9350"/>
+            </w:tabs>
+            <w:rPr>
+              <w:rFonts w:ascii="Times New Roman" w:eastAsiaTheme="minorEastAsia" w:hAnsi="Times New Roman" w:cs="Times New Roman"/>
+              <w:b w:val="0"/>
+              <w:bCs w:val="0"/>
+              <w:caps w:val="0"/>
+              <w:noProof/>
+              <w:lang w:val="en-US" w:eastAsia="en-US"/>
+            </w:rPr>
+          </w:pPr>
+          <w:r>
+            <w:rPr>
+              <w:rFonts w:ascii="Times New Roman" w:hAnsi="Times New Roman" w:cs="Times New Roman"/>
+              <w:b w:val="0"/>
+              <w:noProof/>
+            </w:rPr>
+            <w:t>CHAPTER IV RESULTS AND DISCUSSION</w:t>
+          </w:r>
+          <w:r>
+            <w:rPr>
+              <w:rFonts w:ascii="Times New Roman" w:hAnsi="Times New Roman" w:cs="Times New Roman"/>
+              <w:b w:val="0"/>
+              <w:noProof/>
+            </w:rPr>
+            <w:tab/>
+          </w:r>
+          <w:r>
+            <w:rPr>
+              <w:rFonts w:ascii="Times New Roman" w:hAnsi="Times New Roman" w:cs="Times New Roman"/>
+              <w:b w:val="0"/>
+              <w:noProof/>
+            </w:rPr>
+            <w:fldChar w:fldCharType="begin"/>
+          </w:r>
+          <w:r>
+            <w:rPr>
+              <w:rFonts w:ascii="Times New Roman" w:hAnsi="Times New Roman" w:cs="Times New Roman"/>
+              <w:b w:val="0"/>
+              <w:noProof/>
+            </w:rPr>
+            <w:instrText xml:space="preserve"> PAGEREF _Toc102415298 \h </w:instrText>
+          </w:r>
+          <w:r>
+            <w:rPr>
+              <w:rFonts w:ascii="Times New Roman" w:hAnsi="Times New Roman" w:cs="Times New Roman"/>
+              <w:b w:val="0"/>
+              <w:noProof/>
+            </w:rPr>
+          </w:r>
+          <w:r>
+            <w:rPr>
+              <w:rFonts w:ascii="Times New Roman" w:hAnsi="Times New Roman" w:cs="Times New Roman"/>
+              <w:b w:val="0"/>
+              <w:noProof/>
+            </w:rPr>
+            <w:fldChar w:fldCharType="separate"/>
+          </w:r>
+          <w:r>
+            <w:rPr>
+              <w:rFonts w:ascii="Times New Roman" w:hAnsi="Times New Roman" w:cs="Times New Roman"/>
+              <w:b w:val="0"/>
+              <w:noProof/>
+            </w:rPr>
+            <w:t>2</w:t>
+          </w:r>
+          <w:r>
+            <w:rPr>
+              <w:rFonts w:ascii="Times New Roman" w:hAnsi="Times New Roman" w:cs="Times New Roman"/>
+              <w:b w:val="0"/>
+              <w:noProof/>
+            </w:rPr>
+            <w:fldChar w:fldCharType="end"/>
+          </w:r>
+        </w:p>
+        <w:p>
+          <w:pPr>
+            <w:pStyle w:val="TOC1"/>
+            <w:tabs>
+              <w:tab w:val="right" w:leader="dot" w:pos="9350"/>
+            </w:tabs>
+            <w:rPr>
+              <w:rFonts w:ascii="Times New Roman" w:eastAsiaTheme="minorEastAsia" w:hAnsi="Times New Roman" w:cs="Times New Roman"/>
+              <w:b w:val="0"/>
+              <w:bCs w:val="0"/>
+              <w:caps w:val="0"/>
+              <w:noProof/>
+              <w:lang w:val="en-US" w:eastAsia="en-US"/>
+            </w:rPr>
+          </w:pPr>
+          <w:r>
+            <w:rPr>
+              <w:rFonts w:ascii="Times New Roman" w:hAnsi="Times New Roman" w:cs="Times New Roman"/>
+              <w:b w:val="0"/>
+              <w:noProof/>
+            </w:rPr>
+            <w:t>CHAPTER V SUMMARY, CONCLUSIONS, AND RECOMMENDATIONS</w:t>
+          </w:r>
+          <w:r>
+            <w:rPr>
+              <w:rFonts w:ascii="Times New Roman" w:hAnsi="Times New Roman" w:cs="Times New Roman"/>
+              <w:b w:val="0"/>
+              <w:noProof/>
+            </w:rPr>
+            <w:tab/>
+          </w:r>
+          <w:r>
+            <w:rPr>
+              <w:rFonts w:ascii="Times New Roman" w:hAnsi="Times New Roman" w:cs="Times New Roman"/>
+              <w:b w:val="0"/>
+              <w:noProof/>
+            </w:rPr>
+            <w:fldChar w:fldCharType="begin"/>
+          </w:r>
+          <w:r>
+            <w:rPr>
+              <w:rFonts w:ascii="Times New Roman" w:hAnsi="Times New Roman" w:cs="Times New Roman"/>
+              <w:b w:val="0"/>
+              <w:noProof/>
+            </w:rPr>
+            <w:instrText xml:space="preserve"> PAGEREF _Toc102415299 \h </w:instrText>
+          </w:r>
+          <w:r>
+            <w:rPr>
+              <w:rFonts w:ascii="Times New Roman" w:hAnsi="Times New Roman" w:cs="Times New Roman"/>
+              <w:b w:val="0"/>
+              <w:noProof/>
+            </w:rPr>
+          </w:r>
+          <w:r>
+            <w:rPr>
+              <w:rFonts w:ascii="Times New Roman" w:hAnsi="Times New Roman" w:cs="Times New Roman"/>
+              <w:b w:val="0"/>
+              <w:noProof/>
+            </w:rPr>
+            <w:fldChar w:fldCharType="separate"/>
+          </w:r>
+          <w:r>
+            <w:rPr>
+              <w:rFonts w:ascii="Times New Roman" w:hAnsi="Times New Roman" w:cs="Times New Roman"/>
+              <w:b w:val="0"/>
+              <w:noProof/>
+            </w:rPr>
+            <w:t>2</w:t>
+          </w:r>
+          <w:r>
+            <w:rPr>
+              <w:rFonts w:ascii="Times New Roman" w:hAnsi="Times New Roman" w:cs="Times New Roman"/>
+              <w:b w:val="0"/>
+              <w:noProof/>
+            </w:rPr>
+            <w:fldChar w:fldCharType="end"/>
+          </w:r>
+        </w:p>
+        <w:p>
+          <w:pPr>
+            <w:sectPr>
+              <w:pgSz w:w="12240" w:h="15840"/>
+              <w:pgMar w:top="1440" w:right="1440" w:bottom="1440" w:left="1440" w:header="706" w:footer="706" w:gutter="0"/>
+              <w:cols w:space="720"/>
+            </w:sectPr>
+          </w:pPr>
+          <w:r>
+            <w:rPr>
+              <w:bCs/>
+              <w:caps/>
+            </w:rPr>
+            <w:fldChar w:fldCharType="end"/>
+          </w:r>
+        </w:p>
+      </w:sdtContent>
+    </w:sdt>
     <w:p>
       <w:pPr>
         <w:pStyle w:val="Title"/>
-        <w:ind w:firstLine="0"/>
         <w:outlineLvl w:val="0"/>
       </w:pPr>
-      <w:bookmarkStart w:id="0" w:name="_2z3i4c8xuigf" w:colFirst="0" w:colLast="0"/>
-      <w:bookmarkEnd w:id="0"/>
+      <w:bookmarkStart w:id="1" w:name="_2z3i4c8xuigf" w:colFirst="0" w:colLast="0"/>
+      <w:bookmarkStart w:id="2" w:name="_Toc102415283"/>
+      <w:bookmarkEnd w:id="1"/>
       <w:r>
         <w:t>CHAPTER I</w:t>
       </w:r>
@@ -583,69 +2217,78 @@
       <w:r>
         <w:t>INTRODUCTION</w:t>
       </w:r>
+      <w:bookmarkEnd w:id="2"/>
     </w:p>
     <w:p/>
     <w:p>
       <w:pPr>
         <w:pStyle w:val="Heading2"/>
       </w:pPr>
+      <w:bookmarkStart w:id="3" w:name="_Toc102415284"/>
       <w:r>
         <w:t>Theoretical and Conceptual Framework</w:t>
       </w:r>
+      <w:bookmarkEnd w:id="3"/>
     </w:p>
     <w:p>
       <w:pPr>
         <w:pStyle w:val="Heading2"/>
       </w:pPr>
+      <w:bookmarkStart w:id="4" w:name="_Toc102415285"/>
       <w:r>
         <w:t>Statement of the Problem</w:t>
       </w:r>
+      <w:bookmarkEnd w:id="4"/>
     </w:p>
     <w:p>
       <w:pPr>
         <w:pStyle w:val="Heading2"/>
       </w:pPr>
+      <w:bookmarkStart w:id="5" w:name="_Toc102415286"/>
       <w:r>
         <w:t>Hypothesis</w:t>
       </w:r>
+      <w:bookmarkEnd w:id="5"/>
     </w:p>
     <w:p>
       <w:pPr>
         <w:pStyle w:val="Heading2"/>
       </w:pPr>
+      <w:bookmarkStart w:id="6" w:name="_Toc102415287"/>
       <w:r>
         <w:t>Significance of the Study</w:t>
       </w:r>
+      <w:bookmarkEnd w:id="6"/>
     </w:p>
     <w:p>
       <w:pPr>
         <w:pStyle w:val="Heading2"/>
       </w:pPr>
+      <w:bookmarkStart w:id="7" w:name="_Toc102415288"/>
       <w:r>
         <w:t>Scope and Limitation of the Study</w:t>
       </w:r>
+      <w:bookmarkEnd w:id="7"/>
     </w:p>
     <w:p>
       <w:pPr>
         <w:pStyle w:val="Heading2"/>
       </w:pPr>
+      <w:bookmarkStart w:id="8" w:name="_Toc102415289"/>
       <w:r>
         <w:t>Definition of Terms</w:t>
       </w:r>
-      <w:bookmarkStart w:id="1" w:name="_c9qg9tpvbg3a" w:colFirst="0" w:colLast="0"/>
-      <w:bookmarkEnd w:id="1"/>
-    </w:p>
-    <w:p>
-      <w:pPr>
-        <w:ind w:firstLine="0"/>
-      </w:pPr>
-    </w:p>
+      <w:bookmarkStart w:id="9" w:name="_c9qg9tpvbg3a" w:colFirst="0" w:colLast="0"/>
+      <w:bookmarkEnd w:id="8"/>
+      <w:bookmarkEnd w:id="9"/>
+    </w:p>
+    <w:p/>
     <w:p>
       <w:pPr>
         <w:pStyle w:val="Title"/>
-        <w:ind w:firstLine="0"/>
         <w:outlineLvl w:val="0"/>
       </w:pPr>
+      <w:bookmarkStart w:id="10" w:name="_Toc102415290"/>
       <w:r>
         <w:t>CHAPTER I</w:t>
       </w:r>
@@ -658,128 +2301,135 @@
       <w:r>
         <w:t>REVIEW OF RELATED LITERATURE</w:t>
       </w:r>
-    </w:p>
-    <w:p>
-      <w:pPr>
-        <w:ind w:firstLine="0"/>
-      </w:pPr>
+      <w:bookmarkEnd w:id="10"/>
+    </w:p>
+    <w:p>
+      <w:pPr>
+        <w:pStyle w:val="Title"/>
+        <w:outlineLvl w:val="0"/>
+      </w:pPr>
+      <w:bookmarkStart w:id="11" w:name="_Toc102415297"/>
+      <w:r>
+        <w:t>CHAPTER II</w:t>
+      </w:r>
+      <w:r>
+        <w:t>I</w:t>
+      </w:r>
+      <w:r>
+        <w:br/>
+      </w:r>
+      <w:r>
+        <w:t>METHODS</w:t>
+      </w:r>
+      <w:bookmarkEnd w:id="11"/>
+    </w:p>
+    <w:p>
+      <w:pPr>
+        <w:pStyle w:val="Heading2"/>
+      </w:pPr>
+      <w:bookmarkStart w:id="12" w:name="_Toc102415291"/>
       <w:r>
         <w:t>Research Design</w:t>
       </w:r>
-    </w:p>
-    <w:p>
-      <w:pPr>
-        <w:ind w:firstLine="0"/>
-      </w:pPr>
+      <w:bookmarkEnd w:id="12"/>
+    </w:p>
+    <w:p>
+      <w:pPr>
+        <w:pStyle w:val="Heading2"/>
+      </w:pPr>
+      <w:bookmarkStart w:id="13" w:name="_Toc102415292"/>
       <w:r>
         <w:t>Locale of the Study</w:t>
       </w:r>
-    </w:p>
-    <w:p>
-      <w:pPr>
-        <w:ind w:firstLine="0"/>
-      </w:pPr>
+      <w:bookmarkEnd w:id="13"/>
+    </w:p>
+    <w:p>
+      <w:pPr>
+        <w:pStyle w:val="Heading2"/>
+      </w:pPr>
+      <w:bookmarkStart w:id="14" w:name="_Toc102415293"/>
       <w:r>
         <w:t>Materials and Methods</w:t>
       </w:r>
-    </w:p>
-    <w:p>
-      <w:pPr>
-        <w:ind w:firstLine="0"/>
-      </w:pPr>
+      <w:bookmarkEnd w:id="14"/>
+    </w:p>
+    <w:p>
+      <w:pPr>
+        <w:pStyle w:val="Heading2"/>
+      </w:pPr>
+      <w:bookmarkStart w:id="15" w:name="_Toc102415294"/>
       <w:r>
         <w:t>Measures</w:t>
       </w:r>
-      <w:bookmarkStart w:id="2" w:name="_GoBack"/>
-      <w:bookmarkEnd w:id="2"/>
-    </w:p>
-    <w:p>
-      <w:pPr>
-        <w:ind w:firstLine="0"/>
-      </w:pPr>
+      <w:bookmarkEnd w:id="15"/>
+    </w:p>
+    <w:p>
+      <w:pPr>
+        <w:pStyle w:val="Heading2"/>
+      </w:pPr>
+      <w:bookmarkStart w:id="16" w:name="_Toc102415295"/>
       <w:r>
         <w:t>Procedure</w:t>
       </w:r>
-    </w:p>
-    <w:p>
-      <w:pPr>
-        <w:ind w:firstLine="0"/>
-      </w:pPr>
+      <w:bookmarkEnd w:id="16"/>
+    </w:p>
+    <w:p>
+      <w:pPr>
+        <w:pStyle w:val="Heading2"/>
+      </w:pPr>
+      <w:bookmarkStart w:id="17" w:name="_Toc102415296"/>
       <w:r>
         <w:t>Data Analysis</w:t>
       </w:r>
-    </w:p>
+      <w:bookmarkEnd w:id="17"/>
+    </w:p>
+    <w:p/>
     <w:p>
       <w:pPr>
         <w:pStyle w:val="Title"/>
-        <w:ind w:firstLine="0"/>
         <w:outlineLvl w:val="0"/>
       </w:pPr>
-      <w:r>
-        <w:t>CHAPTER II</w:t>
-      </w:r>
-      <w:r>
-        <w:t>I</w:t>
+      <w:bookmarkStart w:id="18" w:name="_Toc102415298"/>
+      <w:r>
+        <w:t>CHAPTER IV</w:t>
       </w:r>
       <w:r>
         <w:br/>
       </w:r>
       <w:r>
-        <w:t>METHODS</w:t>
-      </w:r>
-    </w:p>
-    <w:p/>
+        <w:t>RESULTS AND DISCUSSION</w:t>
+      </w:r>
+      <w:bookmarkStart w:id="19" w:name="_GoBack"/>
+      <w:bookmarkEnd w:id="18"/>
+      <w:bookmarkEnd w:id="19"/>
+    </w:p>
     <w:p>
       <w:pPr>
         <w:pStyle w:val="Title"/>
-        <w:ind w:firstLine="0"/>
         <w:outlineLvl w:val="0"/>
       </w:pPr>
-      <w:r>
-        <w:t>CHAPTER IV</w:t>
+      <w:bookmarkStart w:id="20" w:name="_Toc102415299"/>
+      <w:r>
+        <w:t xml:space="preserve">CHAPTER </w:t>
+      </w:r>
+      <w:r>
+        <w:t>V</w:t>
       </w:r>
       <w:r>
         <w:br/>
       </w:r>
       <w:r>
-        <w:t>RESULTS AND DISCUSSION</w:t>
-      </w:r>
-    </w:p>
-    <w:p/>
-    <w:p>
-      <w:pPr>
-        <w:pStyle w:val="Title"/>
-        <w:ind w:firstLine="0"/>
-        <w:outlineLvl w:val="0"/>
-      </w:pPr>
-      <w:r>
-        <w:t xml:space="preserve">CHAPTER </w:t>
-      </w:r>
-      <w:r>
-        <w:t>V</w:t>
-      </w:r>
-      <w:r>
-        <w:br/>
-      </w:r>
-      <w:r>
         <w:t>SUMMARY, CONCLUSIONS, AND RECOMMENDATION</w:t>
       </w:r>
       <w:r>
         <w:t>S</w:t>
       </w:r>
-    </w:p>
-    <w:p>
-      <w:pPr>
-        <w:ind w:firstLine="0"/>
-      </w:pPr>
+      <w:bookmarkEnd w:id="20"/>
     </w:p>
     <w:p/>
     <w:p/>
-    <w:p>
-      <w:pPr>
-        <w:ind w:firstLine="0"/>
-      </w:pPr>
-    </w:p>
+    <w:p/>
+    <w:p/>
     <w:sectPr>
       <w:headerReference w:type="default" r:id="rId8"/>
       <w:footerReference w:type="default" r:id="rId9"/>
@@ -919,7 +2569,7 @@
       <w:rPr>
         <w:noProof/>
       </w:rPr>
-      <w:t>1</w:t>
+      <w:t>2</w:t>
     </w:r>
     <w:r>
       <w:fldChar w:fldCharType="end"/>
@@ -1010,7 +2660,6 @@
     <w:pPrDefault>
       <w:pPr>
         <w:spacing w:line="480" w:lineRule="auto"/>
-        <w:ind w:firstLine="708"/>
       </w:pPr>
     </w:pPrDefault>
   </w:docDefaults>
@@ -1395,6 +3044,7 @@
     <w:name w:val="heading 1"/>
     <w:basedOn w:val="Normal"/>
     <w:next w:val="Normal"/>
+    <w:link w:val="Heading1Char"/>
     <w:uiPriority w:val="9"/>
     <w:qFormat/>
     <w:pPr>
@@ -1411,13 +3061,13 @@
     <w:name w:val="heading 2"/>
     <w:basedOn w:val="Normal"/>
     <w:next w:val="Normal"/>
+    <w:link w:val="Heading2Char"/>
     <w:uiPriority w:val="9"/>
     <w:unhideWhenUsed/>
     <w:qFormat/>
     <w:pPr>
       <w:keepNext/>
       <w:keepLines/>
-      <w:ind w:firstLine="0"/>
       <w:outlineLvl w:val="1"/>
     </w:pPr>
     <w:rPr>
@@ -1434,7 +3084,6 @@
     <w:pPr>
       <w:keepNext/>
       <w:keepLines/>
-      <w:ind w:firstLine="0"/>
       <w:outlineLvl w:val="2"/>
     </w:pPr>
     <w:rPr>
@@ -1578,7 +3227,6 @@
     <w:rsid w:val="00552C83"/>
     <w:pPr>
       <w:spacing w:before="240" w:line="259" w:lineRule="auto"/>
-      <w:ind w:firstLine="0"/>
       <w:jc w:val="left"/>
       <w:outlineLvl w:val="9"/>
     </w:pPr>
@@ -1600,8 +3248,14 @@
     <w:unhideWhenUsed/>
     <w:rsid w:val="00552C83"/>
     <w:pPr>
-      <w:spacing w:after="100"/>
+      <w:spacing w:before="360"/>
     </w:pPr>
+    <w:rPr>
+      <w:rFonts w:asciiTheme="majorHAnsi" w:hAnsiTheme="majorHAnsi" w:cstheme="majorHAnsi"/>
+      <w:b/>
+      <w:bCs/>
+      <w:caps/>
+    </w:rPr>
   </w:style>
   <w:style w:type="paragraph" w:styleId="TOC2">
     <w:name w:val="toc 2"/>
@@ -1612,9 +3266,15 @@
     <w:unhideWhenUsed/>
     <w:rsid w:val="00552C83"/>
     <w:pPr>
-      <w:spacing w:after="100"/>
-      <w:ind w:left="240"/>
+      <w:spacing w:before="240"/>
     </w:pPr>
+    <w:rPr>
+      <w:rFonts w:asciiTheme="minorHAnsi" w:hAnsiTheme="minorHAnsi"/>
+      <w:b/>
+      <w:bCs/>
+      <w:sz w:val="20"/>
+      <w:szCs w:val="20"/>
+    </w:rPr>
   </w:style>
   <w:style w:type="paragraph" w:styleId="TOC3">
     <w:name w:val="toc 3"/>
@@ -1625,9 +3285,13 @@
     <w:unhideWhenUsed/>
     <w:rsid w:val="00552C83"/>
     <w:pPr>
-      <w:spacing w:after="100"/>
-      <w:ind w:left="480"/>
+      <w:ind w:left="240"/>
     </w:pPr>
+    <w:rPr>
+      <w:rFonts w:asciiTheme="minorHAnsi" w:hAnsiTheme="minorHAnsi"/>
+      <w:sz w:val="20"/>
+      <w:szCs w:val="20"/>
+    </w:rPr>
   </w:style>
   <w:style w:type="character" w:styleId="Hyperlink">
     <w:name w:val="Hyperlink"/>
@@ -1650,7 +3314,692 @@
       <w:b/>
     </w:rPr>
   </w:style>
+  <w:style w:type="paragraph" w:styleId="TOC4">
+    <w:name w:val="toc 4"/>
+    <w:basedOn w:val="Normal"/>
+    <w:next w:val="Normal"/>
+    <w:autoRedefine/>
+    <w:uiPriority w:val="39"/>
+    <w:unhideWhenUsed/>
+    <w:rsid w:val="00D73A6E"/>
+    <w:pPr>
+      <w:ind w:left="480"/>
+    </w:pPr>
+    <w:rPr>
+      <w:rFonts w:asciiTheme="minorHAnsi" w:hAnsiTheme="minorHAnsi"/>
+      <w:sz w:val="20"/>
+      <w:szCs w:val="20"/>
+    </w:rPr>
+  </w:style>
+  <w:style w:type="paragraph" w:styleId="TOC5">
+    <w:name w:val="toc 5"/>
+    <w:basedOn w:val="Normal"/>
+    <w:next w:val="Normal"/>
+    <w:autoRedefine/>
+    <w:uiPriority w:val="39"/>
+    <w:unhideWhenUsed/>
+    <w:rsid w:val="00D73A6E"/>
+    <w:pPr>
+      <w:ind w:left="720"/>
+    </w:pPr>
+    <w:rPr>
+      <w:rFonts w:asciiTheme="minorHAnsi" w:hAnsiTheme="minorHAnsi"/>
+      <w:sz w:val="20"/>
+      <w:szCs w:val="20"/>
+    </w:rPr>
+  </w:style>
+  <w:style w:type="paragraph" w:styleId="TOC6">
+    <w:name w:val="toc 6"/>
+    <w:basedOn w:val="Normal"/>
+    <w:next w:val="Normal"/>
+    <w:autoRedefine/>
+    <w:uiPriority w:val="39"/>
+    <w:unhideWhenUsed/>
+    <w:rsid w:val="00D73A6E"/>
+    <w:pPr>
+      <w:ind w:left="960"/>
+    </w:pPr>
+    <w:rPr>
+      <w:rFonts w:asciiTheme="minorHAnsi" w:hAnsiTheme="minorHAnsi"/>
+      <w:sz w:val="20"/>
+      <w:szCs w:val="20"/>
+    </w:rPr>
+  </w:style>
+  <w:style w:type="paragraph" w:styleId="TOC7">
+    <w:name w:val="toc 7"/>
+    <w:basedOn w:val="Normal"/>
+    <w:next w:val="Normal"/>
+    <w:autoRedefine/>
+    <w:uiPriority w:val="39"/>
+    <w:unhideWhenUsed/>
+    <w:rsid w:val="00D73A6E"/>
+    <w:pPr>
+      <w:ind w:left="1200"/>
+    </w:pPr>
+    <w:rPr>
+      <w:rFonts w:asciiTheme="minorHAnsi" w:hAnsiTheme="minorHAnsi"/>
+      <w:sz w:val="20"/>
+      <w:szCs w:val="20"/>
+    </w:rPr>
+  </w:style>
+  <w:style w:type="paragraph" w:styleId="TOC8">
+    <w:name w:val="toc 8"/>
+    <w:basedOn w:val="Normal"/>
+    <w:next w:val="Normal"/>
+    <w:autoRedefine/>
+    <w:uiPriority w:val="39"/>
+    <w:unhideWhenUsed/>
+    <w:rsid w:val="00D73A6E"/>
+    <w:pPr>
+      <w:ind w:left="1440"/>
+    </w:pPr>
+    <w:rPr>
+      <w:rFonts w:asciiTheme="minorHAnsi" w:hAnsiTheme="minorHAnsi"/>
+      <w:sz w:val="20"/>
+      <w:szCs w:val="20"/>
+    </w:rPr>
+  </w:style>
+  <w:style w:type="paragraph" w:styleId="TOC9">
+    <w:name w:val="toc 9"/>
+    <w:basedOn w:val="Normal"/>
+    <w:next w:val="Normal"/>
+    <w:autoRedefine/>
+    <w:uiPriority w:val="39"/>
+    <w:unhideWhenUsed/>
+    <w:rsid w:val="00D73A6E"/>
+    <w:pPr>
+      <w:ind w:left="1680"/>
+    </w:pPr>
+    <w:rPr>
+      <w:rFonts w:asciiTheme="minorHAnsi" w:hAnsiTheme="minorHAnsi"/>
+      <w:sz w:val="20"/>
+      <w:szCs w:val="20"/>
+    </w:rPr>
+  </w:style>
+  <w:style w:type="character" w:customStyle="1" w:styleId="Heading1Char">
+    <w:name w:val="Heading 1 Char"/>
+    <w:basedOn w:val="DefaultParagraphFont"/>
+    <w:link w:val="Heading1"/>
+    <w:uiPriority w:val="9"/>
+    <w:rsid w:val="008D562D"/>
+    <w:rPr>
+      <w:b/>
+    </w:rPr>
+  </w:style>
+  <w:style w:type="paragraph" w:styleId="Header">
+    <w:name w:val="header"/>
+    <w:basedOn w:val="Normal"/>
+    <w:link w:val="HeaderChar"/>
+    <w:uiPriority w:val="99"/>
+    <w:unhideWhenUsed/>
+    <w:rsid w:val="008D562D"/>
+    <w:pPr>
+      <w:tabs>
+        <w:tab w:val="center" w:pos="4680"/>
+        <w:tab w:val="right" w:pos="9360"/>
+      </w:tabs>
+      <w:spacing w:line="240" w:lineRule="auto"/>
+    </w:pPr>
+  </w:style>
+  <w:style w:type="character" w:customStyle="1" w:styleId="HeaderChar">
+    <w:name w:val="Header Char"/>
+    <w:basedOn w:val="DefaultParagraphFont"/>
+    <w:link w:val="Header"/>
+    <w:uiPriority w:val="99"/>
+    <w:rsid w:val="008D562D"/>
+  </w:style>
+  <w:style w:type="paragraph" w:styleId="Footer">
+    <w:name w:val="footer"/>
+    <w:basedOn w:val="Normal"/>
+    <w:link w:val="FooterChar"/>
+    <w:uiPriority w:val="99"/>
+    <w:unhideWhenUsed/>
+    <w:rsid w:val="008D562D"/>
+    <w:pPr>
+      <w:tabs>
+        <w:tab w:val="center" w:pos="4680"/>
+        <w:tab w:val="right" w:pos="9360"/>
+      </w:tabs>
+      <w:spacing w:line="240" w:lineRule="auto"/>
+    </w:pPr>
+  </w:style>
+  <w:style w:type="character" w:customStyle="1" w:styleId="FooterChar">
+    <w:name w:val="Footer Char"/>
+    <w:basedOn w:val="DefaultParagraphFont"/>
+    <w:link w:val="Footer"/>
+    <w:uiPriority w:val="99"/>
+    <w:rsid w:val="008D562D"/>
+  </w:style>
+  <w:style w:type="character" w:customStyle="1" w:styleId="Heading2Char">
+    <w:name w:val="Heading 2 Char"/>
+    <w:basedOn w:val="DefaultParagraphFont"/>
+    <w:link w:val="Heading2"/>
+    <w:uiPriority w:val="9"/>
+    <w:rsid w:val="00F93B21"/>
+    <w:rPr>
+      <w:b/>
+    </w:rPr>
+  </w:style>
 </w:styles>
+</file>
+
+<file path=word/glossary/document.xml><?xml version="1.0" encoding="utf-8"?>
+<w:glossaryDocument xmlns:wpc="http://schemas.microsoft.com/office/word/2010/wordprocessingCanvas" xmlns:cx="http://schemas.microsoft.com/office/drawing/2014/chartex" xmlns:cx1="http://schemas.microsoft.com/office/drawing/2015/9/8/chartex" xmlns:mc="http://schemas.openxmlformats.org/markup-compatibility/2006" xmlns:o="urn:schemas-microsoft-com:office:office" xmlns:r="http://schemas.openxmlformats.org/officeDocument/2006/relationships" xmlns:m="http://schemas.openxmlformats.org/officeDocument/2006/math" xmlns:v="urn:schemas-microsoft-com:vml" xmlns:wp14="http://schemas.microsoft.com/office/word/2010/wordprocessingDrawing" xmlns:wp="http://schemas.openxmlformats.org/drawingml/2006/wordprocessingDrawing" xmlns:w10="urn:schemas-microsoft-com:office:word" xmlns:w="http://schemas.openxmlformats.org/wordprocessingml/2006/main" xmlns:w14="http://schemas.microsoft.com/office/word/2010/wordml" xmlns:w15="http://schemas.microsoft.com/office/word/2012/wordml" xmlns:w16se="http://schemas.microsoft.com/office/word/2015/wordml/symex" xmlns:wpg="http://schemas.microsoft.com/office/word/2010/wordprocessingGroup" xmlns:wpi="http://schemas.microsoft.com/office/word/2010/wordprocessingInk" xmlns:wne="http://schemas.microsoft.com/office/word/2006/wordml" xmlns:wps="http://schemas.microsoft.com/office/word/2010/wordprocessingShape" mc:Ignorable="w14 w15 w16se wp14"/>
+</file>
+
+<file path=word/glossary/fontTable.xml><?xml version="1.0" encoding="utf-8"?>
+<w:fonts xmlns:mc="http://schemas.openxmlformats.org/markup-compatibility/2006" xmlns:r="http://schemas.openxmlformats.org/officeDocument/2006/relationships" xmlns:w="http://schemas.openxmlformats.org/wordprocessingml/2006/main" xmlns:w14="http://schemas.microsoft.com/office/word/2010/wordml" xmlns:w15="http://schemas.microsoft.com/office/word/2012/wordml" xmlns:w16se="http://schemas.microsoft.com/office/word/2015/wordml/symex" mc:Ignorable="w14 w15 w16se">
+  <w:font w:name="Times New Roman">
+    <w:panose1 w:val="02020603050405020304"/>
+    <w:charset w:val="00"/>
+    <w:family w:val="roman"/>
+    <w:pitch w:val="variable"/>
+    <w:sig w:usb0="E0002AFF" w:usb1="C0007843" w:usb2="00000009" w:usb3="00000000" w:csb0="000001FF" w:csb1="00000000"/>
+  </w:font>
+  <w:font w:name="Calibri">
+    <w:panose1 w:val="020F0502020204030204"/>
+    <w:charset w:val="00"/>
+    <w:family w:val="swiss"/>
+    <w:pitch w:val="variable"/>
+    <w:sig w:usb0="E0002AFF" w:usb1="4000ACFF" w:usb2="00000001" w:usb3="00000000" w:csb0="000001FF" w:csb1="00000000"/>
+  </w:font>
+  <w:font w:name="Cambria">
+    <w:panose1 w:val="02040503050406030204"/>
+    <w:charset w:val="00"/>
+    <w:family w:val="roman"/>
+    <w:pitch w:val="variable"/>
+    <w:sig w:usb0="E00006FF" w:usb1="420024FF" w:usb2="02000000" w:usb3="00000000" w:csb0="0000019F" w:csb1="00000000"/>
+  </w:font>
+  <w:font w:name="Calibri Light">
+    <w:panose1 w:val="020F0302020204030204"/>
+    <w:charset w:val="00"/>
+    <w:family w:val="swiss"/>
+    <w:pitch w:val="variable"/>
+    <w:sig w:usb0="A0002AEF" w:usb1="4000207B" w:usb2="00000000" w:usb3="00000000" w:csb0="000001FF" w:csb1="00000000"/>
+  </w:font>
+</w:fonts>
+</file>
+
+<file path=word/glossary/settings.xml><?xml version="1.0" encoding="utf-8"?>
+<w:settings xmlns:mc="http://schemas.openxmlformats.org/markup-compatibility/2006" xmlns:o="urn:schemas-microsoft-com:office:office" xmlns:r="http://schemas.openxmlformats.org/officeDocument/2006/relationships" xmlns:m="http://schemas.openxmlformats.org/officeDocument/2006/math" xmlns:v="urn:schemas-microsoft-com:vml" xmlns:w10="urn:schemas-microsoft-com:office:word" xmlns:w="http://schemas.openxmlformats.org/wordprocessingml/2006/main" xmlns:w14="http://schemas.microsoft.com/office/word/2010/wordml" xmlns:w15="http://schemas.microsoft.com/office/word/2012/wordml" xmlns:w16se="http://schemas.microsoft.com/office/word/2015/wordml/symex" xmlns:sl="http://schemas.openxmlformats.org/schemaLibrary/2006/main" mc:Ignorable="w14 w15 w16se">
+  <w:view w:val="normal"/>
+  <w:defaultTabStop w:val="720"/>
+  <w:characterSpacingControl w:val="doNotCompress"/>
+  <w:compat>
+    <w:useFELayout/>
+    <w:compatSetting w:name="compatibilityMode" w:uri="http://schemas.microsoft.com/office/word" w:val="15"/>
+    <w:compatSetting w:name="overrideTableStyleFontSizeAndJustification" w:uri="http://schemas.microsoft.com/office/word" w:val="1"/>
+    <w:compatSetting w:name="enableOpenTypeFeatures" w:uri="http://schemas.microsoft.com/office/word" w:val="1"/>
+    <w:compatSetting w:name="doNotFlipMirrorIndents" w:uri="http://schemas.microsoft.com/office/word" w:val="1"/>
+    <w:compatSetting w:name="differentiateMultirowTableHeaders" w:uri="http://schemas.microsoft.com/office/word" w:val="1"/>
+  </w:compat>
+  <w:rsids>
+    <w:rsidRoot w:val="00296322"/>
+    <w:rsid w:val="00296322"/>
+    <w:rsid w:val="0072354A"/>
+  </w:rsids>
+  <m:mathPr>
+    <m:mathFont m:val="Cambria Math"/>
+    <m:brkBin m:val="before"/>
+    <m:brkBinSub m:val="--"/>
+    <m:smallFrac m:val="0"/>
+    <m:dispDef/>
+    <m:lMargin m:val="0"/>
+    <m:rMargin m:val="0"/>
+    <m:defJc m:val="centerGroup"/>
+    <m:wrapIndent m:val="1440"/>
+    <m:intLim m:val="subSup"/>
+    <m:naryLim m:val="undOvr"/>
+  </m:mathPr>
+  <w:themeFontLang w:val="en-US"/>
+  <w:clrSchemeMapping w:bg1="light1" w:t1="dark1" w:bg2="light2" w:t2="dark2" w:accent1="accent1" w:accent2="accent2" w:accent3="accent3" w:accent4="accent4" w:accent5="accent5" w:accent6="accent6" w:hyperlink="hyperlink" w:followedHyperlink="followedHyperlink"/>
+  <w:decimalSymbol w:val="."/>
+  <w:listSeparator w:val=","/>
+  <w15:chartTrackingRefBased/>
+</w:settings>
+</file>
+
+<file path=word/glossary/styles.xml><?xml version="1.0" encoding="utf-8"?>
+<w:styles xmlns:mc="http://schemas.openxmlformats.org/markup-compatibility/2006" xmlns:r="http://schemas.openxmlformats.org/officeDocument/2006/relationships" xmlns:w="http://schemas.openxmlformats.org/wordprocessingml/2006/main" xmlns:w14="http://schemas.microsoft.com/office/word/2010/wordml" xmlns:w15="http://schemas.microsoft.com/office/word/2012/wordml" xmlns:w16se="http://schemas.microsoft.com/office/word/2015/wordml/symex" mc:Ignorable="w14 w15 w16se">
+  <w:docDefaults>
+    <w:rPrDefault>
+      <w:rPr>
+        <w:rFonts w:asciiTheme="minorHAnsi" w:eastAsiaTheme="minorEastAsia" w:hAnsiTheme="minorHAnsi" w:cstheme="minorBidi"/>
+        <w:sz w:val="22"/>
+        <w:szCs w:val="22"/>
+        <w:lang w:val="en-US" w:eastAsia="en-US" w:bidi="ar-SA"/>
+      </w:rPr>
+    </w:rPrDefault>
+    <w:pPrDefault>
+      <w:pPr>
+        <w:spacing w:after="160" w:line="259" w:lineRule="auto"/>
+      </w:pPr>
+    </w:pPrDefault>
+  </w:docDefaults>
+  <w:latentStyles w:defLockedState="0" w:defUIPriority="99" w:defSemiHidden="0" w:defUnhideWhenUsed="0" w:defQFormat="0" w:count="371">
+    <w:lsdException w:name="Normal" w:uiPriority="0" w:qFormat="1"/>
+    <w:lsdException w:name="heading 1" w:uiPriority="9" w:qFormat="1"/>
+    <w:lsdException w:name="heading 2" w:semiHidden="1" w:uiPriority="9" w:unhideWhenUsed="1" w:qFormat="1"/>
+    <w:lsdException w:name="heading 3" w:semiHidden="1" w:uiPriority="9" w:unhideWhenUsed="1" w:qFormat="1"/>
+    <w:lsdException w:name="heading 4" w:semiHidden="1" w:uiPriority="9" w:unhideWhenUsed="1" w:qFormat="1"/>
+    <w:lsdException w:name="heading 5" w:semiHidden="1" w:uiPriority="9" w:unhideWhenUsed="1" w:qFormat="1"/>
+    <w:lsdException w:name="heading 6" w:semiHidden="1" w:uiPriority="9" w:unhideWhenUsed="1" w:qFormat="1"/>
+    <w:lsdException w:name="heading 7" w:semiHidden="1" w:uiPriority="9" w:unhideWhenUsed="1" w:qFormat="1"/>
+    <w:lsdException w:name="heading 8" w:semiHidden="1" w:uiPriority="9" w:unhideWhenUsed="1" w:qFormat="1"/>
+    <w:lsdException w:name="heading 9" w:semiHidden="1" w:uiPriority="9" w:unhideWhenUsed="1" w:qFormat="1"/>
+    <w:lsdException w:name="index 1" w:semiHidden="1" w:unhideWhenUsed="1"/>
+    <w:lsdException w:name="index 2" w:semiHidden="1" w:unhideWhenUsed="1"/>
+    <w:lsdException w:name="index 3" w:semiHidden="1" w:unhideWhenUsed="1"/>
+    <w:lsdException w:name="index 4" w:semiHidden="1" w:unhideWhenUsed="1"/>
+    <w:lsdException w:name="index 5" w:semiHidden="1" w:unhideWhenUsed="1"/>
+    <w:lsdException w:name="index 6" w:semiHidden="1" w:unhideWhenUsed="1"/>
+    <w:lsdException w:name="index 7" w:semiHidden="1" w:unhideWhenUsed="1"/>
+    <w:lsdException w:name="index 8" w:semiHidden="1" w:unhideWhenUsed="1"/>
+    <w:lsdException w:name="index 9" w:semiHidden="1" w:unhideWhenUsed="1"/>
+    <w:lsdException w:name="toc 1" w:semiHidden="1" w:uiPriority="39" w:unhideWhenUsed="1"/>
+    <w:lsdException w:name="toc 2" w:semiHidden="1" w:uiPriority="39" w:unhideWhenUsed="1"/>
+    <w:lsdException w:name="toc 3" w:semiHidden="1" w:uiPriority="39" w:unhideWhenUsed="1"/>
+    <w:lsdException w:name="toc 4" w:semiHidden="1" w:uiPriority="39" w:unhideWhenUsed="1"/>
+    <w:lsdException w:name="toc 5" w:semiHidden="1" w:uiPriority="39" w:unhideWhenUsed="1"/>
+    <w:lsdException w:name="toc 6" w:semiHidden="1" w:uiPriority="39" w:unhideWhenUsed="1"/>
+    <w:lsdException w:name="toc 7" w:semiHidden="1" w:uiPriority="39" w:unhideWhenUsed="1"/>
+    <w:lsdException w:name="toc 8" w:semiHidden="1" w:uiPriority="39" w:unhideWhenUsed="1"/>
+    <w:lsdException w:name="toc 9" w:semiHidden="1" w:uiPriority="39" w:unhideWhenUsed="1"/>
+    <w:lsdException w:name="Normal Indent" w:semiHidden="1" w:unhideWhenUsed="1"/>
+    <w:lsdException w:name="footnote text" w:semiHidden="1" w:unhideWhenUsed="1"/>
+    <w:lsdException w:name="annotation text" w:semiHidden="1" w:unhideWhenUsed="1"/>
+    <w:lsdException w:name="header" w:semiHidden="1" w:unhideWhenUsed="1"/>
+    <w:lsdException w:name="footer" w:semiHidden="1" w:unhideWhenUsed="1"/>
+    <w:lsdException w:name="index heading" w:semiHidden="1" w:unhideWhenUsed="1"/>
+    <w:lsdException w:name="caption" w:semiHidden="1" w:uiPriority="35" w:unhideWhenUsed="1" w:qFormat="1"/>
+    <w:lsdException w:name="table of figures" w:semiHidden="1" w:unhideWhenUsed="1"/>
+    <w:lsdException w:name="envelope address" w:semiHidden="1" w:unhideWhenUsed="1"/>
+    <w:lsdException w:name="envelope return" w:semiHidden="1" w:unhideWhenUsed="1"/>
+    <w:lsdException w:name="footnote reference" w:semiHidden="1" w:unhideWhenUsed="1"/>
+    <w:lsdException w:name="annotation reference" w:semiHidden="1" w:unhideWhenUsed="1"/>
+    <w:lsdException w:name="line number" w:semiHidden="1" w:unhideWhenUsed="1"/>
+    <w:lsdException w:name="page number" w:semiHidden="1" w:unhideWhenUsed="1"/>
+    <w:lsdException w:name="endnote reference" w:semiHidden="1" w:unhideWhenUsed="1"/>
+    <w:lsdException w:name="endnote text" w:semiHidden="1" w:unhideWhenUsed="1"/>
+    <w:lsdException w:name="table of authorities" w:semiHidden="1" w:unhideWhenUsed="1"/>
+    <w:lsdException w:name="macro" w:semiHidden="1" w:unhideWhenUsed="1"/>
+    <w:lsdException w:name="toa heading" w:semiHidden="1" w:unhideWhenUsed="1"/>
+    <w:lsdException w:name="List" w:semiHidden="1" w:unhideWhenUsed="1"/>
+    <w:lsdException w:name="List Bullet" w:semiHidden="1" w:unhideWhenUsed="1"/>
+    <w:lsdException w:name="List Number" w:semiHidden="1" w:unhideWhenUsed="1"/>
+    <w:lsdException w:name="List 2" w:semiHidden="1" w:unhideWhenUsed="1"/>
+    <w:lsdException w:name="List 3" w:semiHidden="1" w:unhideWhenUsed="1"/>
+    <w:lsdException w:name="List 4" w:semiHidden="1" w:unhideWhenUsed="1"/>
+    <w:lsdException w:name="List 5" w:semiHidden="1" w:unhideWhenUsed="1"/>
+    <w:lsdException w:name="List Bullet 2" w:semiHidden="1" w:unhideWhenUsed="1"/>
+    <w:lsdException w:name="List Bullet 3" w:semiHidden="1" w:unhideWhenUsed="1"/>
+    <w:lsdException w:name="List Bullet 4" w:semiHidden="1" w:unhideWhenUsed="1"/>
+    <w:lsdException w:name="List Bullet 5" w:semiHidden="1" w:unhideWhenUsed="1"/>
+    <w:lsdException w:name="List Number 2" w:semiHidden="1" w:unhideWhenUsed="1"/>
+    <w:lsdException w:name="List Number 3" w:semiHidden="1" w:unhideWhenUsed="1"/>
+    <w:lsdException w:name="List Number 4" w:semiHidden="1" w:unhideWhenUsed="1"/>
+    <w:lsdException w:name="List Number 5" w:semiHidden="1" w:unhideWhenUsed="1"/>
+    <w:lsdException w:name="Title" w:uiPriority="10" w:qFormat="1"/>
+    <w:lsdException w:name="Closing" w:semiHidden="1" w:unhideWhenUsed="1"/>
+    <w:lsdException w:name="Signature" w:semiHidden="1" w:unhideWhenUsed="1"/>
+    <w:lsdException w:name="Default Paragraph Font" w:semiHidden="1" w:uiPriority="1" w:unhideWhenUsed="1"/>
+    <w:lsdException w:name="Body Text" w:semiHidden="1" w:unhideWhenUsed="1"/>
+    <w:lsdException w:name="Body Text Indent" w:semiHidden="1" w:unhideWhenUsed="1"/>
+    <w:lsdException w:name="List Continue" w:semiHidden="1" w:unhideWhenUsed="1"/>
+    <w:lsdException w:name="List Continue 2" w:semiHidden="1" w:unhideWhenUsed="1"/>
+    <w:lsdException w:name="List Continue 3" w:semiHidden="1" w:unhideWhenUsed="1"/>
+    <w:lsdException w:name="List Continue 4" w:semiHidden="1" w:unhideWhenUsed="1"/>
+    <w:lsdException w:name="List Continue 5" w:semiHidden="1" w:unhideWhenUsed="1"/>
+    <w:lsdException w:name="Message Header" w:semiHidden="1" w:unhideWhenUsed="1"/>
+    <w:lsdException w:name="Subtitle" w:uiPriority="11" w:qFormat="1"/>
+    <w:lsdException w:name="Salutation" w:semiHidden="1" w:unhideWhenUsed="1"/>
+    <w:lsdException w:name="Date" w:semiHidden="1" w:unhideWhenUsed="1"/>
+    <w:lsdException w:name="Body Text First Indent" w:semiHidden="1" w:unhideWhenUsed="1"/>
+    <w:lsdException w:name="Body Text First Indent 2" w:semiHidden="1" w:unhideWhenUsed="1"/>
+    <w:lsdException w:name="Note Heading" w:semiHidden="1" w:unhideWhenUsed="1"/>
+    <w:lsdException w:name="Body Text 2" w:semiHidden="1" w:unhideWhenUsed="1"/>
+    <w:lsdException w:name="Body Text 3" w:semiHidden="1" w:unhideWhenUsed="1"/>
+    <w:lsdException w:name="Body Text Indent 2" w:semiHidden="1" w:unhideWhenUsed="1"/>
+    <w:lsdException w:name="Body Text Indent 3" w:semiHidden="1" w:unhideWhenUsed="1"/>
+    <w:lsdException w:name="Block Text" w:semiHidden="1" w:unhideWhenUsed="1"/>
+    <w:lsdException w:name="Hyperlink" w:semiHidden="1" w:unhideWhenUsed="1"/>
+    <w:lsdException w:name="FollowedHyperlink" w:semiHidden="1" w:unhideWhenUsed="1"/>
+    <w:lsdException w:name="Strong" w:uiPriority="22" w:qFormat="1"/>
+    <w:lsdException w:name="Emphasis" w:uiPriority="20" w:qFormat="1"/>
+    <w:lsdException w:name="Document Map" w:semiHidden="1" w:unhideWhenUsed="1"/>
+    <w:lsdException w:name="Plain Text" w:semiHidden="1" w:unhideWhenUsed="1"/>
+    <w:lsdException w:name="E-mail Signature" w:semiHidden="1" w:unhideWhenUsed="1"/>
+    <w:lsdException w:name="HTML Top of Form" w:semiHidden="1" w:unhideWhenUsed="1"/>
+    <w:lsdException w:name="HTML Bottom of Form" w:semiHidden="1" w:unhideWhenUsed="1"/>
+    <w:lsdException w:name="Normal (Web)" w:semiHidden="1" w:unhideWhenUsed="1"/>
+    <w:lsdException w:name="HTML Acronym" w:semiHidden="1" w:unhideWhenUsed="1"/>
+    <w:lsdException w:name="HTML Address" w:semiHidden="1" w:unhideWhenUsed="1"/>
+    <w:lsdException w:name="HTML Cite" w:semiHidden="1" w:unhideWhenUsed="1"/>
+    <w:lsdException w:name="HTML Code" w:semiHidden="1" w:unhideWhenUsed="1"/>
+    <w:lsdException w:name="HTML Definition" w:semiHidden="1" w:unhideWhenUsed="1"/>
+    <w:lsdException w:name="HTML Keyboard" w:semiHidden="1" w:unhideWhenUsed="1"/>
+    <w:lsdException w:name="HTML Preformatted" w:semiHidden="1" w:unhideWhenUsed="1"/>
+    <w:lsdException w:name="HTML Sample" w:semiHidden="1" w:unhideWhenUsed="1"/>
+    <w:lsdException w:name="HTML Typewriter" w:semiHidden="1" w:unhideWhenUsed="1"/>
+    <w:lsdException w:name="HTML Variable" w:semiHidden="1" w:unhideWhenUsed="1"/>
+    <w:lsdException w:name="Normal Table" w:semiHidden="1" w:unhideWhenUsed="1"/>
+    <w:lsdException w:name="annotation subject" w:semiHidden="1" w:unhideWhenUsed="1"/>
+    <w:lsdException w:name="No List" w:semiHidden="1" w:unhideWhenUsed="1"/>
+    <w:lsdException w:name="Outline List 1" w:semiHidden="1" w:unhideWhenUsed="1"/>
+    <w:lsdException w:name="Outline List 2" w:semiHidden="1" w:unhideWhenUsed="1"/>
+    <w:lsdException w:name="Outline List 3" w:semiHidden="1" w:unhideWhenUsed="1"/>
+    <w:lsdException w:name="Table Simple 1" w:semiHidden="1" w:unhideWhenUsed="1"/>
+    <w:lsdException w:name="Table Simple 2" w:semiHidden="1" w:unhideWhenUsed="1"/>
+    <w:lsdException w:name="Table Simple 3" w:semiHidden="1" w:unhideWhenUsed="1"/>
+    <w:lsdException w:name="Table Classic 1" w:semiHidden="1" w:unhideWhenUsed="1"/>
+    <w:lsdException w:name="Table Classic 2" w:semiHidden="1" w:unhideWhenUsed="1"/>
+    <w:lsdException w:name="Table Classic 3" w:semiHidden="1" w:unhideWhenUsed="1"/>
+    <w:lsdException w:name="Table Classic 4" w:semiHidden="1" w:unhideWhenUsed="1"/>
+    <w:lsdException w:name="Table Colorful 1" w:semiHidden="1" w:unhideWhenUsed="1"/>
+    <w:lsdException w:name="Table Colorful 2" w:semiHidden="1" w:unhideWhenUsed="1"/>
+    <w:lsdException w:name="Table Colorful 3" w:semiHidden="1" w:unhideWhenUsed="1"/>
+    <w:lsdException w:name="Table Columns 1" w:semiHidden="1" w:unhideWhenUsed="1"/>
+    <w:lsdException w:name="Table Columns 2" w:semiHidden="1" w:unhideWhenUsed="1"/>
+    <w:lsdException w:name="Table Columns 3" w:semiHidden="1" w:unhideWhenUsed="1"/>
+    <w:lsdException w:name="Table Columns 4" w:semiHidden="1" w:unhideWhenUsed="1"/>
+    <w:lsdException w:name="Table Columns 5" w:semiHidden="1" w:unhideWhenUsed="1"/>
+    <w:lsdException w:name="Table Grid 1" w:semiHidden="1" w:unhideWhenUsed="1"/>
+    <w:lsdException w:name="Table Grid 2" w:semiHidden="1" w:unhideWhenUsed="1"/>
+    <w:lsdException w:name="Table Grid 3" w:semiHidden="1" w:unhideWhenUsed="1"/>
+    <w:lsdException w:name="Table Grid 4" w:semiHidden="1" w:unhideWhenUsed="1"/>
+    <w:lsdException w:name="Table Grid 5" w:semiHidden="1" w:unhideWhenUsed="1"/>
+    <w:lsdException w:name="Table Grid 6" w:semiHidden="1" w:unhideWhenUsed="1"/>
+    <w:lsdException w:name="Table Grid 7" w:semiHidden="1" w:unhideWhenUsed="1"/>
+    <w:lsdException w:name="Table Grid 8" w:semiHidden="1" w:unhideWhenUsed="1"/>
+    <w:lsdException w:name="Table List 1" w:semiHidden="1" w:unhideWhenUsed="1"/>
+    <w:lsdException w:name="Table List 2" w:semiHidden="1" w:unhideWhenUsed="1"/>
+    <w:lsdException w:name="Table List 3" w:semiHidden="1" w:unhideWhenUsed="1"/>
+    <w:lsdException w:name="Table List 4" w:semiHidden="1" w:unhideWhenUsed="1"/>
+    <w:lsdException w:name="Table List 5" w:semiHidden="1" w:unhideWhenUsed="1"/>
+    <w:lsdException w:name="Table List 6" w:semiHidden="1" w:unhideWhenUsed="1"/>
+    <w:lsdException w:name="Table List 7" w:semiHidden="1" w:unhideWhenUsed="1"/>
+    <w:lsdException w:name="Table List 8" w:semiHidden="1" w:unhideWhenUsed="1"/>
+    <w:lsdException w:name="Table 3D effects 1" w:semiHidden="1" w:unhideWhenUsed="1"/>
+    <w:lsdException w:name="Table 3D effects 2" w:semiHidden="1" w:unhideWhenUsed="1"/>
+    <w:lsdException w:name="Table 3D effects 3" w:semiHidden="1" w:unhideWhenUsed="1"/>
+    <w:lsdException w:name="Table Contemporary" w:semiHidden="1" w:unhideWhenUsed="1"/>
+    <w:lsdException w:name="Table Elegant" w:semiHidden="1" w:unhideWhenUsed="1"/>
+    <w:lsdException w:name="Table Professional" w:semiHidden="1" w:unhideWhenUsed="1"/>
+    <w:lsdException w:name="Table Subtle 1" w:semiHidden="1" w:unhideWhenUsed="1"/>
+    <w:lsdException w:name="Table Subtle 2" w:semiHidden="1" w:unhideWhenUsed="1"/>
+    <w:lsdException w:name="Table Web 1" w:semiHidden="1" w:unhideWhenUsed="1"/>
+    <w:lsdException w:name="Table Web 2" w:semiHidden="1" w:unhideWhenUsed="1"/>
+    <w:lsdException w:name="Table Web 3" w:semiHidden="1" w:unhideWhenUsed="1"/>
+    <w:lsdException w:name="Balloon Text" w:semiHidden="1" w:unhideWhenUsed="1"/>
+    <w:lsdException w:name="Table Grid" w:uiPriority="39"/>
+    <w:lsdException w:name="Table Theme" w:semiHidden="1" w:unhideWhenUsed="1"/>
+    <w:lsdException w:name="Placeholder Text" w:semiHidden="1"/>
+    <w:lsdException w:name="No Spacing" w:uiPriority="1" w:qFormat="1"/>
+    <w:lsdException w:name="Light Shading" w:uiPriority="60"/>
+    <w:lsdException w:name="Light List" w:uiPriority="61"/>
+    <w:lsdException w:name="Light Grid" w:uiPriority="62"/>
+    <w:lsdException w:name="Medium Shading 1" w:uiPriority="63"/>
+    <w:lsdException w:name="Medium Shading 2" w:uiPriority="64"/>
+    <w:lsdException w:name="Medium List 1" w:uiPriority="65"/>
+    <w:lsdException w:name="Medium List 2" w:uiPriority="66"/>
+    <w:lsdException w:name="Medium Grid 1" w:uiPriority="67"/>
+    <w:lsdException w:name="Medium Grid 2" w:uiPriority="68"/>
+    <w:lsdException w:name="Medium Grid 3" w:uiPriority="69"/>
+    <w:lsdException w:name="Dark List" w:uiPriority="70"/>
+    <w:lsdException w:name="Colorful Shading" w:uiPriority="71"/>
+    <w:lsdException w:name="Colorful List" w:uiPriority="72"/>
+    <w:lsdException w:name="Colorful Grid" w:uiPriority="73"/>
+    <w:lsdException w:name="Light Shading Accent 1" w:uiPriority="60"/>
+    <w:lsdException w:name="Light List Accent 1" w:uiPriority="61"/>
+    <w:lsdException w:name="Light Grid Accent 1" w:uiPriority="62"/>
+    <w:lsdException w:name="Medium Shading 1 Accent 1" w:uiPriority="63"/>
+    <w:lsdException w:name="Medium Shading 2 Accent 1" w:uiPriority="64"/>
+    <w:lsdException w:name="Medium List 1 Accent 1" w:uiPriority="65"/>
+    <w:lsdException w:name="Revision" w:semiHidden="1"/>
+    <w:lsdException w:name="List Paragraph" w:uiPriority="34" w:qFormat="1"/>
+    <w:lsdException w:name="Quote" w:uiPriority="29" w:qFormat="1"/>
+    <w:lsdException w:name="Intense Quote" w:uiPriority="30" w:qFormat="1"/>
+    <w:lsdException w:name="Medium List 2 Accent 1" w:uiPriority="66"/>
+    <w:lsdException w:name="Medium Grid 1 Accent 1" w:uiPriority="67"/>
+    <w:lsdException w:name="Medium Grid 2 Accent 1" w:uiPriority="68"/>
+    <w:lsdException w:name="Medium Grid 3 Accent 1" w:uiPriority="69"/>
+    <w:lsdException w:name="Dark List Accent 1" w:uiPriority="70"/>
+    <w:lsdException w:name="Colorful Shading Accent 1" w:uiPriority="71"/>
+    <w:lsdException w:name="Colorful List Accent 1" w:uiPriority="72"/>
+    <w:lsdException w:name="Colorful Grid Accent 1" w:uiPriority="73"/>
+    <w:lsdException w:name="Light Shading Accent 2" w:uiPriority="60"/>
+    <w:lsdException w:name="Light List Accent 2" w:uiPriority="61"/>
+    <w:lsdException w:name="Light Grid Accent 2" w:uiPriority="62"/>
+    <w:lsdException w:name="Medium Shading 1 Accent 2" w:uiPriority="63"/>
+    <w:lsdException w:name="Medium Shading 2 Accent 2" w:uiPriority="64"/>
+    <w:lsdException w:name="Medium List 1 Accent 2" w:uiPriority="65"/>
+    <w:lsdException w:name="Medium List 2 Accent 2" w:uiPriority="66"/>
+    <w:lsdException w:name="Medium Grid 1 Accent 2" w:uiPriority="67"/>
+    <w:lsdException w:name="Medium Grid 2 Accent 2" w:uiPriority="68"/>
+    <w:lsdException w:name="Medium Grid 3 Accent 2" w:uiPriority="69"/>
+    <w:lsdException w:name="Dark List Accent 2" w:uiPriority="70"/>
+    <w:lsdException w:name="Colorful Shading Accent 2" w:uiPriority="71"/>
+    <w:lsdException w:name="Colorful List Accent 2" w:uiPriority="72"/>
+    <w:lsdException w:name="Colorful Grid Accent 2" w:uiPriority="73"/>
+    <w:lsdException w:name="Light Shading Accent 3" w:uiPriority="60"/>
+    <w:lsdException w:name="Light List Accent 3" w:uiPriority="61"/>
+    <w:lsdException w:name="Light Grid Accent 3" w:uiPriority="62"/>
+    <w:lsdException w:name="Medium Shading 1 Accent 3" w:uiPriority="63"/>
+    <w:lsdException w:name="Medium Shading 2 Accent 3" w:uiPriority="64"/>
+    <w:lsdException w:name="Medium List 1 Accent 3" w:uiPriority="65"/>
+    <w:lsdException w:name="Medium List 2 Accent 3" w:uiPriority="66"/>
+    <w:lsdException w:name="Medium Grid 1 Accent 3" w:uiPriority="67"/>
+    <w:lsdException w:name="Medium Grid 2 Accent 3" w:uiPriority="68"/>
+    <w:lsdException w:name="Medium Grid 3 Accent 3" w:uiPriority="69"/>
+    <w:lsdException w:name="Dark List Accent 3" w:uiPriority="70"/>
+    <w:lsdException w:name="Colorful Shading Accent 3" w:uiPriority="71"/>
+    <w:lsdException w:name="Colorful List Accent 3" w:uiPriority="72"/>
+    <w:lsdException w:name="Colorful Grid Accent 3" w:uiPriority="73"/>
+    <w:lsdException w:name="Light Shading Accent 4" w:uiPriority="60"/>
+    <w:lsdException w:name="Light List Accent 4" w:uiPriority="61"/>
+    <w:lsdException w:name="Light Grid Accent 4" w:uiPriority="62"/>
+    <w:lsdException w:name="Medium Shading 1 Accent 4" w:uiPriority="63"/>
+    <w:lsdException w:name="Medium Shading 2 Accent 4" w:uiPriority="64"/>
+    <w:lsdException w:name="Medium List 1 Accent 4" w:uiPriority="65"/>
+    <w:lsdException w:name="Medium List 2 Accent 4" w:uiPriority="66"/>
+    <w:lsdException w:name="Medium Grid 1 Accent 4" w:uiPriority="67"/>
+    <w:lsdException w:name="Medium Grid 2 Accent 4" w:uiPriority="68"/>
+    <w:lsdException w:name="Medium Grid 3 Accent 4" w:uiPriority="69"/>
+    <w:lsdException w:name="Dark List Accent 4" w:uiPriority="70"/>
+    <w:lsdException w:name="Colorful Shading Accent 4" w:uiPriority="71"/>
+    <w:lsdException w:name="Colorful List Accent 4" w:uiPriority="72"/>
+    <w:lsdException w:name="Colorful Grid Accent 4" w:uiPriority="73"/>
+    <w:lsdException w:name="Light Shading Accent 5" w:uiPriority="60"/>
+    <w:lsdException w:name="Light List Accent 5" w:uiPriority="61"/>
+    <w:lsdException w:name="Light Grid Accent 5" w:uiPriority="62"/>
+    <w:lsdException w:name="Medium Shading 1 Accent 5" w:uiPriority="63"/>
+    <w:lsdException w:name="Medium Shading 2 Accent 5" w:uiPriority="64"/>
+    <w:lsdException w:name="Medium List 1 Accent 5" w:uiPriority="65"/>
+    <w:lsdException w:name="Medium List 2 Accent 5" w:uiPriority="66"/>
+    <w:lsdException w:name="Medium Grid 1 Accent 5" w:uiPriority="67"/>
+    <w:lsdException w:name="Medium Grid 2 Accent 5" w:uiPriority="68"/>
+    <w:lsdException w:name="Medium Grid 3 Accent 5" w:uiPriority="69"/>
+    <w:lsdException w:name="Dark List Accent 5" w:uiPriority="70"/>
+    <w:lsdException w:name="Colorful Shading Accent 5" w:uiPriority="71"/>
+    <w:lsdException w:name="Colorful List Accent 5" w:uiPriority="72"/>
+    <w:lsdException w:name="Colorful Grid Accent 5" w:uiPriority="73"/>
+    <w:lsdException w:name="Light Shading Accent 6" w:uiPriority="60"/>
+    <w:lsdException w:name="Light List Accent 6" w:uiPriority="61"/>
+    <w:lsdException w:name="Light Grid Accent 6" w:uiPriority="62"/>
+    <w:lsdException w:name="Medium Shading 1 Accent 6" w:uiPriority="63"/>
+    <w:lsdException w:name="Medium Shading 2 Accent 6" w:uiPriority="64"/>
+    <w:lsdException w:name="Medium List 1 Accent 6" w:uiPriority="65"/>
+    <w:lsdException w:name="Medium List 2 Accent 6" w:uiPriority="66"/>
+    <w:lsdException w:name="Medium Grid 1 Accent 6" w:uiPriority="67"/>
+    <w:lsdException w:name="Medium Grid 2 Accent 6" w:uiPriority="68"/>
+    <w:lsdException w:name="Medium Grid 3 Accent 6" w:uiPriority="69"/>
+    <w:lsdException w:name="Dark List Accent 6" w:uiPriority="70"/>
+    <w:lsdException w:name="Colorful Shading Accent 6" w:uiPriority="71"/>
+    <w:lsdException w:name="Colorful List Accent 6" w:uiPriority="72"/>
+    <w:lsdException w:name="Colorful Grid Accent 6" w:uiPriority="73"/>
+    <w:lsdException w:name="Subtle Emphasis" w:uiPriority="19" w:qFormat="1"/>
+    <w:lsdException w:name="Intense Emphasis" w:uiPriority="21" w:qFormat="1"/>
+    <w:lsdException w:name="Subtle Reference" w:uiPriority="31" w:qFormat="1"/>
+    <w:lsdException w:name="Intense Reference" w:uiPriority="32" w:qFormat="1"/>
+    <w:lsdException w:name="Book Title" w:uiPriority="33" w:qFormat="1"/>
+    <w:lsdException w:name="Bibliography" w:semiHidden="1" w:uiPriority="37" w:unhideWhenUsed="1"/>
+    <w:lsdException w:name="TOC Heading" w:semiHidden="1" w:uiPriority="39" w:unhideWhenUsed="1" w:qFormat="1"/>
+    <w:lsdException w:name="Plain Table 1" w:uiPriority="41"/>
+    <w:lsdException w:name="Plain Table 2" w:uiPriority="42"/>
+    <w:lsdException w:name="Plain Table 3" w:uiPriority="43"/>
+    <w:lsdException w:name="Plain Table 4" w:uiPriority="44"/>
+    <w:lsdException w:name="Plain Table 5" w:uiPriority="45"/>
+    <w:lsdException w:name="Grid Table Light" w:uiPriority="40"/>
+    <w:lsdException w:name="Grid Table 1 Light" w:uiPriority="46"/>
+    <w:lsdException w:name="Grid Table 2" w:uiPriority="47"/>
+    <w:lsdException w:name="Grid Table 3" w:uiPriority="48"/>
+    <w:lsdException w:name="Grid Table 4" w:uiPriority="49"/>
+    <w:lsdException w:name="Grid Table 5 Dark" w:uiPriority="50"/>
+    <w:lsdException w:name="Grid Table 6 Colorful" w:uiPriority="51"/>
+    <w:lsdException w:name="Grid Table 7 Colorful" w:uiPriority="52"/>
+    <w:lsdException w:name="Grid Table 1 Light Accent 1" w:uiPriority="46"/>
+    <w:lsdException w:name="Grid Table 2 Accent 1" w:uiPriority="47"/>
+    <w:lsdException w:name="Grid Table 3 Accent 1" w:uiPriority="48"/>
+    <w:lsdException w:name="Grid Table 4 Accent 1" w:uiPriority="49"/>
+    <w:lsdException w:name="Grid Table 5 Dark Accent 1" w:uiPriority="50"/>
+    <w:lsdException w:name="Grid Table 6 Colorful Accent 1" w:uiPriority="51"/>
+    <w:lsdException w:name="Grid Table 7 Colorful Accent 1" w:uiPriority="52"/>
+    <w:lsdException w:name="Grid Table 1 Light Accent 2" w:uiPriority="46"/>
+    <w:lsdException w:name="Grid Table 2 Accent 2" w:uiPriority="47"/>
+    <w:lsdException w:name="Grid Table 3 Accent 2" w:uiPriority="48"/>
+    <w:lsdException w:name="Grid Table 4 Accent 2" w:uiPriority="49"/>
+    <w:lsdException w:name="Grid Table 5 Dark Accent 2" w:uiPriority="50"/>
+    <w:lsdException w:name="Grid Table 6 Colorful Accent 2" w:uiPriority="51"/>
+    <w:lsdException w:name="Grid Table 7 Colorful Accent 2" w:uiPriority="52"/>
+    <w:lsdException w:name="Grid Table 1 Light Accent 3" w:uiPriority="46"/>
+    <w:lsdException w:name="Grid Table 2 Accent 3" w:uiPriority="47"/>
+    <w:lsdException w:name="Grid Table 3 Accent 3" w:uiPriority="48"/>
+    <w:lsdException w:name="Grid Table 4 Accent 3" w:uiPriority="49"/>
+    <w:lsdException w:name="Grid Table 5 Dark Accent 3" w:uiPriority="50"/>
+    <w:lsdException w:name="Grid Table 6 Colorful Accent 3" w:uiPriority="51"/>
+    <w:lsdException w:name="Grid Table 7 Colorful Accent 3" w:uiPriority="52"/>
+    <w:lsdException w:name="Grid Table 1 Light Accent 4" w:uiPriority="46"/>
+    <w:lsdException w:name="Grid Table 2 Accent 4" w:uiPriority="47"/>
+    <w:lsdException w:name="Grid Table 3 Accent 4" w:uiPriority="48"/>
+    <w:lsdException w:name="Grid Table 4 Accent 4" w:uiPriority="49"/>
+    <w:lsdException w:name="Grid Table 5 Dark Accent 4" w:uiPriority="50"/>
+    <w:lsdException w:name="Grid Table 6 Colorful Accent 4" w:uiPriority="51"/>
+    <w:lsdException w:name="Grid Table 7 Colorful Accent 4" w:uiPriority="52"/>
+    <w:lsdException w:name="Grid Table 1 Light Accent 5" w:uiPriority="46"/>
+    <w:lsdException w:name="Grid Table 2 Accent 5" w:uiPriority="47"/>
+    <w:lsdException w:name="Grid Table 3 Accent 5" w:uiPriority="48"/>
+    <w:lsdException w:name="Grid Table 4 Accent 5" w:uiPriority="49"/>
+    <w:lsdException w:name="Grid Table 5 Dark Accent 5" w:uiPriority="50"/>
+    <w:lsdException w:name="Grid Table 6 Colorful Accent 5" w:uiPriority="51"/>
+    <w:lsdException w:name="Grid Table 7 Colorful Accent 5" w:uiPriority="52"/>
+    <w:lsdException w:name="Grid Table 1 Light Accent 6" w:uiPriority="46"/>
+    <w:lsdException w:name="Grid Table 2 Accent 6" w:uiPriority="47"/>
+    <w:lsdException w:name="Grid Table 3 Accent 6" w:uiPriority="48"/>
+    <w:lsdException w:name="Grid Table 4 Accent 6" w:uiPriority="49"/>
+    <w:lsdException w:name="Grid Table 5 Dark Accent 6" w:uiPriority="50"/>
+    <w:lsdException w:name="Grid Table 6 Colorful Accent 6" w:uiPriority="51"/>
+    <w:lsdException w:name="Grid Table 7 Colorful Accent 6" w:uiPriority="52"/>
+    <w:lsdException w:name="List Table 1 Light" w:uiPriority="46"/>
+    <w:lsdException w:name="List Table 2" w:uiPriority="47"/>
+    <w:lsdException w:name="List Table 3" w:uiPriority="48"/>
+    <w:lsdException w:name="List Table 4" w:uiPriority="49"/>
+    <w:lsdException w:name="List Table 5 Dark" w:uiPriority="50"/>
+    <w:lsdException w:name="List Table 6 Colorful" w:uiPriority="51"/>
+    <w:lsdException w:name="List Table 7 Colorful" w:uiPriority="52"/>
+    <w:lsdException w:name="List Table 1 Light Accent 1" w:uiPriority="46"/>
+    <w:lsdException w:name="List Table 2 Accent 1" w:uiPriority="47"/>
+    <w:lsdException w:name="List Table 3 Accent 1" w:uiPriority="48"/>
+    <w:lsdException w:name="List Table 4 Accent 1" w:uiPriority="49"/>
+    <w:lsdException w:name="List Table 5 Dark Accent 1" w:uiPriority="50"/>
+    <w:lsdException w:name="List Table 6 Colorful Accent 1" w:uiPriority="51"/>
+    <w:lsdException w:name="List Table 7 Colorful Accent 1" w:uiPriority="52"/>
+    <w:lsdException w:name="List Table 1 Light Accent 2" w:uiPriority="46"/>
+    <w:lsdException w:name="List Table 2 Accent 2" w:uiPriority="47"/>
+    <w:lsdException w:name="List Table 3 Accent 2" w:uiPriority="48"/>
+    <w:lsdException w:name="List Table 4 Accent 2" w:uiPriority="49"/>
+    <w:lsdException w:name="List Table 5 Dark Accent 2" w:uiPriority="50"/>
+    <w:lsdException w:name="List Table 6 Colorful Accent 2" w:uiPriority="51"/>
+    <w:lsdException w:name="List Table 7 Colorful Accent 2" w:uiPriority="52"/>
+    <w:lsdException w:name="List Table 1 Light Accent 3" w:uiPriority="46"/>
+    <w:lsdException w:name="List Table 2 Accent 3" w:uiPriority="47"/>
+    <w:lsdException w:name="List Table 3 Accent 3" w:uiPriority="48"/>
+    <w:lsdException w:name="List Table 4 Accent 3" w:uiPriority="49"/>
+    <w:lsdException w:name="List Table 5 Dark Accent 3" w:uiPriority="50"/>
+    <w:lsdException w:name="List Table 6 Colorful Accent 3" w:uiPriority="51"/>
+    <w:lsdException w:name="List Table 7 Colorful Accent 3" w:uiPriority="52"/>
+    <w:lsdException w:name="List Table 1 Light Accent 4" w:uiPriority="46"/>
+    <w:lsdException w:name="List Table 2 Accent 4" w:uiPriority="47"/>
+    <w:lsdException w:name="List Table 3 Accent 4" w:uiPriority="48"/>
+    <w:lsdException w:name="List Table 4 Accent 4" w:uiPriority="49"/>
+    <w:lsdException w:name="List Table 5 Dark Accent 4" w:uiPriority="50"/>
+    <w:lsdException w:name="List Table 6 Colorful Accent 4" w:uiPriority="51"/>
+    <w:lsdException w:name="List Table 7 Colorful Accent 4" w:uiPriority="52"/>
+    <w:lsdException w:name="List Table 1 Light Accent 5" w:uiPriority="46"/>
+    <w:lsdException w:name="List Table 2 Accent 5" w:uiPriority="47"/>
+    <w:lsdException w:name="List Table 3 Accent 5" w:uiPriority="48"/>
+    <w:lsdException w:name="List Table 4 Accent 5" w:uiPriority="49"/>
+    <w:lsdException w:name="List Table 5 Dark Accent 5" w:uiPriority="50"/>
+    <w:lsdException w:name="List Table 6 Colorful Accent 5" w:uiPriority="51"/>
+    <w:lsdException w:name="List Table 7 Colorful Accent 5" w:uiPriority="52"/>
+    <w:lsdException w:name="List Table 1 Light Accent 6" w:uiPriority="46"/>
+    <w:lsdException w:name="List Table 2 Accent 6" w:uiPriority="47"/>
+    <w:lsdException w:name="List Table 3 Accent 6" w:uiPriority="48"/>
+    <w:lsdException w:name="List Table 4 Accent 6" w:uiPriority="49"/>
+    <w:lsdException w:name="List Table 5 Dark Accent 6" w:uiPriority="50"/>
+    <w:lsdException w:name="List Table 6 Colorful Accent 6" w:uiPriority="51"/>
+    <w:lsdException w:name="List Table 7 Colorful Accent 6" w:uiPriority="52"/>
+  </w:latentStyles>
+  <w:style w:type="paragraph" w:default="1" w:styleId="Normal">
+    <w:name w:val="Normal"/>
+    <w:qFormat/>
+  </w:style>
+  <w:style w:type="character" w:default="1" w:styleId="DefaultParagraphFont">
+    <w:name w:val="Default Paragraph Font"/>
+    <w:uiPriority w:val="1"/>
+    <w:semiHidden/>
+    <w:unhideWhenUsed/>
+  </w:style>
+  <w:style w:type="table" w:default="1" w:styleId="TableNormal">
+    <w:name w:val="Normal Table"/>
+    <w:uiPriority w:val="99"/>
+    <w:semiHidden/>
+    <w:unhideWhenUsed/>
+    <w:tblPr>
+      <w:tblInd w:w="0" w:type="dxa"/>
+      <w:tblCellMar>
+        <w:top w:w="0" w:type="dxa"/>
+        <w:left w:w="108" w:type="dxa"/>
+        <w:bottom w:w="0" w:type="dxa"/>
+        <w:right w:w="108" w:type="dxa"/>
+      </w:tblCellMar>
+    </w:tblPr>
+  </w:style>
+  <w:style w:type="numbering" w:default="1" w:styleId="NoList">
+    <w:name w:val="No List"/>
+    <w:uiPriority w:val="99"/>
+    <w:semiHidden/>
+    <w:unhideWhenUsed/>
+  </w:style>
+  <w:style w:type="paragraph" w:customStyle="1" w:styleId="8316A2A1474D4D478E84A783376E77E9">
+    <w:name w:val="8316A2A1474D4D478E84A783376E77E9"/>
+    <w:rsid w:val="00296322"/>
+  </w:style>
+  <w:style w:type="paragraph" w:customStyle="1" w:styleId="FF57E5AA0AD64F7CB21E6F5795D51627">
+    <w:name w:val="FF57E5AA0AD64F7CB21E6F5795D51627"/>
+    <w:rsid w:val="00296322"/>
+  </w:style>
+  <w:style w:type="paragraph" w:customStyle="1" w:styleId="C3FA7C2D471D4E47A9F05E3B662C3264">
+    <w:name w:val="C3FA7C2D471D4E47A9F05E3B662C3264"/>
+    <w:rsid w:val="00296322"/>
+  </w:style>
+</w:styles>
+</file>
+
+<file path=word/glossary/webSettings.xml><?xml version="1.0" encoding="utf-8"?>
+<w:webSettings xmlns:mc="http://schemas.openxmlformats.org/markup-compatibility/2006" xmlns:r="http://schemas.openxmlformats.org/officeDocument/2006/relationships" xmlns:w="http://schemas.openxmlformats.org/wordprocessingml/2006/main" xmlns:w14="http://schemas.microsoft.com/office/word/2010/wordml" xmlns:w15="http://schemas.microsoft.com/office/word/2012/wordml" xmlns:w16se="http://schemas.microsoft.com/office/word/2015/wordml/symex" mc:Ignorable="w14 w15 w16se">
+  <w:optimizeForBrowser/>
+  <w:allowPNG/>
+</w:webSettings>
 </file>
 
 <file path=word/theme/theme1.xml><?xml version="1.0" encoding="utf-8"?>
@@ -1978,7 +4327,7 @@
 </file>
 
 <file path=customXml/itemProps1.xml><?xml version="1.0" encoding="utf-8"?>
-<ds:datastoreItem xmlns:ds="http://schemas.openxmlformats.org/officeDocument/2006/customXml" ds:itemID="{75E1539C-3026-4963-96A2-9314E40854B4}">
+<ds:datastoreItem xmlns:ds="http://schemas.openxmlformats.org/officeDocument/2006/customXml" ds:itemID="{4C9A7328-C463-4A31-9F8C-93357D7A0921}">
   <ds:schemaRefs>
     <ds:schemaRef ds:uri="http://schemas.openxmlformats.org/officeDocument/2006/bibliography"/>
   </ds:schemaRefs>

</xml_diff>

<commit_message>
update 1 file and delete 1 file
</commit_message>
<xml_diff>
--- a/APA 7th Document - COVID Pulse - A Real-time Tracking Digos City COVID-19 Web-based Dashboard.docx
+++ b/APA 7th Document - COVID Pulse - A Real-time Tracking Digos City COVID-19 Web-based Dashboard.docx
@@ -98,13 +98,7 @@
         <w:rPr>
           <w:b/>
         </w:rPr>
-        <w:t>COVID-19 INFORMATION</w:t>
-      </w:r>
-      <w:r>
-        <w:rPr>
-          <w:b/>
-        </w:rPr>
-        <w:t xml:space="preserve"> </w:t>
+        <w:t xml:space="preserve">COVID-19 INFORMATION </w:t>
       </w:r>
       <w:r>
         <w:rPr>
@@ -2303,8 +2297,6 @@
       </w:r>
       <w:r>
         <w:br/>
-      </w:r>
-      <w:r>
         <w:t>INTRODUCTION</w:t>
       </w:r>
       <w:bookmarkEnd w:id="2"/>
@@ -2318,6 +2310,105 @@
         <w:t>Theoretical and Conceptual Framework</w:t>
       </w:r>
       <w:bookmarkEnd w:id="3"/>
+    </w:p>
+    <w:p>
+      <w:pPr>
+        <w:jc w:val="both"/>
+      </w:pPr>
+      <w:r>
+        <w:tab/>
+      </w:r>
+      <w:r>
+        <w:t xml:space="preserve"> </w:t>
+      </w:r>
+      <w:r>
+        <w:t xml:space="preserve">The study that is going to be conducted could be best viewed </w:t>
+      </w:r>
+      <w:r>
+        <w:t xml:space="preserve">with the Viewpoint which provided a framework developed by </w:t>
+      </w:r>
+      <w:r>
+        <w:fldChar w:fldCharType="begin"/>
+      </w:r>
+      <w:r>
+        <w:instrText xml:space="preserve"> ADDIN ZOTERO_ITEM CSL_CITATION {"citationID":"Pah8L3Oh","properties":{"formattedCitation":"(Whitelaw et al., 2020)","plainCitation":"(Whitelaw et al., 2020)","noteIndex":0},"citationItems":[{"id":569,"uris":["http://zotero.org/users/9390994/items/54DWIVIG"],"itemData":{"id":569,"type":"article-journal","container-title":"The Lancet Digital Health","DOI":"10.1016/S2589-7500(20)30142-4","ISSN":"25897500","issue":"8","journalAbbreviation":"The Lancet Digital Health","language":"en","page":"e435-e440","source":"DOI.org (Crossref)","title":"Applications of digital technology in COVID-19 pandemic planning and response","volume":"2","author":[{"family":"Whitelaw","given":"Sera"},{"family":"Mamas","given":"Mamas A"},{"family":"Topol","given":"Eric"},{"family":"Van Spall","given":"Harriette G C"}],"issued":{"date-parts":[["2020",8]]}}}],"schema":"https://github.com/citation-style-language/schema/raw/master/csl-citation.json"} </w:instrText>
+      </w:r>
+      <w:r>
+        <w:fldChar w:fldCharType="separate"/>
+      </w:r>
+      <w:r>
+        <w:t>Whitelaw et al. (</w:t>
+      </w:r>
+      <w:r>
+        <w:t>2020)</w:t>
+      </w:r>
+      <w:r>
+        <w:fldChar w:fldCharType="end"/>
+      </w:r>
+      <w:r>
+        <w:t xml:space="preserve">. This framework was developed for the purpose of highlighting the various ways digital technology could be integrated with a pandemic and management response, in this case, the COVID-19 pandemic. The viewpoint argued that those countries who have successfully flattened the incidence curves and maintained a low mortality rate have the characteristic of adopting digital technology and made it part of their COVID-19 pandemic policy and overall response </w:t>
+      </w:r>
+      <w:r>
+        <w:fldChar w:fldCharType="begin"/>
+      </w:r>
+      <w:r>
+        <w:instrText xml:space="preserve"> ADDIN ZOTERO_ITEM CSL_CITATION {"citationID":"nEdooQqt","properties":{"formattedCitation":"(Whitelaw et al., 2020)","plainCitation":"(Whitelaw et al., 2020)","noteIndex":0},"citationItems":[{"id":569,"uris":["http://zotero.org/users/9390994/items/54DWIVIG"],"itemData":{"id":569,"type":"article-journal","container-title":"The Lancet Digital Health","DOI":"10.1016/S2589-7500(20)30142-4","ISSN":"25897500","issue":"8","journalAbbreviation":"The Lancet Digital Health","language":"en","page":"e435-e440","source":"DOI.org (Crossref)","title":"Applications of digital technology in COVID-19 pandemic planning and response","volume":"2","author":[{"family":"Whitelaw","given":"Sera"},{"family":"Mamas","given":"Mamas A"},{"family":"Topol","given":"Eric"},{"family":"Van Spall","given":"Harriette G C"}],"issued":{"date-parts":[["2020",8]]}}}],"schema":"https://github.com/citation-style-language/schema/raw/master/csl-citation.json"} </w:instrText>
+      </w:r>
+      <w:r>
+        <w:fldChar w:fldCharType="separate"/>
+      </w:r>
+      <w:r>
+        <w:t>(Whitelaw et al., 2020)</w:t>
+      </w:r>
+      <w:r>
+        <w:fldChar w:fldCharType="end"/>
+      </w:r>
+      <w:r>
+        <w:t xml:space="preserve">. </w:t>
+      </w:r>
+    </w:p>
+    <w:p>
+      <w:pPr>
+        <w:ind w:firstLine="720"/>
+        <w:jc w:val="both"/>
+      </w:pPr>
+      <w:r>
+        <w:t>Additionally, the framework emphasized that there are many ways digital technology can be used as an initiative to pandemic preparedness and response. Digital technology can be utilized as a tool such as Contact Tracing, Quarantine and Self-isolation, Screening for Infection, Clinical Management, Planning and Tracking, and Medical Supplies. Furthermore, in every category of the type of utilization, it has its respective functions, advantages, and disadvantages. Therefore, the research project is adopting the Tracking technology wherein the COVID-19 Pulse, the digital technology that is integrated for the purpose of COVID-19 pandemic response, is aimed to provide epidemiological insights and monitor the COVID-19 situation in real-time. With this, the study had acknowledged the framework postulate that tracking technology may be advantages since it paves the way for an actionable and reliable COVID-19 information, visualization of the COVID-19 virus and pandemic, guides and resource allocation, and dissemination of COVID-19 forecasts. However, the framework also postulated that although tracking technology is advantageous, it is without its disadvantages. One highlighted disadvantage of integrating dashboard technology as part of the COVID-19 pandemic response is the high costs and demand for maintainability.</w:t>
+      </w:r>
+    </w:p>
+    <w:p>
+      <w:pPr>
+        <w:jc w:val="both"/>
+        <w:rPr>
+          <w:b/>
+        </w:rPr>
+      </w:pPr>
+      <w:r>
+        <w:rPr>
+          <w:b/>
+        </w:rPr>
+        <w:t>Theoretical and Conceptual F</w:t>
+      </w:r>
+      <w:r>
+        <w:rPr>
+          <w:b/>
+        </w:rPr>
+        <w:t>ramework</w:t>
+      </w:r>
+    </w:p>
+    <w:p>
+      <w:pPr>
+        <w:jc w:val="both"/>
+        <w:rPr>
+          <w:b/>
+        </w:rPr>
+      </w:pPr>
+      <w:r>
+        <w:rPr>
+          <w:b/>
+        </w:rPr>
+        <w:tab/>
+      </w:r>
     </w:p>
     <w:p>
       <w:pPr>
@@ -2657,297 +2748,321 @@
     </w:p>
     <w:p>
       <w:pPr>
-        <w:pStyle w:val="Heading2"/>
-      </w:pPr>
-      <w:bookmarkStart w:id="5" w:name="_Toc102415288"/>
-      <w:r>
-        <w:t>Scope and Limitation of the Study</w:t>
-      </w:r>
-      <w:bookmarkEnd w:id="5"/>
-    </w:p>
-    <w:p>
-      <w:r>
-        <w:tab/>
-      </w:r>
-    </w:p>
-    <w:p>
-      <w:pPr>
-        <w:pStyle w:val="Heading2"/>
-      </w:pPr>
-      <w:bookmarkStart w:id="6" w:name="_Toc102415289"/>
-      <w:r>
-        <w:t>Definition of Terms</w:t>
-      </w:r>
-      <w:bookmarkStart w:id="7" w:name="_c9qg9tpvbg3a" w:colFirst="0" w:colLast="0"/>
-      <w:bookmarkEnd w:id="6"/>
-      <w:bookmarkEnd w:id="7"/>
-    </w:p>
-    <w:p>
-      <w:pPr>
+        <w:pBdr>
+          <w:top w:val="nil"/>
+          <w:left w:val="nil"/>
+          <w:bottom w:val="nil"/>
+          <w:right w:val="nil"/>
+          <w:between w:val="nil"/>
+        </w:pBdr>
         <w:ind w:firstLine="720"/>
         <w:jc w:val="both"/>
-      </w:pPr>
-      <w:r>
-        <w:rPr>
-          <w:b/>
-        </w:rPr>
-        <w:t>COVID-</w:t>
-      </w:r>
-      <w:r>
-        <w:rPr>
-          <w:b/>
-        </w:rPr>
-        <w:t>19 PULSE</w:t>
-      </w:r>
-      <w:r>
-        <w:rPr>
-          <w:b/>
-        </w:rPr>
-        <w:t>.</w:t>
-      </w:r>
-      <w:r>
-        <w:t xml:space="preserve"> It is the opted </w:t>
-      </w:r>
-      <w:r>
-        <w:t>web application</w:t>
-      </w:r>
-      <w:r>
-        <w:t xml:space="preserve"> name of th</w:t>
-      </w:r>
-      <w:r>
-        <w:t xml:space="preserve">e COVID-19 </w:t>
-      </w:r>
-      <w:proofErr w:type="spellStart"/>
-      <w:r>
-        <w:t>realtime</w:t>
-      </w:r>
-      <w:proofErr w:type="spellEnd"/>
-      <w:r>
-        <w:t xml:space="preserve"> </w:t>
-      </w:r>
-      <w:r>
-        <w:t>web-based application</w:t>
-      </w:r>
-      <w:r>
-        <w:t xml:space="preserve">. </w:t>
-      </w:r>
-      <w:r>
-        <w:t>The name was inspired by the Official School Publication of Co</w:t>
-      </w:r>
-      <w:r>
-        <w:t xml:space="preserve">r Jesu College Basic </w:t>
-      </w:r>
-      <w:proofErr w:type="gramStart"/>
-      <w:r>
-        <w:t xml:space="preserve">Education  </w:t>
-      </w:r>
-      <w:r>
-        <w:t>Department</w:t>
-      </w:r>
-      <w:proofErr w:type="gramEnd"/>
-      <w:r>
-        <w:t xml:space="preserve"> called </w:t>
-      </w:r>
-      <w:r>
-        <w:t>“Pulse”.</w:t>
-      </w:r>
-    </w:p>
-    <w:p>
-      <w:pPr>
+        <w:rPr>
+          <w:color w:val="000000"/>
+        </w:rPr>
+      </w:pPr>
+      <w:r>
+        <w:rPr>
+          <w:color w:val="000000"/>
+        </w:rPr>
+        <w:t>COVID Pulse will be developed for the general publi</w:t>
+      </w:r>
+      <w:r>
+        <w:rPr>
+          <w:color w:val="000000"/>
+        </w:rPr>
+        <w:t xml:space="preserve">c and can be accessible through </w:t>
+      </w:r>
+      <w:r>
+        <w:rPr>
+          <w:color w:val="000000"/>
+        </w:rPr>
+        <w:t>the internet. However, the significance of this project will directly benefit the following:</w:t>
+      </w:r>
+    </w:p>
+    <w:p>
+      <w:pPr>
+        <w:pBdr>
+          <w:top w:val="nil"/>
+          <w:left w:val="nil"/>
+          <w:bottom w:val="nil"/>
+          <w:right w:val="nil"/>
+          <w:between w:val="nil"/>
+        </w:pBdr>
         <w:ind w:firstLine="720"/>
         <w:jc w:val="both"/>
+        <w:rPr>
+          <w:color w:val="000000"/>
+        </w:rPr>
       </w:pPr>
       <w:r>
         <w:rPr>
           <w:b/>
-        </w:rPr>
-        <w:t xml:space="preserve">REALTIME. </w:t>
-      </w:r>
-      <w:r>
-        <w:t xml:space="preserve">It refers to the feature of the COVID Pulse web application that </w:t>
-      </w:r>
-      <w:r>
-        <w:t xml:space="preserve">delivers </w:t>
-      </w:r>
-      <w:r>
-        <w:t xml:space="preserve">information in the time during it was requested. </w:t>
-      </w:r>
-      <w:r>
-        <w:t>In other words, it can be describe as a mechanism of the system where it is available and immediately provides the necessary COVID-19 related information.</w:t>
-      </w:r>
-      <w:r>
-        <w:t xml:space="preserve"> This could also mean that the information that is delivered </w:t>
-      </w:r>
-      <w:r>
-        <w:t xml:space="preserve">is up-to-date according to the </w:t>
-      </w:r>
-      <w:r>
-        <w:t xml:space="preserve">COVID-19 </w:t>
-      </w:r>
-      <w:r>
-        <w:t>dataset reports.</w:t>
-      </w:r>
-      <w:r>
-        <w:t xml:space="preserve"> S</w:t>
-      </w:r>
-      <w:r>
-        <w:t xml:space="preserve">o COVID Pulse </w:t>
-      </w:r>
-      <w:r>
-        <w:t xml:space="preserve">can be called </w:t>
-      </w:r>
-      <w:proofErr w:type="spellStart"/>
-      <w:r>
-        <w:t>realtime</w:t>
-      </w:r>
-      <w:proofErr w:type="spellEnd"/>
-      <w:r>
-        <w:t xml:space="preserve"> if it delivered the data relative to the</w:t>
-      </w:r>
-      <w:r>
-        <w:t xml:space="preserve"> newly reported data from the primary source</w:t>
-      </w:r>
-      <w:r>
-        <w:t>.</w:t>
-      </w:r>
-    </w:p>
-    <w:p>
-      <w:pPr>
+          <w:color w:val="000000"/>
+        </w:rPr>
+        <w:t>Public Health Authorities.</w:t>
+      </w:r>
+      <w:r>
+        <w:rPr>
+          <w:color w:val="000000"/>
+        </w:rPr>
+        <w:t xml:space="preserve">  Public health authorities, especially in the locality, need to be proposed with a real-time COVID-19 tracking dashboard to communicate the epidemiological insights in Digos City. Disseminating COVID-19 insights through social media lacks actionable and real-time qualities, rendering the COVID-19 information system for public communication insufficient. Therefore, public health authorities need a complementary means of effectively communicating the COVID-19 epidemiological data to the public. One of the ways it can be done is by developing a real-time COVID-19 dashboard that includes the context of the locality. It is through the proposal of a COVID-19 web-based dashboard that allows the public health authorities to disseminate the essential COVID-19 insights to the public.</w:t>
+      </w:r>
+    </w:p>
+    <w:p>
+      <w:pPr>
+        <w:pBdr>
+          <w:top w:val="nil"/>
+          <w:left w:val="nil"/>
+          <w:bottom w:val="nil"/>
+          <w:right w:val="nil"/>
+          <w:between w:val="nil"/>
+        </w:pBdr>
         <w:ind w:firstLine="720"/>
         <w:jc w:val="both"/>
+        <w:rPr>
+          <w:color w:val="000000"/>
+        </w:rPr>
       </w:pPr>
       <w:r>
         <w:rPr>
           <w:b/>
-        </w:rPr>
-        <w:t xml:space="preserve">WEB-BASED APPLICATION. </w:t>
-      </w:r>
-      <w:r>
-        <w:t>It refers to the</w:t>
-      </w:r>
-      <w:r>
-        <w:t xml:space="preserve"> type</w:t>
-      </w:r>
-      <w:r>
-        <w:t xml:space="preserve"> of </w:t>
-      </w:r>
-      <w:r>
-        <w:t xml:space="preserve">which the </w:t>
-      </w:r>
-      <w:r>
-        <w:t>COVID Pulse application program</w:t>
-      </w:r>
-      <w:r>
-        <w:t xml:space="preserve"> was designed</w:t>
-      </w:r>
-      <w:r>
-        <w:t>.</w:t>
-      </w:r>
-      <w:r>
-        <w:t xml:space="preserve"> Unlike the </w:t>
-      </w:r>
-      <w:r>
-        <w:t>software applications</w:t>
-      </w:r>
-      <w:r>
-        <w:t xml:space="preserve"> where it is stored in the client’s device, COVID Pulse is designed to be accessed through the internet</w:t>
-      </w:r>
-      <w:r>
-        <w:t xml:space="preserve"> and stored in </w:t>
-      </w:r>
-      <w:r>
-        <w:t>a remote server</w:t>
-      </w:r>
-      <w:r>
-        <w:t>, and can be used using a web browser</w:t>
-      </w:r>
-      <w:r>
-        <w:t xml:space="preserve">. </w:t>
-      </w:r>
-    </w:p>
-    <w:p>
-      <w:pPr>
+          <w:color w:val="000000"/>
+        </w:rPr>
+        <w:t>Digoseños.</w:t>
+      </w:r>
+      <w:r>
+        <w:rPr>
+          <w:color w:val="000000"/>
+        </w:rPr>
+        <w:t xml:space="preserve"> The lack of access to real-time COVID-19 insights incapacitate the health-decision making of Digoseños in the context of the COVID-19 situation. Therefore, a real-time dashboard visualization of the COVID-19 data proposal is a useful approach to address the general public of Digos City's need for comprehensive, timely, and accurate COVID-19 related information, which will allow them to make critical health-informed decisions.</w:t>
+      </w:r>
+    </w:p>
+    <w:p>
+      <w:pPr>
+        <w:pBdr>
+          <w:top w:val="nil"/>
+          <w:left w:val="nil"/>
+          <w:bottom w:val="nil"/>
+          <w:right w:val="nil"/>
+          <w:between w:val="nil"/>
+        </w:pBdr>
         <w:ind w:firstLine="720"/>
         <w:jc w:val="both"/>
+        <w:rPr>
+          <w:color w:val="000000"/>
+        </w:rPr>
       </w:pPr>
       <w:r>
         <w:rPr>
           <w:b/>
-        </w:rPr>
-        <w:t>INCLUSIVE.</w:t>
+          <w:color w:val="000000"/>
+        </w:rPr>
+        <w:t>Researchers</w:t>
       </w:r>
       <w:r>
         <w:rPr>
           <w:b/>
-        </w:rPr>
-        <w:t xml:space="preserve"> </w:t>
-      </w:r>
-      <w:r>
-        <w:t>It refers to the main aspect of the COVID Pulse web-based application where it also delivers COVID-19 information and insights</w:t>
-      </w:r>
-      <w:r>
-        <w:t xml:space="preserve"> relative to</w:t>
-      </w:r>
-      <w:r>
-        <w:t xml:space="preserve"> the locality</w:t>
-      </w:r>
-      <w:r>
-        <w:t xml:space="preserve"> for Digoseños</w:t>
-      </w:r>
-      <w:r>
-        <w:t>.</w:t>
-      </w:r>
-      <w:r>
-        <w:t xml:space="preserve"> Unlike the other COVID-19 web applications where it </w:t>
-      </w:r>
-      <w:r>
-        <w:t xml:space="preserve">either is abstract, excludes, </w:t>
-      </w:r>
-      <w:r>
-        <w:t>or lacks the coverage of the necessary and relevant COVID-19 data in the locality.</w:t>
-      </w:r>
-    </w:p>
-    <w:p>
-      <w:pPr>
+          <w:color w:val="000000"/>
+        </w:rPr>
+        <w:t xml:space="preserve">. </w:t>
+      </w:r>
+      <w:r>
+        <w:rPr>
+          <w:color w:val="000000"/>
+        </w:rPr>
+        <w:t>Although it is improbable that this study will be published, researchers hereafter who have the same research of interest, that is the adoption of technology for pandemic response, can benefit from this research study. That is because the development journey and activity taken will provide further insights, recommendations, and implications. Furthermore, the study can also be anchored for their studies to further synthesize and support their upcoming studies. Lastly, they can also utilize this study to develop a much better methodology in developing a real-time COVID-19 dashboard prototype.</w:t>
+      </w:r>
+    </w:p>
+    <w:p>
+      <w:pPr>
+        <w:pBdr>
+          <w:top w:val="nil"/>
+          <w:left w:val="nil"/>
+          <w:bottom w:val="nil"/>
+          <w:right w:val="nil"/>
+          <w:between w:val="nil"/>
+        </w:pBdr>
         <w:ind w:firstLine="720"/>
         <w:jc w:val="both"/>
+        <w:rPr>
+          <w:color w:val="000000"/>
+        </w:rPr>
       </w:pPr>
       <w:r>
         <w:rPr>
           <w:b/>
-        </w:rPr>
-        <w:t>DIGOS CITY.</w:t>
-      </w:r>
+          <w:color w:val="000000"/>
+        </w:rPr>
+        <w:t xml:space="preserve">Open-Source Community. </w:t>
+      </w:r>
+      <w:r>
+        <w:rPr>
+          <w:color w:val="000000"/>
+        </w:rPr>
+        <w:t>The will benefit the open-source community since the repository for COVID-19 Pulse will be published on GitHub, which is</w:t>
+      </w:r>
+      <w:r>
+        <w:rPr>
+          <w:color w:val="000000"/>
+        </w:rPr>
+        <w:t xml:space="preserve"> version-control and collaboration </w:t>
+      </w:r>
+      <w:r>
+        <w:rPr>
+          <w:color w:val="000000"/>
+        </w:rPr>
+        <w:t xml:space="preserve">online </w:t>
+      </w:r>
+      <w:r>
+        <w:rPr>
+          <w:color w:val="000000"/>
+        </w:rPr>
+        <w:t xml:space="preserve">platform for </w:t>
+      </w:r>
+      <w:r>
+        <w:rPr>
+          <w:color w:val="000000"/>
+        </w:rPr>
+        <w:t xml:space="preserve">developers. Hence, every aspect of the project from the frontend, middleware, and backend source code as well as the manuscript and documentation will be publicly available. With that, anyone can contribute or even fork the project for further improvement of the COVID Pulse. Lastly, even though the project will be available publicly, there will be certain limitations and restrictions when it comes to the distribution and modification of the COVID Pulse project. </w:t>
+      </w:r>
+    </w:p>
+    <w:p>
+      <w:pPr>
+        <w:pStyle w:val="Heading2"/>
+      </w:pPr>
+      <w:bookmarkStart w:id="5" w:name="_Toc102415288"/>
+      <w:r>
+        <w:t>Scope and Limitation of the Study</w:t>
+      </w:r>
+      <w:bookmarkEnd w:id="5"/>
+    </w:p>
+    <w:p>
+      <w:pPr>
+        <w:jc w:val="both"/>
+        <w:rPr>
+          <w:color w:val="000000"/>
+        </w:rPr>
+      </w:pPr>
       <w:r>
         <w:rPr>
           <w:b/>
-        </w:rPr>
-        <w:t xml:space="preserve"> </w:t>
-      </w:r>
-      <w:r>
-        <w:t xml:space="preserve">It refers to the aimed locality of which the COVID Pulse will be specifically deployed. The </w:t>
-      </w:r>
-      <w:r>
-        <w:t xml:space="preserve">City of Digos </w:t>
-      </w:r>
-      <w:r>
-        <w:t xml:space="preserve">is </w:t>
-      </w:r>
-      <w:r>
-        <w:t>located in Davao Del Sur, Phil</w:t>
-      </w:r>
-      <w:r>
-        <w:t xml:space="preserve">ippines, and the demonym for the citizens </w:t>
-      </w:r>
-      <w:r>
-        <w:t xml:space="preserve">living in the city </w:t>
-      </w:r>
-      <w:r>
-        <w:t xml:space="preserve">are </w:t>
-      </w:r>
-      <w:r>
-        <w:t>called Digoseño.</w:t>
-      </w:r>
+          <w:color w:val="000000"/>
+        </w:rPr>
+        <w:tab/>
+      </w:r>
+      <w:r>
+        <w:rPr>
+          <w:color w:val="000000"/>
+        </w:rPr>
+        <w:t>The study will mainly focus on the contribution of expanding the COVID-19 information system of Digos city through the development of a COVID-19 web-application called COVID-19 Pulse. The researcher will e</w:t>
+      </w:r>
+      <w:r>
+        <w:rPr>
+          <w:color w:val="000000"/>
+        </w:rPr>
+        <w:t>nsure that the</w:t>
+      </w:r>
+      <w:r>
+        <w:rPr>
+          <w:color w:val="000000"/>
+        </w:rPr>
+        <w:t xml:space="preserve"> designed and develop</w:t>
+      </w:r>
+      <w:bookmarkStart w:id="6" w:name="_GoBack"/>
+      <w:bookmarkEnd w:id="6"/>
+      <w:r>
+        <w:rPr>
+          <w:color w:val="000000"/>
+        </w:rPr>
+        <w:t xml:space="preserve">ed prototype will </w:t>
+      </w:r>
+      <w:r>
+        <w:rPr>
+          <w:color w:val="000000"/>
+        </w:rPr>
+        <w:t>meet all the</w:t>
+      </w:r>
+      <w:r>
+        <w:rPr>
+          <w:color w:val="000000"/>
+        </w:rPr>
+        <w:t xml:space="preserve"> designed and devised requirements. In other words, it must at least be barely functional as well as provide answers in the statement of the problem. Additionally, the researcher will consider the feasibility in terms of technical, economic, legal, and s</w:t>
+      </w:r>
+      <w:r>
+        <w:rPr>
+          <w:color w:val="000000"/>
+        </w:rPr>
+        <w:t>cheduling</w:t>
+      </w:r>
+      <w:r>
+        <w:rPr>
+          <w:color w:val="000000"/>
+        </w:rPr>
+        <w:t xml:space="preserve"> feasibility aspects of the project. This will be further </w:t>
+      </w:r>
+      <w:proofErr w:type="spellStart"/>
+      <w:r>
+        <w:rPr>
+          <w:color w:val="000000"/>
+        </w:rPr>
+        <w:t>analyzed</w:t>
+      </w:r>
+      <w:proofErr w:type="spellEnd"/>
+      <w:r>
+        <w:rPr>
+          <w:color w:val="000000"/>
+        </w:rPr>
+        <w:t xml:space="preserve"> in the pre-development feasibility analysis stage. Strictly speaking, the project will only adopt available technologies that is also technically and economically feasible and possible for the researcher to deal during the development of the COVID Pulse. Nevertheless, the researcher will also consider limiting the project to develop a prototype given the time constraints. Since given that the project with a scope of deploying a perfect web-application that is an </w:t>
+      </w:r>
+      <w:r>
+        <w:rPr>
+          <w:color w:val="000000"/>
+        </w:rPr>
+        <w:t>efficient, accurate and</w:t>
+      </w:r>
+      <w:r>
+        <w:rPr>
+          <w:color w:val="000000"/>
+        </w:rPr>
+        <w:t xml:space="preserve"> error-free will make it unfeasible to conduct. Especially in the frontend development where the consensus has attested that it is an arduous process. Lastly, the researcher will set a </w:t>
+      </w:r>
+      <w:r>
+        <w:rPr>
+          <w:color w:val="000000"/>
+        </w:rPr>
+        <w:t xml:space="preserve">timeframe </w:t>
+      </w:r>
+      <w:r>
+        <w:rPr>
+          <w:color w:val="000000"/>
+        </w:rPr>
+        <w:t xml:space="preserve">for the development process </w:t>
+      </w:r>
+      <w:r>
+        <w:rPr>
+          <w:color w:val="000000"/>
+        </w:rPr>
+        <w:t>from February 2022 to May 2022</w:t>
+      </w:r>
+      <w:r>
+        <w:rPr>
+          <w:color w:val="000000"/>
+        </w:rPr>
+        <w:t>.</w:t>
+      </w:r>
+    </w:p>
+    <w:p>
+      <w:pPr>
+        <w:pStyle w:val="Heading2"/>
+      </w:pPr>
+      <w:bookmarkStart w:id="7" w:name="_Toc102415289"/>
+      <w:r>
+        <w:t>Definition of Terms</w:t>
+      </w:r>
+      <w:bookmarkStart w:id="8" w:name="_c9qg9tpvbg3a" w:colFirst="0" w:colLast="0"/>
+      <w:bookmarkEnd w:id="7"/>
+      <w:bookmarkEnd w:id="8"/>
     </w:p>
     <w:p>
       <w:pPr>
@@ -2958,57 +3073,65 @@
         <w:rPr>
           <w:b/>
         </w:rPr>
-        <w:t>COVID-19</w:t>
+        <w:t>COVID-</w:t>
       </w:r>
       <w:r>
         <w:rPr>
           <w:b/>
         </w:rPr>
-        <w:t xml:space="preserve"> INFORMATION. </w:t>
-      </w:r>
-      <w:r>
-        <w:t>It refers to the information that is related to the COVID-19 pandemic situation, s</w:t>
-      </w:r>
-      <w:r>
-        <w:t xml:space="preserve">evere acute respiratory syndrome coronavirus 2 </w:t>
-      </w:r>
-      <w:r>
-        <w:t>(SARS-CoV-2)</w:t>
-      </w:r>
-      <w:r>
-        <w:t>, Coronavirus Disease 2019 (COVID-19), COVID-19 Vaccination, COVID-19 Policies, and many other COVID-19 related information</w:t>
-      </w:r>
-      <w:r>
-        <w:t xml:space="preserve"> that is relevant and timely</w:t>
-      </w:r>
-      <w:r>
+        <w:t>19 PULSE</w:t>
+      </w:r>
+      <w:r>
+        <w:rPr>
+          <w:b/>
+        </w:rPr>
         <w:t>.</w:t>
       </w:r>
       <w:r>
+        <w:t xml:space="preserve"> It is the opted </w:t>
+      </w:r>
+      <w:r>
+        <w:t>web application</w:t>
+      </w:r>
+      <w:r>
+        <w:t xml:space="preserve"> name of th</w:t>
+      </w:r>
+      <w:r>
+        <w:t xml:space="preserve">e COVID-19 </w:t>
+      </w:r>
+      <w:proofErr w:type="spellStart"/>
+      <w:r>
+        <w:t>realtime</w:t>
+      </w:r>
+      <w:proofErr w:type="spellEnd"/>
+      <w:r>
         <w:t xml:space="preserve"> </w:t>
       </w:r>
       <w:r>
-        <w:t>Additionally, t</w:t>
-      </w:r>
-      <w:r>
-        <w:t xml:space="preserve">hese </w:t>
-      </w:r>
-      <w:proofErr w:type="spellStart"/>
-      <w:r>
-        <w:t>informations</w:t>
-      </w:r>
-      <w:proofErr w:type="spellEnd"/>
-      <w:r>
-        <w:t xml:space="preserve"> can come in a form of </w:t>
-      </w:r>
-      <w:r>
-        <w:t xml:space="preserve">news articles, updates, </w:t>
-      </w:r>
-      <w:r>
-        <w:t>and epidemiological insights.</w:t>
-      </w:r>
-      <w:r>
-        <w:t xml:space="preserve"> </w:t>
+        <w:t>web-based application</w:t>
+      </w:r>
+      <w:r>
+        <w:t xml:space="preserve">. </w:t>
+      </w:r>
+      <w:r>
+        <w:t>The name was inspired by the Official School Publication of Co</w:t>
+      </w:r>
+      <w:r>
+        <w:t xml:space="preserve">r Jesu College Basic </w:t>
+      </w:r>
+      <w:proofErr w:type="gramStart"/>
+      <w:r>
+        <w:t xml:space="preserve">Education  </w:t>
+      </w:r>
+      <w:r>
+        <w:t>Department</w:t>
+      </w:r>
+      <w:proofErr w:type="gramEnd"/>
+      <w:r>
+        <w:t xml:space="preserve"> called </w:t>
+      </w:r>
+      <w:r>
+        <w:t>“Pulse”.</w:t>
       </w:r>
     </w:p>
     <w:p>
@@ -3020,13 +3143,54 @@
         <w:rPr>
           <w:b/>
         </w:rPr>
-        <w:t xml:space="preserve">CATALOG. </w:t>
-      </w:r>
-      <w:r>
-        <w:t>It refers to the categorization of the COVID-19 information that will be provided on the users of COVID P</w:t>
-      </w:r>
-      <w:r>
-        <w:t>ulse web application.</w:t>
+        <w:t xml:space="preserve">REALTIME. </w:t>
+      </w:r>
+      <w:r>
+        <w:t xml:space="preserve">It refers to the feature of the COVID Pulse web application that </w:t>
+      </w:r>
+      <w:r>
+        <w:t xml:space="preserve">delivers </w:t>
+      </w:r>
+      <w:r>
+        <w:t xml:space="preserve">information in the time during it was requested. </w:t>
+      </w:r>
+      <w:r>
+        <w:t>In other words, it can be describe as a mechanism of the system where it is available and immediately provides the necessary COVID-19 related information.</w:t>
+      </w:r>
+      <w:r>
+        <w:t xml:space="preserve"> This could also mean that the information that is delivered </w:t>
+      </w:r>
+      <w:r>
+        <w:t xml:space="preserve">is up-to-date according to the </w:t>
+      </w:r>
+      <w:r>
+        <w:t xml:space="preserve">COVID-19 </w:t>
+      </w:r>
+      <w:r>
+        <w:t>dataset reports.</w:t>
+      </w:r>
+      <w:r>
+        <w:t xml:space="preserve"> S</w:t>
+      </w:r>
+      <w:r>
+        <w:t xml:space="preserve">o COVID Pulse </w:t>
+      </w:r>
+      <w:r>
+        <w:t xml:space="preserve">can be called </w:t>
+      </w:r>
+      <w:proofErr w:type="spellStart"/>
+      <w:r>
+        <w:t>realtime</w:t>
+      </w:r>
+      <w:proofErr w:type="spellEnd"/>
+      <w:r>
+        <w:t xml:space="preserve"> if it delivered the data relative to the</w:t>
+      </w:r>
+      <w:r>
+        <w:t xml:space="preserve"> newly reported data from the primary source</w:t>
+      </w:r>
+      <w:r>
+        <w:t>.</w:t>
       </w:r>
     </w:p>
     <w:p>
@@ -3038,41 +3202,263 @@
         <w:rPr>
           <w:b/>
         </w:rPr>
-        <w:t xml:space="preserve">TRACKING. </w:t>
-      </w:r>
-      <w:r>
-        <w:t xml:space="preserve">It refers to the feature of the COVID Pulse web application that provides </w:t>
-      </w:r>
-      <w:proofErr w:type="gramStart"/>
-      <w:r>
-        <w:t>an</w:t>
-      </w:r>
-      <w:proofErr w:type="gramEnd"/>
-      <w:r>
-        <w:t xml:space="preserve"> </w:t>
-      </w:r>
-      <w:proofErr w:type="spellStart"/>
-      <w:r>
-        <w:t>realtime</w:t>
-      </w:r>
-      <w:proofErr w:type="spellEnd"/>
-      <w:r>
-        <w:t xml:space="preserve"> and up-to-date monitor of the COVID-19 active cases, recoveries, deaths, vaccination</w:t>
-      </w:r>
-      <w:r>
-        <w:t>, and the overall situation of the COVID-19 pandemic</w:t>
+        <w:t xml:space="preserve">WEB-BASED APPLICATION. </w:t>
+      </w:r>
+      <w:r>
+        <w:t>It refers to the</w:t>
+      </w:r>
+      <w:r>
+        <w:t xml:space="preserve"> type</w:t>
+      </w:r>
+      <w:r>
+        <w:t xml:space="preserve"> of </w:t>
+      </w:r>
+      <w:r>
+        <w:t xml:space="preserve">which the </w:t>
+      </w:r>
+      <w:r>
+        <w:t>COVID Pulse application program</w:t>
+      </w:r>
+      <w:r>
+        <w:t xml:space="preserve"> was designed</w:t>
       </w:r>
       <w:r>
         <w:t>.</w:t>
       </w:r>
-      <w:bookmarkStart w:id="8" w:name="_GoBack"/>
-      <w:bookmarkEnd w:id="8"/>
+      <w:r>
+        <w:t xml:space="preserve"> Unlike the </w:t>
+      </w:r>
+      <w:r>
+        <w:t>software applications</w:t>
+      </w:r>
+      <w:r>
+        <w:t xml:space="preserve"> where it is stored in the client’s device, COVID Pulse is designed to be accessed through the internet</w:t>
+      </w:r>
+      <w:r>
+        <w:t xml:space="preserve"> and stored in </w:t>
+      </w:r>
+      <w:r>
+        <w:t>a remote server</w:t>
+      </w:r>
+      <w:r>
+        <w:t>, and can be used using a web browser</w:t>
+      </w:r>
+      <w:r>
+        <w:t xml:space="preserve">. </w:t>
+      </w:r>
     </w:p>
     <w:p>
       <w:pPr>
         <w:ind w:firstLine="720"/>
         <w:jc w:val="both"/>
       </w:pPr>
+      <w:r>
+        <w:rPr>
+          <w:b/>
+        </w:rPr>
+        <w:t>INCLUSIVE.</w:t>
+      </w:r>
+      <w:r>
+        <w:rPr>
+          <w:b/>
+        </w:rPr>
+        <w:t xml:space="preserve"> </w:t>
+      </w:r>
+      <w:r>
+        <w:t>It refers to the main aspect of the COVID Pulse web-based application where it also delivers COVID-19 information and insights</w:t>
+      </w:r>
+      <w:r>
+        <w:t xml:space="preserve"> relative to</w:t>
+      </w:r>
+      <w:r>
+        <w:t xml:space="preserve"> the locality</w:t>
+      </w:r>
+      <w:r>
+        <w:t xml:space="preserve"> for Digoseños</w:t>
+      </w:r>
+      <w:r>
+        <w:t>.</w:t>
+      </w:r>
+      <w:r>
+        <w:t xml:space="preserve"> Unlike the other COVID-19 web applications where it </w:t>
+      </w:r>
+      <w:r>
+        <w:t xml:space="preserve">either is abstract, excludes, </w:t>
+      </w:r>
+      <w:r>
+        <w:t>or lacks the coverage of the necessary and relevant COVID-19 data in the locality.</w:t>
+      </w:r>
+    </w:p>
+    <w:p>
+      <w:pPr>
+        <w:ind w:firstLine="720"/>
+        <w:jc w:val="both"/>
+      </w:pPr>
+      <w:r>
+        <w:rPr>
+          <w:b/>
+        </w:rPr>
+        <w:t>DIGOS CITY.</w:t>
+      </w:r>
+      <w:r>
+        <w:rPr>
+          <w:b/>
+        </w:rPr>
+        <w:t xml:space="preserve"> </w:t>
+      </w:r>
+      <w:r>
+        <w:t xml:space="preserve">It refers to the aimed locality of which the COVID Pulse will be specifically deployed. The </w:t>
+      </w:r>
+      <w:r>
+        <w:t xml:space="preserve">City of Digos </w:t>
+      </w:r>
+      <w:r>
+        <w:t xml:space="preserve">is </w:t>
+      </w:r>
+      <w:r>
+        <w:t>located in Davao Del Sur, Phil</w:t>
+      </w:r>
+      <w:r>
+        <w:t xml:space="preserve">ippines, and the demonym for the citizens </w:t>
+      </w:r>
+      <w:r>
+        <w:t xml:space="preserve">living in the city </w:t>
+      </w:r>
+      <w:r>
+        <w:t xml:space="preserve">are </w:t>
+      </w:r>
+      <w:r>
+        <w:t>called Digoseño.</w:t>
+      </w:r>
+    </w:p>
+    <w:p>
+      <w:pPr>
+        <w:ind w:firstLine="720"/>
+        <w:jc w:val="both"/>
+      </w:pPr>
+      <w:r>
+        <w:rPr>
+          <w:b/>
+        </w:rPr>
+        <w:t>COVID-19</w:t>
+      </w:r>
+      <w:r>
+        <w:rPr>
+          <w:b/>
+        </w:rPr>
+        <w:t xml:space="preserve"> INFORMATION. </w:t>
+      </w:r>
+      <w:r>
+        <w:t>It refers to the information that is related to the COVID-19 pandemic situation, severe acute respiratory syndrome coronavirus 2 (SARS-CoV-2)</w:t>
+      </w:r>
+      <w:r>
+        <w:t>, Coronavirus Disease 2019 (COVID-19), COVID-19 Vaccination, COVID-19 Policies, and many other COVID-19 related information</w:t>
+      </w:r>
+      <w:r>
+        <w:t xml:space="preserve"> that is relevant and timely</w:t>
+      </w:r>
+      <w:r>
+        <w:t>.</w:t>
+      </w:r>
+      <w:r>
+        <w:t xml:space="preserve"> </w:t>
+      </w:r>
+      <w:r>
+        <w:t>Additionally, t</w:t>
+      </w:r>
+      <w:r>
+        <w:t xml:space="preserve">hese </w:t>
+      </w:r>
+      <w:proofErr w:type="spellStart"/>
+      <w:r>
+        <w:t>informations</w:t>
+      </w:r>
+      <w:proofErr w:type="spellEnd"/>
+      <w:r>
+        <w:t xml:space="preserve"> can come in a form of </w:t>
+      </w:r>
+      <w:r>
+        <w:t xml:space="preserve">news articles, updates, </w:t>
+      </w:r>
+      <w:r>
+        <w:t>and epidemiological insights.</w:t>
+      </w:r>
+      <w:r>
+        <w:t xml:space="preserve"> </w:t>
+      </w:r>
+    </w:p>
+    <w:p>
+      <w:pPr>
+        <w:ind w:firstLine="720"/>
+        <w:jc w:val="both"/>
+      </w:pPr>
+      <w:r>
+        <w:rPr>
+          <w:b/>
+        </w:rPr>
+        <w:t xml:space="preserve">CATALOG. </w:t>
+      </w:r>
+      <w:r>
+        <w:t xml:space="preserve">It refers to the </w:t>
+      </w:r>
+      <w:r>
+        <w:t xml:space="preserve">feature of </w:t>
+      </w:r>
+      <w:r>
+        <w:t xml:space="preserve">categorization of the COVID-19 information that will be provided on the </w:t>
+      </w:r>
+      <w:r>
+        <w:t>end-</w:t>
+      </w:r>
+      <w:r>
+        <w:t>users of COVID P</w:t>
+      </w:r>
+      <w:r>
+        <w:t>ulse web application.</w:t>
+      </w:r>
+    </w:p>
+    <w:p>
+      <w:pPr>
+        <w:ind w:firstLine="720"/>
+        <w:jc w:val="both"/>
+      </w:pPr>
+      <w:r>
+        <w:rPr>
+          <w:b/>
+        </w:rPr>
+        <w:t xml:space="preserve">TRACKING. </w:t>
+      </w:r>
+      <w:r>
+        <w:t xml:space="preserve">It refers to the feature of the COVID Pulse web application that provides </w:t>
+      </w:r>
+      <w:proofErr w:type="gramStart"/>
+      <w:r>
+        <w:t>an</w:t>
+      </w:r>
+      <w:proofErr w:type="gramEnd"/>
+      <w:r>
+        <w:t xml:space="preserve"> </w:t>
+      </w:r>
+      <w:proofErr w:type="spellStart"/>
+      <w:r>
+        <w:t>realtime</w:t>
+      </w:r>
+      <w:proofErr w:type="spellEnd"/>
+      <w:r>
+        <w:t xml:space="preserve"> and up-to-date monitor of the COVID-19 active cases, recoveries, deaths, vaccination</w:t>
+      </w:r>
+      <w:r>
+        <w:t>, and the overall situation of the COVID-19 pandemic</w:t>
+      </w:r>
+      <w:r>
+        <w:t>.</w:t>
+      </w:r>
+    </w:p>
+    <w:p>
+      <w:pPr>
+        <w:ind w:firstLine="720"/>
+        <w:jc w:val="both"/>
+      </w:pPr>
     </w:p>
     <w:p>
       <w:pPr>
@@ -3081,15 +3467,10 @@
       </w:pPr>
       <w:bookmarkStart w:id="9" w:name="_Toc102415290"/>
       <w:r>
-        <w:t>CHAPTER I</w:t>
-      </w:r>
-      <w:r>
-        <w:t>I</w:t>
+        <w:t>CHAPTER II</w:t>
       </w:r>
       <w:r>
         <w:br/>
-      </w:r>
-      <w:r>
         <w:t>REVIEW OF RELATED LITERATURE</w:t>
       </w:r>
       <w:bookmarkEnd w:id="9"/>
@@ -3101,15 +3482,10 @@
       </w:pPr>
       <w:bookmarkStart w:id="10" w:name="_Toc102415297"/>
       <w:r>
-        <w:t>CHAPTER II</w:t>
-      </w:r>
-      <w:r>
-        <w:t>I</w:t>
+        <w:t>CHAPTER III</w:t>
       </w:r>
       <w:r>
         <w:br/>
-      </w:r>
-      <w:r>
         <w:t>METHODS</w:t>
       </w:r>
       <w:bookmarkEnd w:id="10"/>
@@ -3638,10 +4014,7 @@
         <w:t xml:space="preserve">Development Stage. </w:t>
       </w:r>
       <w:r>
-        <w:t>The researcher has defined the development phases in every part of the COVID Pulse web application. Every stages involves the development of the specific feature of COVID pulse through the implementation and coding of the designed project. In other words, this is the primary stage in the realization of the COVID Pulse web application design and translating it into a source code. Each module that will be designed in the designing stage by the researcher will be implemented and coded. After the development stage, the researcher will test the module functionality and determine whether it is appropriately working through end-to-end (E2E) testing. Each development phase will focus on the three segments: Frontend, API (Middleware)</w:t>
-      </w:r>
-      <w:r>
-        <w:t>, and Backend.</w:t>
+        <w:t>The researcher has defined the development phases in every part of the COVID Pulse web application. Every stages involves the development of the specific feature of COVID pulse through the implementation and coding of the designed project. In other words, this is the primary stage in the realization of the COVID Pulse web application design and translating it into a source code. Each module that will be designed in the designing stage by the researcher will be implemented and coded. After the development stage, the researcher will test the module functionality and determine whether it is appropriately working through end-to-end (E2E) testing. Each development phase will focus on the three segments: Frontend, API (Middleware), and Backend.</w:t>
       </w:r>
     </w:p>
     <w:p>
@@ -4007,8 +4380,8 @@
         </w:rPr>
         <w:drawing>
           <wp:inline distT="0" distB="0" distL="0" distR="0">
-            <wp:extent cx="2573655" cy="4317365"/>
-            <wp:effectExtent l="19050" t="19050" r="17145" b="26035"/>
+            <wp:extent cx="2859217" cy="4796402"/>
+            <wp:effectExtent l="19050" t="19050" r="17780" b="23495"/>
             <wp:docPr id="12" name="Picture 12" descr="Provisional Wireframe"/>
             <wp:cNvGraphicFramePr>
               <a:graphicFrameLocks xmlns:a="http://schemas.openxmlformats.org/drawingml/2006/main" noChangeAspect="1"/>
@@ -4023,7 +4396,7 @@
                     </pic:cNvPicPr>
                   </pic:nvPicPr>
                   <pic:blipFill>
-                    <a:blip r:embed="rId13" cstate="print">
+                    <a:blip r:embed="rId13">
                       <a:extLst>
                         <a:ext uri="{28A0092B-C50C-407E-A947-70E740481C1C}">
                           <a14:useLocalDpi xmlns:a14="http://schemas.microsoft.com/office/drawing/2010/main" val="0"/>
@@ -4038,7 +4411,7 @@
                   <pic:spPr bwMode="auto">
                     <a:xfrm>
                       <a:off x="0" y="0"/>
-                      <a:ext cx="2573655" cy="4317365"/>
+                      <a:ext cx="2871913" cy="4817700"/>
                     </a:xfrm>
                     <a:prstGeom prst="rect">
                       <a:avLst/>
@@ -4068,8 +4441,8 @@
         </w:rPr>
         <w:drawing>
           <wp:inline distT="0" distB="0" distL="0" distR="0">
-            <wp:extent cx="2583180" cy="4317365"/>
-            <wp:effectExtent l="19050" t="19050" r="26670" b="26035"/>
+            <wp:extent cx="2873375" cy="4802376"/>
+            <wp:effectExtent l="19050" t="19050" r="22225" b="17780"/>
             <wp:docPr id="11" name="Picture 11" descr="Provisional Wireframe 2 "/>
             <wp:cNvGraphicFramePr>
               <a:graphicFrameLocks xmlns:a="http://schemas.openxmlformats.org/drawingml/2006/main" noChangeAspect="1"/>
@@ -4084,7 +4457,7 @@
                     </pic:cNvPicPr>
                   </pic:nvPicPr>
                   <pic:blipFill>
-                    <a:blip r:embed="rId14" cstate="print">
+                    <a:blip r:embed="rId14">
                       <a:extLst>
                         <a:ext uri="{28A0092B-C50C-407E-A947-70E740481C1C}">
                           <a14:useLocalDpi xmlns:a14="http://schemas.microsoft.com/office/drawing/2010/main" val="0"/>
@@ -4099,7 +4472,7 @@
                   <pic:spPr bwMode="auto">
                     <a:xfrm>
                       <a:off x="0" y="0"/>
-                      <a:ext cx="2583180" cy="4317365"/>
+                      <a:ext cx="2888756" cy="4828083"/>
                     </a:xfrm>
                     <a:prstGeom prst="rect">
                       <a:avLst/>
@@ -4141,15 +4514,10 @@
         <w:t xml:space="preserve">Figure 5. </w:t>
       </w:r>
       <w:r>
-        <w:t>Low-Fidelity Sample of Provi</w:t>
-      </w:r>
-      <w:r>
-        <w:t>sional Wireframe: COVID Pulse</w:t>
+        <w:t>Low-Fidelity Sample of Provisional Wireframe: COVID Pulse</w:t>
       </w:r>
       <w:r>
         <w:br/>
-      </w:r>
-      <w:r>
         <w:t>Home [First Section] and COVID-19 Insights Webpages [Second Section]</w:t>
       </w:r>
     </w:p>
@@ -4381,8 +4749,41 @@
         <w:jc w:val="both"/>
       </w:pPr>
       <w:r>
-        <w:t>The frontend layer will consist of the languages that are the fundamental pillars for Web Development: HTML, CSS, and JavaScript. The researcher will adopt JavaScript and other frameworks and libraries for the backend. Additionally, the researcher will implement frameworks and libraries such as Tailwind CSS, Vue.js, and Chart.js during the COVID Pulse web application development.</w:t>
-      </w:r>
+        <w:t xml:space="preserve">The frontend layer will consist of the languages that are the fundamental pillars for Web Development: HTML, CSS, and JavaScript. The researcher will adopt JavaScript and other frameworks and libraries for the backend. Additionally, the researcher will implement </w:t>
+      </w:r>
+      <w:r>
+        <w:t xml:space="preserve">tools, frameworks, </w:t>
+      </w:r>
+      <w:r>
+        <w:t>and libraries such as Tai</w:t>
+      </w:r>
+      <w:r>
+        <w:t>lwind CSS, Vue.js, Chart.js, Cypress, Lighthouse and F</w:t>
+      </w:r>
+      <w:r>
+        <w:t xml:space="preserve">irebase </w:t>
+      </w:r>
+      <w:r>
+        <w:t>during the COVID Pulse web application development.</w:t>
+      </w:r>
+    </w:p>
+    <w:p>
+      <w:pPr>
+        <w:keepLines/>
+        <w:suppressLineNumbers/>
+        <w:suppressAutoHyphens/>
+        <w:ind w:firstLine="720"/>
+        <w:jc w:val="both"/>
+      </w:pPr>
+    </w:p>
+    <w:p>
+      <w:pPr>
+        <w:keepLines/>
+        <w:suppressLineNumbers/>
+        <w:suppressAutoHyphens/>
+        <w:ind w:firstLine="720"/>
+        <w:jc w:val="both"/>
+      </w:pPr>
     </w:p>
     <w:p>
       <w:pPr>
@@ -11800,8 +12201,6 @@
       </w:r>
       <w:r>
         <w:br/>
-      </w:r>
-      <w:r>
         <w:t>RESULTS AND DISCUSSION</w:t>
       </w:r>
       <w:bookmarkEnd w:id="17"/>
@@ -11813,15 +12212,10 @@
       </w:pPr>
       <w:bookmarkStart w:id="18" w:name="_Toc102415299"/>
       <w:r>
-        <w:t xml:space="preserve">CHAPTER </w:t>
-      </w:r>
-      <w:r>
-        <w:t>V</w:t>
+        <w:t>CHAPTER V</w:t>
       </w:r>
       <w:r>
         <w:br/>
-      </w:r>
-      <w:r>
         <w:t>SUMMARY, CONCLUSIONS, AND RECOMMENDATION</w:t>
       </w:r>
       <w:r>
@@ -11830,340 +12224,6 @@
       <w:bookmarkEnd w:id="18"/>
     </w:p>
     <w:p/>
-    <w:p/>
-    <w:p/>
-    <w:p/>
-    <w:p/>
-    <w:p>
-      <w:pPr>
-        <w:widowControl w:val="0"/>
-        <w:autoSpaceDE w:val="0"/>
-        <w:autoSpaceDN w:val="0"/>
-        <w:adjustRightInd w:val="0"/>
-        <w:ind w:left="480" w:hanging="480"/>
-        <w:rPr>
-          <w:noProof/>
-        </w:rPr>
-      </w:pPr>
-      <w:r>
-        <w:fldChar w:fldCharType="begin" w:fldLock="1"/>
-      </w:r>
-      <w:r>
-        <w:instrText xml:space="preserve">ADDIN Mendeley Bibliography CSL_BIBLIOGRAPHY </w:instrText>
-      </w:r>
-      <w:r>
-        <w:fldChar w:fldCharType="separate"/>
-      </w:r>
-      <w:r>
-        <w:rPr>
-          <w:noProof/>
-        </w:rPr>
-        <w:t xml:space="preserve">Chandra, V. (2015). Comparison between various software development methodologies. </w:t>
-      </w:r>
-      <w:r>
-        <w:rPr>
-          <w:i/>
-          <w:iCs/>
-          <w:noProof/>
-        </w:rPr>
-        <w:t>International Journal of Computer Applications</w:t>
-      </w:r>
-      <w:r>
-        <w:rPr>
-          <w:noProof/>
-        </w:rPr>
-        <w:t xml:space="preserve">, </w:t>
-      </w:r>
-      <w:r>
-        <w:rPr>
-          <w:i/>
-          <w:iCs/>
-          <w:noProof/>
-        </w:rPr>
-        <w:t>131</w:t>
-      </w:r>
-      <w:r>
-        <w:rPr>
-          <w:noProof/>
-        </w:rPr>
-        <w:t>(9), 7–10.</w:t>
-      </w:r>
-    </w:p>
-    <w:p>
-      <w:pPr>
-        <w:widowControl w:val="0"/>
-        <w:autoSpaceDE w:val="0"/>
-        <w:autoSpaceDN w:val="0"/>
-        <w:adjustRightInd w:val="0"/>
-        <w:ind w:left="480" w:hanging="480"/>
-        <w:rPr>
-          <w:noProof/>
-        </w:rPr>
-      </w:pPr>
-      <w:r>
-        <w:rPr>
-          <w:noProof/>
-        </w:rPr>
-        <w:t xml:space="preserve">Davis, A. M. (1995). </w:t>
-      </w:r>
-      <w:r>
-        <w:rPr>
-          <w:i/>
-          <w:iCs/>
-          <w:noProof/>
-        </w:rPr>
-        <w:t>201 principles of software development</w:t>
-      </w:r>
-      <w:r>
-        <w:rPr>
-          <w:noProof/>
-        </w:rPr>
-        <w:t>. McGraw-Hill, Inc.</w:t>
-      </w:r>
-    </w:p>
-    <w:p>
-      <w:pPr>
-        <w:widowControl w:val="0"/>
-        <w:autoSpaceDE w:val="0"/>
-        <w:autoSpaceDN w:val="0"/>
-        <w:adjustRightInd w:val="0"/>
-        <w:ind w:left="480" w:hanging="480"/>
-        <w:rPr>
-          <w:noProof/>
-        </w:rPr>
-      </w:pPr>
-      <w:r>
-        <w:rPr>
-          <w:noProof/>
-        </w:rPr>
-        <w:t xml:space="preserve">Delaney, J. (2021). </w:t>
-      </w:r>
-      <w:r>
-        <w:rPr>
-          <w:i/>
-          <w:iCs/>
-          <w:noProof/>
-        </w:rPr>
-        <w:t>Which JS Framework is best?</w:t>
-      </w:r>
-      <w:r>
-        <w:rPr>
-          <w:noProof/>
-        </w:rPr>
-        <w:t xml:space="preserve"> Fireship. https://www.youtube.com/watch?v=cuHDQhDhvPE</w:t>
-      </w:r>
-    </w:p>
-    <w:p>
-      <w:pPr>
-        <w:widowControl w:val="0"/>
-        <w:autoSpaceDE w:val="0"/>
-        <w:autoSpaceDN w:val="0"/>
-        <w:adjustRightInd w:val="0"/>
-        <w:ind w:left="480" w:hanging="480"/>
-        <w:rPr>
-          <w:noProof/>
-        </w:rPr>
-      </w:pPr>
-      <w:r>
-        <w:rPr>
-          <w:noProof/>
-        </w:rPr>
-        <w:t xml:space="preserve">Dixit, R. A., Hurst, S., Adams, K. T., Boxley, C., Lysen-Hendershot, K., Bennett, S. S., Booker, E., &amp; Ratwani, R. M. (2020). Rapid development of visualization dashboards to enhance situation awareness of COVID-19 telehealth initiatives at a multihospital healthcare system. </w:t>
-      </w:r>
-      <w:r>
-        <w:rPr>
-          <w:i/>
-          <w:iCs/>
-          <w:noProof/>
-        </w:rPr>
-        <w:t>Journal of the American Medical Informatics Association</w:t>
-      </w:r>
-      <w:r>
-        <w:rPr>
-          <w:noProof/>
-        </w:rPr>
-        <w:t xml:space="preserve">, </w:t>
-      </w:r>
-      <w:r>
-        <w:rPr>
-          <w:i/>
-          <w:iCs/>
-          <w:noProof/>
-        </w:rPr>
-        <w:t>27</w:t>
-      </w:r>
-      <w:r>
-        <w:rPr>
-          <w:noProof/>
-        </w:rPr>
-        <w:t>(9), 1456–1461. https://doi.org/10.1093/jamia/ocaa161</w:t>
-      </w:r>
-    </w:p>
-    <w:p>
-      <w:pPr>
-        <w:widowControl w:val="0"/>
-        <w:autoSpaceDE w:val="0"/>
-        <w:autoSpaceDN w:val="0"/>
-        <w:adjustRightInd w:val="0"/>
-        <w:ind w:left="480" w:hanging="480"/>
-        <w:rPr>
-          <w:noProof/>
-        </w:rPr>
-      </w:pPr>
-      <w:r>
-        <w:rPr>
-          <w:noProof/>
-        </w:rPr>
-        <w:t xml:space="preserve">Hamilton, T. (2019). </w:t>
-      </w:r>
-      <w:r>
-        <w:rPr>
-          <w:i/>
-          <w:iCs/>
-          <w:noProof/>
-        </w:rPr>
-        <w:t>END-To-END Testing Tutorial: What is E2E Testing with Example</w:t>
-      </w:r>
-      <w:r>
-        <w:rPr>
-          <w:noProof/>
-        </w:rPr>
-        <w:t>. https://www.guru99.com/end-to-end-testing.html</w:t>
-      </w:r>
-    </w:p>
-    <w:p>
-      <w:pPr>
-        <w:widowControl w:val="0"/>
-        <w:autoSpaceDE w:val="0"/>
-        <w:autoSpaceDN w:val="0"/>
-        <w:adjustRightInd w:val="0"/>
-        <w:ind w:left="480" w:hanging="480"/>
-        <w:rPr>
-          <w:noProof/>
-        </w:rPr>
-      </w:pPr>
-      <w:r>
-        <w:rPr>
-          <w:noProof/>
-        </w:rPr>
-        <w:t xml:space="preserve">Hovhannisyan, A. (2021). </w:t>
-      </w:r>
-      <w:r>
-        <w:rPr>
-          <w:i/>
-          <w:iCs/>
-          <w:noProof/>
-        </w:rPr>
-        <w:t>Why I Don’t Like Tailwind CSS | Aleksandr Hovhannisyan</w:t>
-      </w:r>
-      <w:r>
-        <w:rPr>
-          <w:noProof/>
-        </w:rPr>
-        <w:t>. https://www.aleksandrhovhannisyan.com/blog/why-i-dont-like-tailwind-css/</w:t>
-      </w:r>
-    </w:p>
-    <w:p>
-      <w:pPr>
-        <w:widowControl w:val="0"/>
-        <w:autoSpaceDE w:val="0"/>
-        <w:autoSpaceDN w:val="0"/>
-        <w:adjustRightInd w:val="0"/>
-        <w:ind w:left="480" w:hanging="480"/>
-        <w:rPr>
-          <w:noProof/>
-        </w:rPr>
-      </w:pPr>
-      <w:r>
-        <w:rPr>
-          <w:noProof/>
-        </w:rPr>
-        <w:t xml:space="preserve">Kumar Pal, S. (2018). Software Engineering | Iterative Waterfall Model. In </w:t>
-      </w:r>
-      <w:r>
-        <w:rPr>
-          <w:i/>
-          <w:iCs/>
-          <w:noProof/>
-        </w:rPr>
-        <w:t>GeeksforGeeks</w:t>
-      </w:r>
-      <w:r>
-        <w:rPr>
-          <w:noProof/>
-        </w:rPr>
-        <w:t>. https://www.geeksforgeeks.org/software-engineering-iterative-waterfall-model/</w:t>
-      </w:r>
-    </w:p>
-    <w:p>
-      <w:pPr>
-        <w:widowControl w:val="0"/>
-        <w:autoSpaceDE w:val="0"/>
-        <w:autoSpaceDN w:val="0"/>
-        <w:adjustRightInd w:val="0"/>
-        <w:ind w:left="480" w:hanging="480"/>
-        <w:rPr>
-          <w:noProof/>
-        </w:rPr>
-      </w:pPr>
-      <w:r>
-        <w:rPr>
-          <w:noProof/>
-        </w:rPr>
-        <w:t xml:space="preserve">Larson, Q. (2021). </w:t>
-      </w:r>
-      <w:r>
-        <w:rPr>
-          <w:i/>
-          <w:iCs/>
-          <w:noProof/>
-        </w:rPr>
-        <w:t>Developer Certification for Aidre Cabrera | Responsive Web Design</w:t>
-      </w:r>
-      <w:r>
-        <w:rPr>
-          <w:noProof/>
-        </w:rPr>
-        <w:t>. FreeCodeCamp. https://www.freecodecamp.org/certification/aidrecabrera/responsive-web-design</w:t>
-      </w:r>
-    </w:p>
-    <w:p>
-      <w:pPr>
-        <w:widowControl w:val="0"/>
-        <w:autoSpaceDE w:val="0"/>
-        <w:autoSpaceDN w:val="0"/>
-        <w:adjustRightInd w:val="0"/>
-        <w:ind w:left="480" w:hanging="480"/>
-        <w:rPr>
-          <w:noProof/>
-        </w:rPr>
-      </w:pPr>
-      <w:r>
-        <w:rPr>
-          <w:noProof/>
-        </w:rPr>
-        <w:t xml:space="preserve">McLeod, S. (2021). Interrelated Attributes of Project Feasibility: Visualizing the TELOS Framework. </w:t>
-      </w:r>
-      <w:r>
-        <w:rPr>
-          <w:i/>
-          <w:iCs/>
-          <w:noProof/>
-        </w:rPr>
-        <w:t>ScienceOpen Posters</w:t>
-      </w:r>
-      <w:r>
-        <w:rPr>
-          <w:noProof/>
-        </w:rPr>
-        <w:t>.</w:t>
-      </w:r>
-    </w:p>
-    <w:p>
-      <w:r>
-        <w:fldChar w:fldCharType="end"/>
-      </w:r>
-    </w:p>
     <w:p/>
     <w:p/>
     <w:p/>
@@ -12257,7 +12317,7 @@
       <w:rPr>
         <w:noProof/>
       </w:rPr>
-      <w:t>4</w:t>
+      <w:t>6</w:t>
     </w:r>
     <w:r>
       <w:fldChar w:fldCharType="end"/>
@@ -14430,7 +14490,7 @@
     <w:charset w:val="00"/>
     <w:family w:val="swiss"/>
     <w:pitch w:val="variable"/>
-    <w:sig w:usb0="A0002AEF" w:usb1="4000207B" w:usb2="00000000" w:usb3="00000000" w:csb0="000001FF" w:csb1="00000000"/>
+    <w:sig w:usb0="E0002AFF" w:usb1="C000247B" w:usb2="00000009" w:usb3="00000000" w:csb0="000001FF" w:csb1="00000000"/>
   </w:font>
 </w:fonts>
 </file>
@@ -14451,7 +14511,6 @@
   <w:rsids>
     <w:rsidRoot w:val="00296322"/>
     <w:rsid w:val="00296322"/>
-    <w:rsid w:val="00610659"/>
   </w:rsids>
   <m:mathPr>
     <m:mathFont m:val="Cambria Math"/>
@@ -15242,7 +15301,7 @@
 </file>
 
 <file path=customXml/itemProps1.xml><?xml version="1.0" encoding="utf-8"?>
-<ds:datastoreItem xmlns:ds="http://schemas.openxmlformats.org/officeDocument/2006/customXml" ds:itemID="{3A186E0D-E682-42E7-B277-67A38BC2EA20}">
+<ds:datastoreItem xmlns:ds="http://schemas.openxmlformats.org/officeDocument/2006/customXml" ds:itemID="{C140C4BA-DD40-458F-B5BA-8E3F82C5F427}">
   <ds:schemaRefs>
     <ds:schemaRef ds:uri="http://schemas.openxmlformats.org/officeDocument/2006/bibliography"/>
   </ds:schemaRefs>

</xml_diff>